<commit_message>
Better refs and cover letter changes
</commit_message>
<xml_diff>
--- a/Submissions/TheEnergyJournal/2022_03_28_The Energy Journal cover letter draft_2.docx
+++ b/Submissions/TheEnergyJournal/2022_03_28_The Energy Journal cover letter draft_2.docx
@@ -1,6 +1,6 @@
 
 <file path=word/document.xml><?xml version="1.0" encoding="utf-8"?>
-<w:document xmlns:wpc="http://schemas.microsoft.com/office/word/2010/wordprocessingCanvas" xmlns:cx="http://schemas.microsoft.com/office/drawing/2014/chartex" xmlns:cx1="http://schemas.microsoft.com/office/drawing/2015/9/8/chartex" xmlns:mc="http://schemas.openxmlformats.org/markup-compatibility/2006" xmlns:o="urn:schemas-microsoft-com:office:office" xmlns:r="http://schemas.openxmlformats.org/officeDocument/2006/relationships" xmlns:m="http://schemas.openxmlformats.org/officeDocument/2006/math" xmlns:v="urn:schemas-microsoft-com:vml" xmlns:wp14="http://schemas.microsoft.com/office/word/2010/wordprocessingDrawing" xmlns:wp="http://schemas.openxmlformats.org/drawingml/2006/wordprocessingDrawing" xmlns:w10="urn:schemas-microsoft-com:office:word" xmlns:w="http://schemas.openxmlformats.org/wordprocessingml/2006/main" xmlns:w14="http://schemas.microsoft.com/office/word/2010/wordml" xmlns:w15="http://schemas.microsoft.com/office/word/2012/wordml" xmlns:w16se="http://schemas.microsoft.com/office/word/2015/wordml/symex" xmlns:wpg="http://schemas.microsoft.com/office/word/2010/wordprocessingGroup" xmlns:wpi="http://schemas.microsoft.com/office/word/2010/wordprocessingInk" xmlns:wne="http://schemas.microsoft.com/office/word/2006/wordml" xmlns:wps="http://schemas.microsoft.com/office/word/2010/wordprocessingShape" mc:Ignorable="w14 w15 w16se wp14">
+<w:document xmlns:wpc="http://schemas.microsoft.com/office/word/2010/wordprocessingCanvas" xmlns:cx="http://schemas.microsoft.com/office/drawing/2014/chartex" xmlns:cx1="http://schemas.microsoft.com/office/drawing/2015/9/8/chartex" xmlns:cx2="http://schemas.microsoft.com/office/drawing/2015/10/21/chartex" xmlns:cx3="http://schemas.microsoft.com/office/drawing/2016/5/9/chartex" xmlns:cx4="http://schemas.microsoft.com/office/drawing/2016/5/10/chartex" xmlns:cx5="http://schemas.microsoft.com/office/drawing/2016/5/11/chartex" xmlns:cx6="http://schemas.microsoft.com/office/drawing/2016/5/12/chartex" xmlns:cx7="http://schemas.microsoft.com/office/drawing/2016/5/13/chartex" xmlns:cx8="http://schemas.microsoft.com/office/drawing/2016/5/14/chartex" xmlns:mc="http://schemas.openxmlformats.org/markup-compatibility/2006" xmlns:aink="http://schemas.microsoft.com/office/drawing/2016/ink" xmlns:am3d="http://schemas.microsoft.com/office/drawing/2017/model3d" xmlns:o="urn:schemas-microsoft-com:office:office" xmlns:r="http://schemas.openxmlformats.org/officeDocument/2006/relationships" xmlns:m="http://schemas.openxmlformats.org/officeDocument/2006/math" xmlns:v="urn:schemas-microsoft-com:vml" xmlns:wp14="http://schemas.microsoft.com/office/word/2010/wordprocessingDrawing" xmlns:wp="http://schemas.openxmlformats.org/drawingml/2006/wordprocessingDrawing" xmlns:w10="urn:schemas-microsoft-com:office:word" xmlns:w="http://schemas.openxmlformats.org/wordprocessingml/2006/main" xmlns:w14="http://schemas.microsoft.com/office/word/2010/wordml" xmlns:w15="http://schemas.microsoft.com/office/word/2012/wordml" xmlns:w16cex="http://schemas.microsoft.com/office/word/2018/wordml/cex" xmlns:w16cid="http://schemas.microsoft.com/office/word/2016/wordml/cid" xmlns:w16="http://schemas.microsoft.com/office/word/2018/wordml" xmlns:w16sdtdh="http://schemas.microsoft.com/office/word/2020/wordml/sdtdatahash" xmlns:w16se="http://schemas.microsoft.com/office/word/2015/wordml/symex" xmlns:wpg="http://schemas.microsoft.com/office/word/2010/wordprocessingGroup" xmlns:wpi="http://schemas.microsoft.com/office/word/2010/wordprocessingInk" xmlns:wne="http://schemas.microsoft.com/office/word/2006/wordml" xmlns:wps="http://schemas.microsoft.com/office/word/2010/wordprocessingShape" mc:Ignorable="w14 w15 w16se w16cid w16 w16cex w16sdtdh wp14">
   <w:body>
     <w:p>
       <w:pPr>
@@ -87,7 +87,13 @@
         <w:rPr>
           <w:rFonts w:ascii="Georgia" w:hAnsi="Georgia"/>
         </w:rPr>
-        <w:t>/Mar</w:t>
+        <w:t xml:space="preserve"> </w:t>
+      </w:r>
+      <w:r>
+        <w:rPr>
+          <w:rFonts w:ascii="Georgia" w:hAnsi="Georgia"/>
+        </w:rPr>
+        <w:t>Mar</w:t>
       </w:r>
       <w:r>
         <w:rPr>
@@ -99,7 +105,7 @@
         <w:rPr>
           <w:rFonts w:ascii="Georgia" w:hAnsi="Georgia"/>
         </w:rPr>
-        <w:t>/</w:t>
+        <w:t xml:space="preserve"> </w:t>
       </w:r>
       <w:r>
         <w:rPr>
@@ -340,7 +346,15 @@
           <w:rFonts w:ascii="Georgia" w:hAnsi="Georgia"/>
           <w:lang w:val="en-GB"/>
         </w:rPr>
-        <w:t xml:space="preserve">Matthew K. Heun </w:t>
+        <w:t xml:space="preserve">Matthew K. </w:t>
+      </w:r>
+      <w:proofErr w:type="spellStart"/>
+      <w:r>
+        <w:rPr>
+          <w:rFonts w:ascii="Georgia" w:hAnsi="Georgia"/>
+          <w:lang w:val="en-GB"/>
+        </w:rPr>
+        <w:t>Heun</w:t>
       </w:r>
       <w:r>
         <w:rPr>
@@ -348,36 +362,55 @@
           <w:vertAlign w:val="superscript"/>
           <w:lang w:val="en-GB"/>
         </w:rPr>
-        <w:t>a*</w:t>
-      </w:r>
-      <w:r>
-        <w:rPr>
-          <w:rFonts w:ascii="Georgia" w:hAnsi="Georgia"/>
-          <w:lang w:val="en-GB"/>
-        </w:rPr>
-        <w:t xml:space="preserve">, Gregor Semieniuk </w:t>
-      </w:r>
+        <w:t>a</w:t>
+      </w:r>
+      <w:proofErr w:type="spellEnd"/>
       <w:r>
         <w:rPr>
           <w:rFonts w:ascii="Georgia" w:hAnsi="Georgia"/>
           <w:vertAlign w:val="superscript"/>
           <w:lang w:val="en-GB"/>
         </w:rPr>
+        <w:t>*</w:t>
+      </w:r>
+      <w:r>
+        <w:rPr>
+          <w:rFonts w:ascii="Georgia" w:hAnsi="Georgia"/>
+          <w:lang w:val="en-GB"/>
+        </w:rPr>
+        <w:t xml:space="preserve">, Gregor </w:t>
+      </w:r>
+      <w:proofErr w:type="spellStart"/>
+      <w:r>
+        <w:rPr>
+          <w:rFonts w:ascii="Georgia" w:hAnsi="Georgia"/>
+          <w:lang w:val="en-GB"/>
+        </w:rPr>
+        <w:t>Semieniuk</w:t>
+      </w:r>
+      <w:r>
+        <w:rPr>
+          <w:rFonts w:ascii="Georgia" w:hAnsi="Georgia"/>
+          <w:vertAlign w:val="superscript"/>
+          <w:lang w:val="en-GB"/>
+        </w:rPr>
         <w:t>b</w:t>
       </w:r>
-      <w:r>
-        <w:rPr>
-          <w:rFonts w:ascii="Georgia" w:hAnsi="Georgia"/>
-          <w:lang w:val="en-GB"/>
-        </w:rPr>
-        <w:t>, Paul E. Brockway</w:t>
-      </w:r>
-      <w:r>
-        <w:rPr>
-          <w:rFonts w:ascii="Georgia" w:hAnsi="Georgia"/>
-          <w:lang w:val="en-GB"/>
-        </w:rPr>
-        <w:t xml:space="preserve"> </w:t>
+      <w:proofErr w:type="spellEnd"/>
+      <w:r>
+        <w:rPr>
+          <w:rFonts w:ascii="Georgia" w:hAnsi="Georgia"/>
+          <w:lang w:val="en-GB"/>
+        </w:rPr>
+        <w:t xml:space="preserve">, Paul E. </w:t>
+      </w:r>
+      <w:proofErr w:type="spellStart"/>
+      <w:r>
+        <w:rPr>
+          <w:rFonts w:ascii="Georgia" w:hAnsi="Georgia"/>
+          <w:lang w:val="en-GB"/>
+        </w:rPr>
+        <w:t>Brockway</w:t>
       </w:r>
       <w:r>
         <w:rPr>
@@ -387,6 +420,7 @@
         </w:rPr>
         <w:t>c</w:t>
       </w:r>
+      <w:proofErr w:type="spellEnd"/>
       <w:r>
         <w:rPr>
           <w:rFonts w:ascii="Georgia" w:hAnsi="Georgia"/>
@@ -417,6 +451,8 @@
           <w:lang w:val="en-GB"/>
         </w:rPr>
       </w:pPr>
+      <w:proofErr w:type="spellStart"/>
+      <w:proofErr w:type="gramStart"/>
       <w:r>
         <w:rPr>
           <w:rFonts w:ascii="Georgia" w:hAnsi="Georgia"/>
@@ -425,6 +461,8 @@
         </w:rPr>
         <w:t>a</w:t>
       </w:r>
+      <w:proofErr w:type="spellEnd"/>
+      <w:proofErr w:type="gramEnd"/>
       <w:r>
         <w:rPr>
           <w:rFonts w:ascii="Georgia" w:hAnsi="Georgia"/>
@@ -696,7 +734,6 @@
           <w:lang w:val="en-GB"/>
         </w:rPr>
       </w:pPr>
-      <w:commentRangeStart w:id="0"/>
       <w:r>
         <w:rPr>
           <w:rFonts w:ascii="Georgia" w:hAnsi="Georgia"/>
@@ -706,16 +743,7 @@
           <w:szCs w:val="24"/>
           <w:lang w:val="en-GB"/>
         </w:rPr>
-        <w:t>NOTE ON ARTICLE LENGTH AND INVITED SUBMISSION:</w:t>
-      </w:r>
-      <w:commentRangeEnd w:id="0"/>
-      <w:r>
-        <w:rPr>
-          <w:rStyle w:val="CommentReference"/>
-          <w:rFonts w:asciiTheme="minorHAnsi" w:eastAsiaTheme="minorHAnsi" w:hAnsiTheme="minorHAnsi" w:cstheme="minorBidi"/>
-          <w:color w:val="auto"/>
-        </w:rPr>
-        <w:commentReference w:id="0"/>
+        <w:t>NOTE ON ARTICLE LENGTH AND INVITED SUBMISSION</w:t>
       </w:r>
     </w:p>
     <w:p>
@@ -733,12 +761,35 @@
         </w:rPr>
         <w:t xml:space="preserve">In March 2022, we wrote to Professor </w:t>
       </w:r>
-      <w:r>
-        <w:rPr>
-          <w:rFonts w:ascii="Georgia" w:hAnsi="Georgia"/>
-          <w:lang w:val="en-GB"/>
-        </w:rPr>
-        <w:t xml:space="preserve">Yatchew, Editor-in-Chief, </w:t>
+      <w:proofErr w:type="spellStart"/>
+      <w:r>
+        <w:rPr>
+          <w:rFonts w:ascii="Georgia" w:hAnsi="Georgia"/>
+          <w:lang w:val="en-GB"/>
+        </w:rPr>
+        <w:t>Yatchew</w:t>
+      </w:r>
+      <w:proofErr w:type="spellEnd"/>
+      <w:r>
+        <w:rPr>
+          <w:rFonts w:ascii="Georgia" w:hAnsi="Georgia"/>
+          <w:lang w:val="en-GB"/>
+        </w:rPr>
+        <w:t>, Editor-in-Chief</w:t>
+      </w:r>
+      <w:r>
+        <w:rPr>
+          <w:rFonts w:ascii="Georgia" w:hAnsi="Georgia"/>
+          <w:lang w:val="en-GB"/>
+        </w:rPr>
+        <w:t xml:space="preserve"> of</w:t>
+      </w:r>
+      <w:r>
+        <w:rPr>
+          <w:rFonts w:ascii="Georgia" w:hAnsi="Georgia"/>
+          <w:lang w:val="en-GB"/>
+        </w:rPr>
+        <w:t xml:space="preserve"> </w:t>
       </w:r>
       <w:r>
         <w:rPr>
@@ -859,19 +910,45 @@
         <w:jc w:val="both"/>
         <w:rPr>
           <w:rFonts w:ascii="Georgia" w:hAnsi="Georgia"/>
-          <w:lang w:val="en-GB"/>
-        </w:rPr>
-      </w:pPr>
-      <w:r>
-        <w:rPr>
-          <w:rFonts w:ascii="Georgia" w:hAnsi="Georgia"/>
-          <w:lang w:val="en-GB"/>
-        </w:rPr>
-        <w:t xml:space="preserve">Email from Matt Heun to Prof. Yatchew: </w:t>
-      </w:r>
-      <w:r>
-        <w:rPr>
-          <w:rFonts w:ascii="Georgia" w:hAnsi="Georgia"/>
+          <w:sz w:val="20"/>
+          <w:szCs w:val="20"/>
+          <w:lang w:val="en-GB"/>
+        </w:rPr>
+      </w:pPr>
+      <w:r>
+        <w:rPr>
+          <w:rFonts w:ascii="Georgia" w:hAnsi="Georgia"/>
+          <w:sz w:val="20"/>
+          <w:szCs w:val="20"/>
+          <w:lang w:val="en-GB"/>
+        </w:rPr>
+        <w:t xml:space="preserve">Email from Matt Heun to Prof. </w:t>
+      </w:r>
+      <w:proofErr w:type="spellStart"/>
+      <w:r>
+        <w:rPr>
+          <w:rFonts w:ascii="Georgia" w:hAnsi="Georgia"/>
+          <w:sz w:val="20"/>
+          <w:szCs w:val="20"/>
+          <w:lang w:val="en-GB"/>
+        </w:rPr>
+        <w:t>Yatchew</w:t>
+      </w:r>
+      <w:proofErr w:type="spellEnd"/>
+      <w:r>
+        <w:rPr>
+          <w:rFonts w:ascii="Georgia" w:hAnsi="Georgia"/>
+          <w:sz w:val="20"/>
+          <w:szCs w:val="20"/>
+          <w:lang w:val="en-GB"/>
+        </w:rPr>
+        <w:t xml:space="preserve">: </w:t>
+      </w:r>
+      <w:r>
+        <w:rPr>
+          <w:rFonts w:ascii="Georgia" w:hAnsi="Georgia"/>
+          <w:sz w:val="20"/>
+          <w:szCs w:val="20"/>
           <w:lang w:val="en-GB"/>
         </w:rPr>
         <w:t xml:space="preserve">We noted that the twin novel aspects of the paper (advancing the conceptual framework and operationalizing it via two case studies) </w:t>
@@ -879,6 +956,8 @@
       <w:r>
         <w:rPr>
           <w:rFonts w:ascii="Georgia" w:hAnsi="Georgia"/>
+          <w:sz w:val="20"/>
+          <w:szCs w:val="20"/>
           <w:lang w:val="en-GB"/>
         </w:rPr>
         <w:t>made</w:t>
@@ -886,13 +965,35 @@
       <w:r>
         <w:rPr>
           <w:rFonts w:ascii="Georgia" w:hAnsi="Georgia"/>
-          <w:lang w:val="en-GB"/>
-        </w:rPr>
-        <w:t xml:space="preserve"> it undesirable to simply trim the paper.  We also felt that these two highly novel parts deserve their place within the paper, rather than pushing either to an appendix.  One option </w:t>
-      </w:r>
-      <w:r>
-        <w:rPr>
-          <w:rFonts w:ascii="Georgia" w:hAnsi="Georgia"/>
+          <w:sz w:val="20"/>
+          <w:szCs w:val="20"/>
+          <w:lang w:val="en-GB"/>
+        </w:rPr>
+        <w:t xml:space="preserve"> it undesirable to simply trim the paper.  We </w:t>
+      </w:r>
+      <w:r>
+        <w:rPr>
+          <w:rFonts w:ascii="Georgia" w:hAnsi="Georgia"/>
+          <w:sz w:val="20"/>
+          <w:szCs w:val="20"/>
+          <w:lang w:val="en-GB"/>
+        </w:rPr>
+        <w:t xml:space="preserve">noted that we believe </w:t>
+      </w:r>
+      <w:r>
+        <w:rPr>
+          <w:rFonts w:ascii="Georgia" w:hAnsi="Georgia"/>
+          <w:sz w:val="20"/>
+          <w:szCs w:val="20"/>
+          <w:lang w:val="en-GB"/>
+        </w:rPr>
+        <w:t xml:space="preserve">these two highly novel parts deserve their place within the paper, rather than pushing either to an appendix.  One option </w:t>
+      </w:r>
+      <w:r>
+        <w:rPr>
+          <w:rFonts w:ascii="Georgia" w:hAnsi="Georgia"/>
+          <w:sz w:val="20"/>
+          <w:szCs w:val="20"/>
           <w:lang w:val="en-GB"/>
         </w:rPr>
         <w:t xml:space="preserve">we suggested was to </w:t>
@@ -900,6 +1001,8 @@
       <w:r>
         <w:rPr>
           <w:rFonts w:ascii="Georgia" w:hAnsi="Georgia"/>
+          <w:sz w:val="20"/>
+          <w:szCs w:val="20"/>
           <w:lang w:val="en-GB"/>
         </w:rPr>
         <w:t>split</w:t>
@@ -907,6 +1010,8 @@
       <w:r>
         <w:rPr>
           <w:rFonts w:ascii="Georgia" w:hAnsi="Georgia"/>
+          <w:sz w:val="20"/>
+          <w:szCs w:val="20"/>
           <w:lang w:val="en-GB"/>
         </w:rPr>
         <w:t xml:space="preserve"> the paper</w:t>
@@ -914,14 +1019,38 @@
       <w:r>
         <w:rPr>
           <w:rFonts w:ascii="Georgia" w:hAnsi="Georgia"/>
-          <w:lang w:val="en-GB"/>
-        </w:rPr>
-        <w:t xml:space="preserve"> into Part 1 (conceptual framework) and Part 2 (operationalized case studies). This approach has precedent in the rebound literature, with Thomas and Azevedo’s (2013a,b) 2-part paper in </w:t>
-      </w:r>
-      <w:r>
-        <w:rPr>
-          <w:rFonts w:ascii="Georgia" w:hAnsi="Georgia"/>
-          <w:i/>
+          <w:sz w:val="20"/>
+          <w:szCs w:val="20"/>
+          <w:lang w:val="en-GB"/>
+        </w:rPr>
+        <w:t xml:space="preserve"> into Part 1 (conceptual framework) and Part 2 (operationalized case studies). This approach has precedent in the rebound literature, with Thomas and Azevedo’s (2013</w:t>
+      </w:r>
+      <w:proofErr w:type="gramStart"/>
+      <w:r>
+        <w:rPr>
+          <w:rFonts w:ascii="Georgia" w:hAnsi="Georgia"/>
+          <w:sz w:val="20"/>
+          <w:szCs w:val="20"/>
+          <w:lang w:val="en-GB"/>
+        </w:rPr>
+        <w:t>a,b</w:t>
+      </w:r>
+      <w:proofErr w:type="gramEnd"/>
+      <w:r>
+        <w:rPr>
+          <w:rFonts w:ascii="Georgia" w:hAnsi="Georgia"/>
+          <w:sz w:val="20"/>
+          <w:szCs w:val="20"/>
+          <w:lang w:val="en-GB"/>
+        </w:rPr>
+        <w:t xml:space="preserve">) 2-part paper in </w:t>
+      </w:r>
+      <w:r>
+        <w:rPr>
+          <w:rFonts w:ascii="Georgia" w:hAnsi="Georgia"/>
+          <w:i/>
+          <w:sz w:val="20"/>
+          <w:szCs w:val="20"/>
           <w:lang w:val="en-GB"/>
         </w:rPr>
         <w:t>Ecological Economics</w:t>
@@ -929,22 +1058,18 @@
       <w:r>
         <w:rPr>
           <w:rFonts w:ascii="Georgia" w:hAnsi="Georgia"/>
-          <w:lang w:val="en-GB"/>
-        </w:rPr>
-        <w:t xml:space="preserve">.  It also has small </w:t>
-      </w:r>
-      <w:r>
-        <w:rPr>
-          <w:rFonts w:ascii="Georgia" w:hAnsi="Georgia"/>
-          <w:lang w:val="en-GB"/>
-        </w:rPr>
-        <w:lastRenderedPageBreak/>
-        <w:t xml:space="preserve">precedent at </w:t>
-      </w:r>
-      <w:r>
-        <w:rPr>
-          <w:rFonts w:ascii="Georgia" w:hAnsi="Georgia"/>
-          <w:i/>
+          <w:sz w:val="20"/>
+          <w:szCs w:val="20"/>
+          <w:lang w:val="en-GB"/>
+        </w:rPr>
+        <w:t xml:space="preserve">.  It also has small precedent at </w:t>
+      </w:r>
+      <w:r>
+        <w:rPr>
+          <w:rFonts w:ascii="Georgia" w:hAnsi="Georgia"/>
+          <w:i/>
+          <w:sz w:val="20"/>
+          <w:szCs w:val="20"/>
           <w:lang w:val="en-GB"/>
         </w:rPr>
         <w:t>The Energy Journal</w:t>
@@ -952,6 +1077,8 @@
       <w:r>
         <w:rPr>
           <w:rFonts w:ascii="Georgia" w:hAnsi="Georgia"/>
+          <w:sz w:val="20"/>
+          <w:szCs w:val="20"/>
           <w:lang w:val="en-GB"/>
         </w:rPr>
         <w:t xml:space="preserve"> with at least two 2-part articles: Hendry</w:t>
@@ -959,20 +1086,28 @@
       <w:r>
         <w:rPr>
           <w:rFonts w:ascii="Georgia" w:hAnsi="Georgia"/>
+          <w:sz w:val="20"/>
+          <w:szCs w:val="20"/>
           <w:lang w:val="en-GB"/>
         </w:rPr>
         <w:t xml:space="preserve"> and </w:t>
       </w:r>
-      <w:r>
-        <w:rPr>
-          <w:rFonts w:ascii="Georgia" w:hAnsi="Georgia"/>
+      <w:proofErr w:type="spellStart"/>
+      <w:r>
+        <w:rPr>
+          <w:rFonts w:ascii="Georgia" w:hAnsi="Georgia"/>
+          <w:sz w:val="20"/>
+          <w:szCs w:val="20"/>
           <w:lang w:val="en-GB"/>
         </w:rPr>
         <w:t>Juselius</w:t>
       </w:r>
-      <w:r>
-        <w:rPr>
-          <w:rFonts w:ascii="Georgia" w:hAnsi="Georgia"/>
+      <w:proofErr w:type="spellEnd"/>
+      <w:r>
+        <w:rPr>
+          <w:rFonts w:ascii="Georgia" w:hAnsi="Georgia"/>
+          <w:sz w:val="20"/>
+          <w:szCs w:val="20"/>
           <w:lang w:val="en-GB"/>
         </w:rPr>
         <w:t xml:space="preserve">, </w:t>
@@ -980,6 +1115,8 @@
       <w:r>
         <w:rPr>
           <w:rFonts w:ascii="Georgia" w:hAnsi="Georgia"/>
+          <w:sz w:val="20"/>
+          <w:szCs w:val="20"/>
           <w:lang w:val="en-GB"/>
         </w:rPr>
         <w:t xml:space="preserve">(2001, 2002) and Burger </w:t>
@@ -988,6 +1125,8 @@
         <w:rPr>
           <w:rFonts w:ascii="Georgia" w:hAnsi="Georgia"/>
           <w:i/>
+          <w:sz w:val="20"/>
+          <w:szCs w:val="20"/>
           <w:lang w:val="en-GB"/>
         </w:rPr>
         <w:t>et al</w:t>
@@ -995,6 +1134,8 @@
       <w:r>
         <w:rPr>
           <w:rFonts w:ascii="Georgia" w:hAnsi="Georgia"/>
+          <w:sz w:val="20"/>
+          <w:szCs w:val="20"/>
           <w:lang w:val="en-GB"/>
         </w:rPr>
         <w:t>. (</w:t>
@@ -1002,6 +1143,8 @@
       <w:r>
         <w:rPr>
           <w:rFonts w:ascii="Georgia" w:hAnsi="Georgia"/>
+          <w:sz w:val="20"/>
+          <w:szCs w:val="20"/>
           <w:lang w:val="en-GB"/>
         </w:rPr>
         <w:t>2019</w:t>
@@ -1009,13 +1152,30 @@
       <w:r>
         <w:rPr>
           <w:rFonts w:ascii="Georgia" w:hAnsi="Georgia"/>
-          <w:lang w:val="en-GB"/>
-        </w:rPr>
-        <w:t xml:space="preserve"> a,b</w:t>
-      </w:r>
-      <w:r>
-        <w:rPr>
-          <w:rFonts w:ascii="Georgia" w:hAnsi="Georgia"/>
+          <w:sz w:val="20"/>
+          <w:szCs w:val="20"/>
+          <w:lang w:val="en-GB"/>
+        </w:rPr>
+        <w:t xml:space="preserve"> </w:t>
+      </w:r>
+      <w:proofErr w:type="spellStart"/>
+      <w:proofErr w:type="gramStart"/>
+      <w:r>
+        <w:rPr>
+          <w:rFonts w:ascii="Georgia" w:hAnsi="Georgia"/>
+          <w:sz w:val="20"/>
+          <w:szCs w:val="20"/>
+          <w:lang w:val="en-GB"/>
+        </w:rPr>
+        <w:t>a,b</w:t>
+      </w:r>
+      <w:proofErr w:type="spellEnd"/>
+      <w:proofErr w:type="gramEnd"/>
+      <w:r>
+        <w:rPr>
+          <w:rFonts w:ascii="Georgia" w:hAnsi="Georgia"/>
+          <w:sz w:val="20"/>
+          <w:szCs w:val="20"/>
           <w:lang w:val="en-GB"/>
         </w:rPr>
         <w:t>).</w:t>
@@ -1031,19 +1191,55 @@
         <w:jc w:val="both"/>
         <w:rPr>
           <w:rFonts w:ascii="Georgia" w:hAnsi="Georgia"/>
-          <w:lang w:val="en-GB"/>
-        </w:rPr>
-      </w:pPr>
-      <w:r>
-        <w:rPr>
-          <w:rFonts w:ascii="Georgia" w:hAnsi="Georgia"/>
-          <w:lang w:val="en-GB"/>
-        </w:rPr>
-        <w:t xml:space="preserve">Prof. Yatchew </w:t>
-      </w:r>
-      <w:r>
-        <w:rPr>
-          <w:rFonts w:ascii="Georgia" w:hAnsi="Georgia"/>
+          <w:sz w:val="20"/>
+          <w:szCs w:val="20"/>
+          <w:lang w:val="en-GB"/>
+        </w:rPr>
+      </w:pPr>
+      <w:r>
+        <w:rPr>
+          <w:rFonts w:ascii="Georgia" w:hAnsi="Georgia"/>
+          <w:sz w:val="20"/>
+          <w:szCs w:val="20"/>
+          <w:lang w:val="en-GB"/>
+        </w:rPr>
+        <w:lastRenderedPageBreak/>
+        <w:t xml:space="preserve">Prof. </w:t>
+      </w:r>
+      <w:proofErr w:type="spellStart"/>
+      <w:r>
+        <w:rPr>
+          <w:rFonts w:ascii="Georgia" w:hAnsi="Georgia"/>
+          <w:sz w:val="20"/>
+          <w:szCs w:val="20"/>
+          <w:lang w:val="en-GB"/>
+        </w:rPr>
+        <w:t>Yatchew</w:t>
+      </w:r>
+      <w:r>
+        <w:rPr>
+          <w:rFonts w:ascii="Georgia" w:hAnsi="Georgia"/>
+          <w:sz w:val="20"/>
+          <w:szCs w:val="20"/>
+          <w:lang w:val="en-GB"/>
+        </w:rPr>
+        <w:t>’s</w:t>
+      </w:r>
+      <w:proofErr w:type="spellEnd"/>
+      <w:r>
+        <w:rPr>
+          <w:rFonts w:ascii="Georgia" w:hAnsi="Georgia"/>
+          <w:sz w:val="20"/>
+          <w:szCs w:val="20"/>
+          <w:lang w:val="en-GB"/>
+        </w:rPr>
+        <w:t xml:space="preserve"> </w:t>
+      </w:r>
+      <w:r>
+        <w:rPr>
+          <w:rFonts w:ascii="Georgia" w:hAnsi="Georgia"/>
+          <w:sz w:val="20"/>
+          <w:szCs w:val="20"/>
           <w:lang w:val="en-GB"/>
         </w:rPr>
         <w:t xml:space="preserve">response </w:t>
@@ -1051,6 +1247,17 @@
       <w:r>
         <w:rPr>
           <w:rFonts w:ascii="Georgia" w:hAnsi="Georgia"/>
+          <w:sz w:val="20"/>
+          <w:szCs w:val="20"/>
+          <w:lang w:val="en-GB"/>
+        </w:rPr>
+        <w:t xml:space="preserve">on </w:t>
+      </w:r>
+      <w:r>
+        <w:rPr>
+          <w:rFonts w:ascii="Georgia" w:hAnsi="Georgia"/>
+          <w:sz w:val="20"/>
+          <w:szCs w:val="20"/>
           <w:lang w:val="en-GB"/>
         </w:rPr>
         <w:t xml:space="preserve">22 </w:t>
@@ -1058,22 +1265,103 @@
       <w:r>
         <w:rPr>
           <w:rFonts w:ascii="Georgia" w:hAnsi="Georgia"/>
-          <w:lang w:val="en-GB"/>
-        </w:rPr>
-        <w:t>March 2022:</w:t>
-      </w:r>
-      <w:r>
-        <w:rPr>
-          <w:rFonts w:ascii="Georgia" w:hAnsi="Georgia"/>
-          <w:lang w:val="en-GB"/>
-        </w:rPr>
-        <w:t xml:space="preserve"> He replied:</w:t>
-      </w:r>
-      <w:r>
-        <w:rPr>
-          <w:rFonts w:ascii="Georgia" w:hAnsi="Georgia"/>
-          <w:lang w:val="en-GB"/>
-        </w:rPr>
+          <w:sz w:val="20"/>
+          <w:szCs w:val="20"/>
+          <w:lang w:val="en-GB"/>
+        </w:rPr>
+        <w:t xml:space="preserve">March 2022: </w:t>
+      </w:r>
+      <w:r>
+        <w:rPr>
+          <w:rFonts w:ascii="Georgia" w:hAnsi="Georgia"/>
+          <w:sz w:val="20"/>
+          <w:szCs w:val="20"/>
+          <w:lang w:val="en-GB"/>
+        </w:rPr>
+        <w:t>“</w:t>
+      </w:r>
+      <w:r>
+        <w:rPr>
+          <w:rFonts w:ascii="Georgia" w:hAnsi="Georgia"/>
+          <w:i/>
+          <w:sz w:val="20"/>
+          <w:szCs w:val="20"/>
+          <w:lang w:val="en-GB"/>
+        </w:rPr>
+        <w:t>I suggest that you submit it to the EJ in its current form.  Once it has undergone an initial review, we can make a determination how best to proceed</w:t>
+      </w:r>
+      <w:r>
+        <w:rPr>
+          <w:rFonts w:ascii="Georgia" w:hAnsi="Georgia"/>
+          <w:sz w:val="20"/>
+          <w:szCs w:val="20"/>
+          <w:lang w:val="en-GB"/>
+        </w:rPr>
+        <w:t>.”</w:t>
+      </w:r>
+    </w:p>
+    <w:p>
+      <w:pPr>
+        <w:jc w:val="both"/>
+        <w:rPr>
+          <w:rFonts w:ascii="Georgia" w:hAnsi="Georgia"/>
+          <w:lang w:val="en-GB"/>
+        </w:rPr>
+      </w:pPr>
+    </w:p>
+    <w:p>
+      <w:pPr>
+        <w:jc w:val="both"/>
+        <w:rPr>
+          <w:rFonts w:ascii="Georgia" w:hAnsi="Georgia"/>
+          <w:lang w:val="en-GB"/>
+        </w:rPr>
+      </w:pPr>
+      <w:r>
+        <w:rPr>
+          <w:rFonts w:ascii="Georgia" w:hAnsi="Georgia"/>
+          <w:lang w:val="en-GB"/>
+        </w:rPr>
+        <w:t xml:space="preserve">We Prof. </w:t>
+      </w:r>
+      <w:proofErr w:type="spellStart"/>
+      <w:r>
+        <w:rPr>
+          <w:rFonts w:ascii="Georgia" w:hAnsi="Georgia"/>
+          <w:lang w:val="en-GB"/>
+        </w:rPr>
+        <w:t>Yatchew’s</w:t>
+      </w:r>
+      <w:proofErr w:type="spellEnd"/>
+      <w:r>
+        <w:rPr>
+          <w:rFonts w:ascii="Georgia" w:hAnsi="Georgia"/>
+          <w:lang w:val="en-GB"/>
+        </w:rPr>
+        <w:t xml:space="preserve"> encouragement</w:t>
+      </w:r>
+      <w:r>
+        <w:rPr>
+          <w:rFonts w:ascii="Georgia" w:hAnsi="Georgia"/>
+          <w:lang w:val="en-GB"/>
+        </w:rPr>
+        <w:t xml:space="preserve">, we submit the current draft article for review </w:t>
+      </w:r>
+      <w:r>
+        <w:rPr>
+          <w:rFonts w:ascii="Georgia" w:hAnsi="Georgia"/>
+          <w:lang w:val="en-GB"/>
+        </w:rPr>
+        <w:t>and feedback</w:t>
+      </w:r>
+      <w:r>
+        <w:rPr>
+          <w:rFonts w:ascii="Georgia" w:hAnsi="Georgia"/>
+          <w:lang w:val="en-GB"/>
+        </w:rPr>
+        <w:t>.</w:t>
+      </w:r>
+      <w:r>
         <w:t xml:space="preserve"> </w:t>
       </w:r>
       <w:r>
@@ -1081,70 +1369,6 @@
           <w:rFonts w:ascii="Georgia" w:hAnsi="Georgia"/>
           <w:lang w:val="en-GB"/>
         </w:rPr>
-        <w:t>“</w:t>
-      </w:r>
-      <w:r>
-        <w:rPr>
-          <w:rFonts w:ascii="Georgia" w:hAnsi="Georgia"/>
-          <w:i/>
-          <w:lang w:val="en-GB"/>
-        </w:rPr>
-        <w:t>I suggest that you submit it to the EJ in its current form.  Once it has undergone an initial review, we can make a determination how best to proceed</w:t>
-      </w:r>
-      <w:r>
-        <w:rPr>
-          <w:rFonts w:ascii="Georgia" w:hAnsi="Georgia"/>
-          <w:lang w:val="en-GB"/>
-        </w:rPr>
-        <w:t>.”</w:t>
-      </w:r>
-    </w:p>
-    <w:p>
-      <w:pPr>
-        <w:jc w:val="both"/>
-        <w:rPr>
-          <w:rFonts w:ascii="Georgia" w:hAnsi="Georgia"/>
-          <w:lang w:val="en-GB"/>
-        </w:rPr>
-      </w:pPr>
-    </w:p>
-    <w:p>
-      <w:pPr>
-        <w:jc w:val="both"/>
-        <w:rPr>
-          <w:rFonts w:ascii="Georgia" w:hAnsi="Georgia"/>
-          <w:lang w:val="en-GB"/>
-        </w:rPr>
-      </w:pPr>
-      <w:r>
-        <w:rPr>
-          <w:rFonts w:ascii="Georgia" w:hAnsi="Georgia"/>
-          <w:lang w:val="en-GB"/>
-        </w:rPr>
-        <w:t xml:space="preserve">Therefore, we submit the current draft article, for review </w:t>
-      </w:r>
-      <w:r>
-        <w:rPr>
-          <w:rFonts w:ascii="Georgia" w:hAnsi="Georgia"/>
-          <w:lang w:val="en-GB"/>
-        </w:rPr>
-        <w:t xml:space="preserve">and feedback </w:t>
-      </w:r>
-      <w:r>
-        <w:rPr>
-          <w:rFonts w:ascii="Georgia" w:hAnsi="Georgia"/>
-          <w:lang w:val="en-GB"/>
-        </w:rPr>
-        <w:t>on that basis.</w:t>
-      </w:r>
-      <w:r>
-        <w:t xml:space="preserve"> </w:t>
-      </w:r>
-      <w:r>
-        <w:rPr>
-          <w:rFonts w:ascii="Georgia" w:hAnsi="Georgia"/>
-          <w:lang w:val="en-GB"/>
-        </w:rPr>
         <w:t>We are fully aware of the length of the draft paper</w:t>
       </w:r>
       <w:r>
@@ -1173,7 +1397,63 @@
           <w:rFonts w:ascii="Georgia" w:hAnsi="Georgia"/>
           <w:lang w:val="en-GB"/>
         </w:rPr>
-        <w:t xml:space="preserve">s for this given the foundational advances it makes to this field. However we also are fully open to explore options once the </w:t>
+        <w:t xml:space="preserve">s for </w:t>
+      </w:r>
+      <w:r>
+        <w:rPr>
+          <w:rFonts w:ascii="Georgia" w:hAnsi="Georgia"/>
+          <w:lang w:val="en-GB"/>
+        </w:rPr>
+        <w:t xml:space="preserve">the length, </w:t>
+      </w:r>
+      <w:r>
+        <w:rPr>
+          <w:rFonts w:ascii="Georgia" w:hAnsi="Georgia"/>
+          <w:lang w:val="en-GB"/>
+        </w:rPr>
+        <w:t xml:space="preserve">namely </w:t>
+      </w:r>
+      <w:r>
+        <w:rPr>
+          <w:rFonts w:ascii="Georgia" w:hAnsi="Georgia"/>
+          <w:lang w:val="en-GB"/>
+        </w:rPr>
+        <w:t xml:space="preserve">the foundational advances it makes to </w:t>
+      </w:r>
+      <w:r>
+        <w:rPr>
+          <w:rFonts w:ascii="Georgia" w:hAnsi="Georgia"/>
+          <w:lang w:val="en-GB"/>
+        </w:rPr>
+        <w:t xml:space="preserve">the </w:t>
+      </w:r>
+      <w:r>
+        <w:rPr>
+          <w:rFonts w:ascii="Georgia" w:hAnsi="Georgia"/>
+          <w:lang w:val="en-GB"/>
+        </w:rPr>
+        <w:t xml:space="preserve">field. </w:t>
+      </w:r>
+      <w:r>
+        <w:rPr>
+          <w:rFonts w:ascii="Georgia" w:hAnsi="Georgia"/>
+          <w:lang w:val="en-GB"/>
+        </w:rPr>
+        <w:t>That said</w:t>
+      </w:r>
+      <w:r>
+        <w:rPr>
+          <w:rFonts w:ascii="Georgia" w:hAnsi="Georgia"/>
+          <w:lang w:val="en-GB"/>
+        </w:rPr>
+        <w:t>,</w:t>
+      </w:r>
+      <w:r>
+        <w:rPr>
+          <w:rFonts w:ascii="Georgia" w:hAnsi="Georgia"/>
+          <w:lang w:val="en-GB"/>
+        </w:rPr>
+        <w:t xml:space="preserve"> we also are fully open to explore options once the </w:t>
       </w:r>
       <w:r>
         <w:rPr>
@@ -1201,8 +1481,33 @@
           <w:rFonts w:ascii="Georgia" w:hAnsi="Georgia"/>
           <w:lang w:val="en-GB"/>
         </w:rPr>
-        <w:t xml:space="preserve"> are in, following Prof. Yatchew’s suggestion.</w:t>
-      </w:r>
+        <w:t xml:space="preserve"> are in, following Prof. </w:t>
+      </w:r>
+      <w:proofErr w:type="spellStart"/>
+      <w:r>
+        <w:rPr>
+          <w:rFonts w:ascii="Georgia" w:hAnsi="Georgia"/>
+          <w:lang w:val="en-GB"/>
+        </w:rPr>
+        <w:t>Yatchew’s</w:t>
+      </w:r>
+      <w:proofErr w:type="spellEnd"/>
+      <w:r>
+        <w:rPr>
+          <w:rFonts w:ascii="Georgia" w:hAnsi="Georgia"/>
+          <w:lang w:val="en-GB"/>
+        </w:rPr>
+        <w:t xml:space="preserve"> suggestion.</w:t>
+      </w:r>
+    </w:p>
+    <w:p>
+      <w:pPr>
+        <w:jc w:val="both"/>
+        <w:rPr>
+          <w:rFonts w:ascii="Georgia" w:hAnsi="Georgia"/>
+          <w:lang w:val="en-GB"/>
+        </w:rPr>
+      </w:pPr>
     </w:p>
     <w:p>
       <w:pPr>
@@ -1225,7 +1530,7 @@
           <w:szCs w:val="24"/>
           <w:lang w:val="en-GB"/>
         </w:rPr>
-        <w:t>RATIONALE:</w:t>
+        <w:t>RATIONALE</w:t>
       </w:r>
     </w:p>
     <w:p>
@@ -1339,45 +1644,60 @@
           <w:rFonts w:ascii="Georgia" w:hAnsi="Georgia"/>
           <w:lang w:val="en-GB"/>
         </w:rPr>
-        <w:t xml:space="preserve">Therefore continued work on energy rebound theory and modelling is required, to support energy efficiency modelling and policy responses. </w:t>
-      </w:r>
-    </w:p>
-    <w:p>
-      <w:pPr>
-        <w:jc w:val="both"/>
-        <w:rPr>
-          <w:rFonts w:ascii="Georgia" w:hAnsi="Georgia"/>
-          <w:lang w:val="en-GB"/>
-        </w:rPr>
-      </w:pPr>
-    </w:p>
-    <w:p>
-      <w:pPr>
-        <w:jc w:val="both"/>
-        <w:rPr>
-          <w:rFonts w:ascii="Georgia" w:hAnsi="Georgia"/>
-          <w:lang w:val="en-GB"/>
-        </w:rPr>
-      </w:pPr>
-      <w:r>
-        <w:rPr>
-          <w:rStyle w:val="CommentReference"/>
-        </w:rPr>
-        <w:commentReference w:id="1"/>
-      </w:r>
-      <w:r>
-        <w:rPr>
-          <w:rFonts w:ascii="Georgia" w:hAnsi="Georgia"/>
-          <w:lang w:val="en-GB"/>
-        </w:rPr>
-        <w:t>For our paper, w</w:t>
-      </w:r>
-      <w:r>
-        <w:rPr>
-          <w:rFonts w:ascii="Georgia" w:hAnsi="Georgia"/>
-          <w:lang w:val="en-GB"/>
-        </w:rPr>
-        <w:t xml:space="preserve">e took our inspiration from two earlier papers </w:t>
+        <w:t>Therefore,</w:t>
+      </w:r>
+      <w:r>
+        <w:rPr>
+          <w:rFonts w:ascii="Georgia" w:hAnsi="Georgia"/>
+          <w:lang w:val="en-GB"/>
+        </w:rPr>
+        <w:t xml:space="preserve"> continued work on energy rebound theory and modelling is required, to support energy efficiency modelling and policy responses. </w:t>
+      </w:r>
+    </w:p>
+    <w:p>
+      <w:pPr>
+        <w:jc w:val="both"/>
+        <w:rPr>
+          <w:rFonts w:ascii="Georgia" w:hAnsi="Georgia"/>
+          <w:lang w:val="en-GB"/>
+        </w:rPr>
+      </w:pPr>
+    </w:p>
+    <w:p>
+      <w:pPr>
+        <w:jc w:val="both"/>
+        <w:rPr>
+          <w:rFonts w:ascii="Georgia" w:hAnsi="Georgia"/>
+          <w:lang w:val="en-GB"/>
+        </w:rPr>
+      </w:pPr>
+      <w:r>
+        <w:rPr>
+          <w:rFonts w:ascii="Georgia" w:hAnsi="Georgia"/>
+          <w:lang w:val="en-GB"/>
+        </w:rPr>
+        <w:t xml:space="preserve">For </w:t>
+      </w:r>
+      <w:r>
+        <w:rPr>
+          <w:rFonts w:ascii="Georgia" w:hAnsi="Georgia"/>
+          <w:lang w:val="en-GB"/>
+        </w:rPr>
+        <w:t xml:space="preserve">this </w:t>
+      </w:r>
+      <w:r>
+        <w:rPr>
+          <w:rFonts w:ascii="Georgia" w:hAnsi="Georgia"/>
+          <w:lang w:val="en-GB"/>
+        </w:rPr>
+        <w:t>paper, w</w:t>
+      </w:r>
+      <w:r>
+        <w:rPr>
+          <w:rFonts w:ascii="Georgia" w:hAnsi="Georgia"/>
+          <w:lang w:val="en-GB"/>
+        </w:rPr>
+        <w:t xml:space="preserve">e took inspiration from two earlier papers </w:t>
       </w:r>
       <w:r>
         <w:rPr>
@@ -1406,7 +1726,37 @@
           <w:rFonts w:ascii="Georgia" w:hAnsi="Georgia"/>
           <w:lang w:val="en-GB"/>
         </w:rPr>
-        <w:t>.  First, Turner (2013) contends that the empirical estimation of rebound has advanced beyond the conceptual framework frontier.  We believe that is still true today.  Second, Borenstein (2015) made an important contribution to a microeconomic rebound framework.  However, we think there is more work to do, in particular</w:t>
+        <w:t xml:space="preserve">.  First, Turner (2013) contends that the empirical estimation of rebound has advanced beyond the conceptual framework frontier.  We believe that is still true today. Second, </w:t>
+      </w:r>
+      <w:proofErr w:type="spellStart"/>
+      <w:r>
+        <w:rPr>
+          <w:rFonts w:ascii="Georgia" w:hAnsi="Georgia"/>
+          <w:lang w:val="en-GB"/>
+        </w:rPr>
+        <w:t>Borenstein</w:t>
+      </w:r>
+      <w:proofErr w:type="spellEnd"/>
+      <w:r>
+        <w:rPr>
+          <w:rFonts w:ascii="Georgia" w:hAnsi="Georgia"/>
+          <w:lang w:val="en-GB"/>
+        </w:rPr>
+        <w:t xml:space="preserve"> (2015) made an important contribution to</w:t>
+      </w:r>
+      <w:r>
+        <w:rPr>
+          <w:rFonts w:ascii="Georgia" w:hAnsi="Georgia"/>
+          <w:lang w:val="en-GB"/>
+        </w:rPr>
+        <w:t>ward</w:t>
+      </w:r>
+      <w:r>
+        <w:rPr>
+          <w:rFonts w:ascii="Georgia" w:hAnsi="Georgia"/>
+          <w:lang w:val="en-GB"/>
+        </w:rPr>
+        <w:t xml:space="preserve"> a microeconomic rebound framework.  However, we think there is more work to do, in particular</w:t>
       </w:r>
       <w:r>
         <w:rPr>
@@ -1434,7 +1784,7 @@
           <w:rFonts w:ascii="Georgia" w:hAnsi="Georgia"/>
           <w:lang w:val="en-GB"/>
         </w:rPr>
-        <w:t>L</w:t>
+        <w:t>l</w:t>
       </w:r>
       <w:r>
         <w:rPr>
@@ -1462,14 +1812,28 @@
           <w:rFonts w:ascii="Georgia" w:hAnsi="Georgia"/>
           <w:lang w:val="en-GB"/>
         </w:rPr>
-        <w:t>P</w:t>
-      </w:r>
-      <w:r>
-        <w:rPr>
-          <w:rFonts w:ascii="Georgia" w:hAnsi="Georgia"/>
-          <w:lang w:val="en-GB"/>
-        </w:rPr>
-        <w:t>roviding accessible numerical case studies based on a consistent analytical framework, and</w:t>
+        <w:t>p</w:t>
+      </w:r>
+      <w:r>
+        <w:rPr>
+          <w:rFonts w:ascii="Georgia" w:hAnsi="Georgia"/>
+          <w:lang w:val="en-GB"/>
+        </w:rPr>
+        <w:t xml:space="preserve">roviding accessible </w:t>
+      </w:r>
+      <w:r>
+        <w:rPr>
+          <w:rFonts w:ascii="Georgia" w:hAnsi="Georgia"/>
+          <w:lang w:val="en-GB"/>
+        </w:rPr>
+        <w:t xml:space="preserve">and detailed </w:t>
+      </w:r>
+      <w:r>
+        <w:rPr>
+          <w:rFonts w:ascii="Georgia" w:hAnsi="Georgia"/>
+          <w:lang w:val="en-GB"/>
+        </w:rPr>
+        <w:t>numerical case studies based on a consistent analytical framework, and</w:t>
       </w:r>
     </w:p>
     <w:p>
@@ -1490,33 +1854,63 @@
           <w:rFonts w:ascii="Georgia" w:hAnsi="Georgia"/>
           <w:lang w:val="en-GB"/>
         </w:rPr>
-        <w:t>Bridging the disciplinary divide between energy analysis and economics.</w:t>
-      </w:r>
-    </w:p>
-    <w:p>
-      <w:pPr>
-        <w:jc w:val="both"/>
-        <w:rPr>
-          <w:rFonts w:ascii="Georgia" w:hAnsi="Georgia"/>
-          <w:lang w:val="en-GB"/>
-        </w:rPr>
-      </w:pPr>
-    </w:p>
-    <w:p>
-      <w:pPr>
-        <w:jc w:val="both"/>
-        <w:rPr>
-          <w:rFonts w:ascii="Georgia" w:hAnsi="Georgia"/>
-          <w:lang w:val="en-GB"/>
-        </w:rPr>
-      </w:pPr>
-      <w:r>
-        <w:rPr>
-          <w:rFonts w:ascii="Georgia" w:hAnsi="Georgia"/>
-          <w:lang w:val="en-GB"/>
-        </w:rPr>
-        <w:t>In response, first, we developed a comprehensive conceptual framework with links between microeconomic and macroeconomic rebound effects, written in a detailed-yet-accessible style, to reach out to both energy and economics fields.  Second, we provide two numerical case studies, of a car and an electric lamp upgrade, and produce novel energy, expenditure, and consumption path diagrams, which contribute to understanding and communication between energy and economics disciplines.</w:t>
-      </w:r>
+        <w:t>b</w:t>
+      </w:r>
+      <w:r>
+        <w:rPr>
+          <w:rFonts w:ascii="Georgia" w:hAnsi="Georgia"/>
+          <w:lang w:val="en-GB"/>
+        </w:rPr>
+        <w:t>ridging the disciplinary divide between energy analysis and economics.</w:t>
+      </w:r>
+    </w:p>
+    <w:p>
+      <w:pPr>
+        <w:jc w:val="both"/>
+        <w:rPr>
+          <w:rFonts w:ascii="Georgia" w:hAnsi="Georgia"/>
+          <w:lang w:val="en-GB"/>
+        </w:rPr>
+      </w:pPr>
+    </w:p>
+    <w:p>
+      <w:pPr>
+        <w:jc w:val="both"/>
+        <w:rPr>
+          <w:rFonts w:ascii="Georgia" w:hAnsi="Georgia"/>
+          <w:lang w:val="en-GB"/>
+        </w:rPr>
+      </w:pPr>
+      <w:r>
+        <w:rPr>
+          <w:rFonts w:ascii="Georgia" w:hAnsi="Georgia"/>
+          <w:lang w:val="en-GB"/>
+        </w:rPr>
+        <w:t>In response, first, we develop</w:t>
+      </w:r>
+      <w:r>
+        <w:rPr>
+          <w:rFonts w:ascii="Georgia" w:hAnsi="Georgia"/>
+          <w:lang w:val="en-GB"/>
+        </w:rPr>
+        <w:t xml:space="preserve"> </w:t>
+      </w:r>
+      <w:r>
+        <w:rPr>
+          <w:rFonts w:ascii="Georgia" w:hAnsi="Georgia"/>
+          <w:lang w:val="en-GB"/>
+        </w:rPr>
+        <w:t>a comprehensive conceptual framework with links between microeconomic and macroeconomic rebound effects, written in a detailed-yet-accessible style, to reach out to both energy and economics fields.  Second, we provide two numerical case studies, of a car and an electric lamp upgrade, and produce novel energy, expenditure, and consumption path diagrams, which contribute to understanding and communication between energy and economics disciplines.</w:t>
+      </w:r>
+    </w:p>
+    <w:p>
+      <w:pPr>
+        <w:jc w:val="both"/>
+        <w:rPr>
+          <w:rFonts w:ascii="Georgia" w:hAnsi="Georgia"/>
+          <w:lang w:val="en-GB"/>
+        </w:rPr>
+      </w:pPr>
     </w:p>
     <w:p>
       <w:pPr>
@@ -1566,75 +1960,27 @@
           <w:lang w:val="en-GB"/>
         </w:rPr>
         <w:lastRenderedPageBreak/>
-        <w:t>we provide tools for other researchers to calculate rebound for other EEUs with our framework.</w:t>
-      </w:r>
-      <w:r>
-        <w:t xml:space="preserve"> </w:t>
+        <w:t>we provide tools for other researchers to calculate rebound for other EEUs with our framework</w:t>
       </w:r>
       <w:r>
         <w:rPr>
           <w:rFonts w:ascii="Georgia" w:hAnsi="Georgia" w:cs="Georgia"/>
           <w:lang w:val="en-GB"/>
         </w:rPr>
-        <w:t>For the examples in this paper, total</w:t>
-      </w:r>
-      <w:r>
+        <w:t>.</w:t>
+      </w:r>
+    </w:p>
+    <w:p>
+      <w:pPr>
+        <w:autoSpaceDE w:val="0"/>
+        <w:autoSpaceDN w:val="0"/>
+        <w:adjustRightInd w:val="0"/>
+        <w:jc w:val="both"/>
         <w:rPr>
           <w:rFonts w:ascii="Georgia" w:hAnsi="Georgia" w:cs="Georgia"/>
           <w:lang w:val="en-GB"/>
         </w:rPr>
-        <w:t xml:space="preserve"> </w:t>
-      </w:r>
-      <w:r>
-        <w:rPr>
-          <w:rFonts w:ascii="Georgia" w:hAnsi="Georgia" w:cs="Georgia"/>
-          <w:lang w:val="en-GB"/>
-        </w:rPr>
-        <w:t>rebound is more sensitive to the price of energy, the elasticity of energy service</w:t>
-      </w:r>
-      <w:r>
-        <w:rPr>
-          <w:rFonts w:ascii="Georgia" w:hAnsi="Georgia" w:cs="Georgia"/>
-          <w:lang w:val="en-GB"/>
-        </w:rPr>
-        <w:t xml:space="preserve"> </w:t>
-      </w:r>
-      <w:r>
-        <w:rPr>
-          <w:rFonts w:ascii="Georgia" w:hAnsi="Georgia" w:cs="Georgia"/>
-          <w:lang w:val="en-GB"/>
-        </w:rPr>
-        <w:t>demand, and the macro factor (</w:t>
-      </w:r>
-      <w:r>
-        <w:rPr>
-          <w:rFonts w:ascii="Georgia" w:hAnsi="Georgia" w:cs="Georgia"/>
-          <w:i/>
-          <w:lang w:val="en-GB"/>
-        </w:rPr>
-        <w:t>k</w:t>
-      </w:r>
-      <w:r>
-        <w:rPr>
-          <w:rFonts w:ascii="Georgia" w:hAnsi="Georgia" w:cs="Georgia"/>
-          <w:lang w:val="en-GB"/>
-        </w:rPr>
-        <w:t>) than either the energy efficiency gain or capital</w:t>
-      </w:r>
-      <w:r>
-        <w:rPr>
-          <w:rFonts w:ascii="Georgia" w:hAnsi="Georgia" w:cs="Georgia"/>
-          <w:lang w:val="en-GB"/>
-        </w:rPr>
-        <w:t xml:space="preserve"> </w:t>
-      </w:r>
-      <w:r>
-        <w:rPr>
-          <w:rFonts w:ascii="Georgia" w:hAnsi="Georgia" w:cs="Georgia"/>
-          <w:lang w:val="en-GB"/>
-        </w:rPr>
-        <w:t>costs of the energy efficiency upgrade.</w:t>
-      </w:r>
+      </w:pPr>
     </w:p>
     <w:p>
       <w:pPr>
@@ -1657,478 +2003,9 @@
           <w:szCs w:val="24"/>
           <w:lang w:val="en-GB"/>
         </w:rPr>
-        <w:t>CONNECTION TO THE ENERGY JOURNAL AND THEIR AUDIENCE</w:t>
-      </w:r>
-    </w:p>
-    <w:p>
-      <w:pPr>
-        <w:jc w:val="both"/>
-        <w:rPr>
-          <w:rFonts w:ascii="Georgia" w:hAnsi="Georgia"/>
-          <w:lang w:val="en-GB"/>
-        </w:rPr>
-      </w:pPr>
-      <w:r>
-        <w:rPr>
-          <w:rFonts w:ascii="Georgia" w:hAnsi="Georgia"/>
-          <w:lang w:val="en-GB"/>
-        </w:rPr>
-        <w:t>Firstly, our paper</w:t>
-      </w:r>
-      <w:r>
-        <w:rPr>
-          <w:rFonts w:ascii="Georgia" w:hAnsi="Georgia"/>
-          <w:lang w:val="en-GB"/>
-        </w:rPr>
-        <w:t xml:space="preserve"> </w:t>
-      </w:r>
-      <w:r>
-        <w:rPr>
-          <w:rFonts w:ascii="Georgia" w:hAnsi="Georgia"/>
-          <w:lang w:val="en-GB"/>
-        </w:rPr>
-        <w:t>matches well</w:t>
-      </w:r>
-      <w:r>
-        <w:rPr>
-          <w:rFonts w:ascii="Georgia" w:hAnsi="Georgia"/>
-          <w:lang w:val="en-GB"/>
-        </w:rPr>
-        <w:t xml:space="preserve"> to the Aims and Scope of </w:t>
-      </w:r>
-      <w:r>
-        <w:rPr>
-          <w:rFonts w:ascii="Georgia" w:hAnsi="Georgia"/>
-          <w:i/>
-          <w:lang w:val="en-GB"/>
-        </w:rPr>
-        <w:t>The Energy Journal</w:t>
-      </w:r>
-      <w:r>
-        <w:rPr>
-          <w:rFonts w:ascii="Georgia" w:hAnsi="Georgia"/>
-          <w:lang w:val="en-GB"/>
-        </w:rPr>
-        <w:t xml:space="preserve">, with close alignment to </w:t>
-      </w:r>
-      <w:r>
-        <w:rPr>
-          <w:rFonts w:ascii="Georgia" w:hAnsi="Georgia"/>
-          <w:lang w:val="en-GB"/>
-        </w:rPr>
-        <w:t>the topic area of</w:t>
-      </w:r>
-      <w:r>
-        <w:rPr>
-          <w:rFonts w:ascii="Georgia" w:hAnsi="Georgia"/>
-          <w:lang w:val="en-GB"/>
-        </w:rPr>
-        <w:t xml:space="preserve"> </w:t>
-      </w:r>
-      <w:r>
-        <w:rPr>
-          <w:rFonts w:ascii="Georgia" w:hAnsi="Georgia"/>
-          <w:lang w:val="en-GB"/>
-        </w:rPr>
-        <w:t>Energy efficiency</w:t>
-      </w:r>
-      <w:r>
-        <w:rPr>
-          <w:rFonts w:ascii="Georgia" w:hAnsi="Georgia"/>
-          <w:lang w:val="en-GB"/>
-        </w:rPr>
-        <w:t>,</w:t>
-      </w:r>
-      <w:r>
-        <w:rPr>
-          <w:rFonts w:ascii="Georgia" w:hAnsi="Georgia"/>
-          <w:lang w:val="en-GB"/>
-        </w:rPr>
-        <w:t xml:space="preserve"> but also </w:t>
-      </w:r>
-      <w:r>
-        <w:rPr>
-          <w:rFonts w:ascii="Georgia" w:hAnsi="Georgia"/>
-          <w:lang w:val="en-GB"/>
-        </w:rPr>
-        <w:t>closely</w:t>
-      </w:r>
-      <w:r>
-        <w:rPr>
-          <w:rFonts w:ascii="Georgia" w:hAnsi="Georgia"/>
-          <w:lang w:val="en-GB"/>
-        </w:rPr>
-        <w:t xml:space="preserve"> related areas including </w:t>
-      </w:r>
-      <w:r>
-        <w:rPr>
-          <w:rFonts w:ascii="Georgia" w:hAnsi="Georgia"/>
-          <w:lang w:val="en-GB"/>
-        </w:rPr>
-        <w:t>Energy &amp; environmental issues</w:t>
-      </w:r>
-      <w:r>
-        <w:rPr>
-          <w:rFonts w:ascii="Georgia" w:hAnsi="Georgia"/>
-          <w:lang w:val="en-GB"/>
-        </w:rPr>
-        <w:t xml:space="preserve">; </w:t>
-      </w:r>
-      <w:r>
-        <w:rPr>
-          <w:rFonts w:ascii="Georgia" w:hAnsi="Georgia"/>
-          <w:lang w:val="en-GB"/>
-        </w:rPr>
-        <w:t xml:space="preserve">Transportation; </w:t>
-      </w:r>
-      <w:r>
-        <w:rPr>
-          <w:rFonts w:ascii="Georgia" w:hAnsi="Georgia"/>
-          <w:lang w:val="en-GB"/>
-        </w:rPr>
-        <w:t>Energy taxation</w:t>
-      </w:r>
-      <w:r>
-        <w:rPr>
-          <w:rFonts w:ascii="Georgia" w:hAnsi="Georgia"/>
-          <w:lang w:val="en-GB"/>
-        </w:rPr>
-        <w:t>; and C</w:t>
-      </w:r>
-      <w:r>
-        <w:rPr>
-          <w:rFonts w:ascii="Georgia" w:hAnsi="Georgia"/>
-          <w:lang w:val="en-GB"/>
-        </w:rPr>
-        <w:t>arbon emissions reduction</w:t>
-      </w:r>
-      <w:r>
-        <w:rPr>
-          <w:rFonts w:ascii="Georgia" w:hAnsi="Georgia"/>
-          <w:lang w:val="en-GB"/>
-        </w:rPr>
-        <w:t xml:space="preserve">. As such, we believe that our paper will be of interest to the wide readership of </w:t>
-      </w:r>
-      <w:r>
-        <w:rPr>
-          <w:rFonts w:ascii="Georgia" w:hAnsi="Georgia"/>
-          <w:i/>
-          <w:lang w:val="en-GB"/>
-        </w:rPr>
-        <w:t>The Energy Journal</w:t>
-      </w:r>
-      <w:r>
-        <w:rPr>
-          <w:rFonts w:ascii="Georgia" w:hAnsi="Georgia"/>
-          <w:lang w:val="en-GB"/>
-        </w:rPr>
-        <w:t>. Given the contribution from theoretical framework to replicable empirical examples using real-life data, we believe the paper will be of interest</w:t>
-      </w:r>
-      <w:r>
-        <w:rPr>
-          <w:rFonts w:ascii="Georgia" w:hAnsi="Georgia"/>
-          <w:lang w:val="en-GB"/>
-        </w:rPr>
-        <w:t xml:space="preserve"> </w:t>
-      </w:r>
-      <w:r>
-        <w:rPr>
-          <w:rFonts w:ascii="Georgia" w:hAnsi="Georgia"/>
-          <w:lang w:val="en-GB"/>
-        </w:rPr>
-        <w:t>to</w:t>
-      </w:r>
-      <w:r>
-        <w:rPr>
-          <w:rFonts w:ascii="Georgia" w:hAnsi="Georgia"/>
-          <w:lang w:val="en-GB"/>
-        </w:rPr>
-        <w:t xml:space="preserve"> both academic</w:t>
-      </w:r>
-      <w:r>
-        <w:rPr>
-          <w:rFonts w:ascii="Georgia" w:hAnsi="Georgia"/>
-          <w:lang w:val="en-GB"/>
-        </w:rPr>
-        <w:t>s</w:t>
-      </w:r>
-      <w:r>
-        <w:rPr>
-          <w:rFonts w:ascii="Georgia" w:hAnsi="Georgia"/>
-          <w:lang w:val="en-GB"/>
-        </w:rPr>
-        <w:t xml:space="preserve"> and practitioners alike.  </w:t>
-      </w:r>
-    </w:p>
-    <w:p>
-      <w:pPr>
-        <w:jc w:val="both"/>
-        <w:rPr>
-          <w:rFonts w:ascii="Georgia" w:hAnsi="Georgia"/>
-          <w:lang w:val="en-GB"/>
-        </w:rPr>
-      </w:pPr>
-    </w:p>
-    <w:p>
-      <w:pPr>
-        <w:jc w:val="both"/>
-        <w:rPr>
-          <w:rFonts w:ascii="Georgia" w:hAnsi="Georgia"/>
-          <w:lang w:val="en-GB"/>
-        </w:rPr>
-      </w:pPr>
-      <w:r>
-        <w:rPr>
-          <w:rFonts w:ascii="Georgia" w:hAnsi="Georgia"/>
-          <w:lang w:val="en-GB"/>
-        </w:rPr>
-        <w:t>Secondly, m</w:t>
-      </w:r>
-      <w:r>
-        <w:rPr>
-          <w:rFonts w:ascii="Georgia" w:hAnsi="Georgia"/>
-          <w:lang w:val="en-GB"/>
-        </w:rPr>
-        <w:t xml:space="preserve">any of the most important foundational papers on energy rebound have been published in </w:t>
-      </w:r>
-      <w:r>
-        <w:rPr>
-          <w:rFonts w:ascii="Georgia" w:hAnsi="Georgia"/>
-          <w:i/>
-          <w:lang w:val="en-GB"/>
-        </w:rPr>
-        <w:t>The Energy Journal</w:t>
-      </w:r>
-      <w:r>
-        <w:rPr>
-          <w:rFonts w:ascii="Georgia" w:hAnsi="Georgia"/>
-          <w:lang w:val="en-GB"/>
-        </w:rPr>
-        <w:t xml:space="preserve">, including </w:t>
-      </w:r>
-      <w:r>
-        <w:rPr>
-          <w:rFonts w:ascii="Georgia" w:hAnsi="Georgia"/>
-          <w:lang w:val="en-GB"/>
-        </w:rPr>
-        <w:t>Khazzoum</w:t>
-      </w:r>
-      <w:r>
-        <w:rPr>
-          <w:rFonts w:ascii="Georgia" w:hAnsi="Georgia"/>
-          <w:lang w:val="en-GB"/>
-        </w:rPr>
-        <w:t xml:space="preserve"> (</w:t>
-      </w:r>
-      <w:r>
-        <w:rPr>
-          <w:rFonts w:ascii="Georgia" w:hAnsi="Georgia"/>
-          <w:lang w:val="en-GB"/>
-        </w:rPr>
-        <w:t>1980</w:t>
-      </w:r>
-      <w:r>
-        <w:rPr>
-          <w:rFonts w:ascii="Georgia" w:hAnsi="Georgia"/>
-          <w:lang w:val="en-GB"/>
-        </w:rPr>
-        <w:t>, 1987)</w:t>
-      </w:r>
-      <w:r>
-        <w:rPr>
-          <w:rFonts w:ascii="Georgia" w:hAnsi="Georgia"/>
-          <w:lang w:val="en-GB"/>
-        </w:rPr>
-        <w:t xml:space="preserve">, Lovins </w:t>
-      </w:r>
-      <w:r>
-        <w:rPr>
-          <w:rFonts w:ascii="Georgia" w:hAnsi="Georgia"/>
-          <w:lang w:val="en-GB"/>
-        </w:rPr>
-        <w:t>(</w:t>
-      </w:r>
-      <w:r>
-        <w:rPr>
-          <w:rFonts w:ascii="Georgia" w:hAnsi="Georgia"/>
-          <w:lang w:val="en-GB"/>
-        </w:rPr>
-        <w:t>1988</w:t>
-      </w:r>
-      <w:r>
-        <w:rPr>
-          <w:rFonts w:ascii="Georgia" w:hAnsi="Georgia"/>
-          <w:lang w:val="en-GB"/>
-        </w:rPr>
-        <w:t>)</w:t>
-      </w:r>
-      <w:r>
-        <w:rPr>
-          <w:rFonts w:ascii="Georgia" w:hAnsi="Georgia"/>
-          <w:lang w:val="en-GB"/>
-        </w:rPr>
-        <w:t xml:space="preserve">, Turner </w:t>
-      </w:r>
-      <w:r>
-        <w:rPr>
-          <w:rFonts w:ascii="Georgia" w:hAnsi="Georgia"/>
-          <w:lang w:val="en-GB"/>
-        </w:rPr>
-        <w:t>(</w:t>
-      </w:r>
-      <w:r>
-        <w:rPr>
-          <w:rFonts w:ascii="Georgia" w:hAnsi="Georgia"/>
-          <w:lang w:val="en-GB"/>
-        </w:rPr>
-        <w:t>2013</w:t>
-      </w:r>
-      <w:r>
-        <w:rPr>
-          <w:rFonts w:ascii="Georgia" w:hAnsi="Georgia"/>
-          <w:lang w:val="en-GB"/>
-        </w:rPr>
-        <w:t>)</w:t>
-      </w:r>
-      <w:r>
-        <w:rPr>
-          <w:rFonts w:ascii="Georgia" w:hAnsi="Georgia"/>
-          <w:lang w:val="en-GB"/>
-        </w:rPr>
-        <w:t xml:space="preserve">, </w:t>
-      </w:r>
-      <w:r>
-        <w:rPr>
-          <w:rFonts w:ascii="Georgia" w:hAnsi="Georgia"/>
-          <w:lang w:val="en-GB"/>
-        </w:rPr>
-        <w:t xml:space="preserve">Borenstein </w:t>
-      </w:r>
-      <w:r>
-        <w:rPr>
-          <w:rFonts w:ascii="Georgia" w:hAnsi="Georgia"/>
-          <w:lang w:val="en-GB"/>
-        </w:rPr>
-        <w:t>(</w:t>
-      </w:r>
-      <w:r>
-        <w:rPr>
-          <w:rFonts w:ascii="Georgia" w:hAnsi="Georgia"/>
-          <w:lang w:val="en-GB"/>
-        </w:rPr>
-        <w:t>2015</w:t>
-      </w:r>
-      <w:r>
-        <w:rPr>
-          <w:rFonts w:ascii="Georgia" w:hAnsi="Georgia"/>
-          <w:lang w:val="en-GB"/>
-        </w:rPr>
-        <w:t>), and</w:t>
-      </w:r>
-      <w:r>
-        <w:rPr>
-          <w:rFonts w:ascii="Georgia" w:hAnsi="Georgia"/>
-          <w:lang w:val="en-GB"/>
-        </w:rPr>
-        <w:t xml:space="preserve"> Saunders </w:t>
-      </w:r>
-      <w:r>
-        <w:rPr>
-          <w:rFonts w:ascii="Georgia" w:hAnsi="Georgia"/>
-          <w:lang w:val="en-GB"/>
-        </w:rPr>
-        <w:t>(</w:t>
-      </w:r>
-      <w:r>
-        <w:rPr>
-          <w:rFonts w:ascii="Georgia" w:hAnsi="Georgia"/>
-          <w:lang w:val="en-GB"/>
-        </w:rPr>
-        <w:t xml:space="preserve">2015). Therefore our submission builds </w:t>
-      </w:r>
-      <w:r>
-        <w:rPr>
-          <w:rFonts w:ascii="Georgia" w:hAnsi="Georgia"/>
-          <w:lang w:val="en-GB"/>
-        </w:rPr>
-        <w:t>to</w:t>
-      </w:r>
-      <w:r>
-        <w:rPr>
-          <w:rFonts w:ascii="Georgia" w:hAnsi="Georgia"/>
-          <w:lang w:val="en-GB"/>
-        </w:rPr>
-        <w:t xml:space="preserve"> </w:t>
-      </w:r>
-      <w:r>
-        <w:rPr>
-          <w:rFonts w:ascii="Georgia" w:hAnsi="Georgia"/>
-          <w:i/>
-          <w:lang w:val="en-GB"/>
-        </w:rPr>
-        <w:t>The Energy Journal</w:t>
-      </w:r>
-      <w:r>
-        <w:rPr>
-          <w:rFonts w:ascii="Georgia" w:hAnsi="Georgia"/>
-          <w:lang w:val="en-GB"/>
-        </w:rPr>
-        <w:t xml:space="preserve"> </w:t>
-      </w:r>
-      <w:r>
-        <w:rPr>
-          <w:rFonts w:ascii="Georgia" w:hAnsi="Georgia"/>
-          <w:lang w:val="en-GB"/>
-        </w:rPr>
-        <w:t xml:space="preserve">is both a </w:t>
-      </w:r>
-      <w:r>
-        <w:rPr>
-          <w:rFonts w:ascii="Georgia" w:hAnsi="Georgia"/>
-          <w:lang w:val="en-GB"/>
-        </w:rPr>
-        <w:t>natural choice</w:t>
-      </w:r>
-      <w:r>
-        <w:rPr>
-          <w:rFonts w:ascii="Georgia" w:hAnsi="Georgia"/>
-          <w:lang w:val="en-GB"/>
-        </w:rPr>
-        <w:t xml:space="preserve"> for us and one which </w:t>
-      </w:r>
-      <w:r>
-        <w:rPr>
-          <w:rFonts w:ascii="Georgia" w:hAnsi="Georgia"/>
-          <w:lang w:val="en-GB"/>
-        </w:rPr>
-        <w:t xml:space="preserve">helps to maintain </w:t>
-      </w:r>
-      <w:r>
-        <w:rPr>
-          <w:rFonts w:ascii="Georgia" w:hAnsi="Georgia"/>
-          <w:i/>
-          <w:lang w:val="en-GB"/>
-        </w:rPr>
-        <w:t>The Energy Journal</w:t>
-      </w:r>
-      <w:r>
-        <w:rPr>
-          <w:rFonts w:ascii="Georgia" w:hAnsi="Georgia"/>
-          <w:lang w:val="en-GB"/>
-        </w:rPr>
-        <w:t xml:space="preserve"> as the pre-eminent journal in the field of energy rebound. </w:t>
-      </w:r>
-      <w:r>
-        <w:rPr>
-          <w:rFonts w:ascii="Georgia" w:hAnsi="Georgia"/>
-          <w:lang w:val="en-GB"/>
-        </w:rPr>
-        <w:t xml:space="preserve">  </w:t>
-      </w:r>
-    </w:p>
-    <w:p>
-      <w:pPr>
-        <w:pStyle w:val="Heading1"/>
+        <w:t xml:space="preserve">CONNECTION TO THE ENERGY JOURNAL AND </w:t>
+      </w:r>
+      <w:r>
         <w:rPr>
           <w:rFonts w:ascii="Georgia" w:hAnsi="Georgia"/>
           <w:i/>
@@ -2137,10 +2014,8 @@
           <w:szCs w:val="24"/>
           <w:lang w:val="en-GB"/>
         </w:rPr>
-      </w:pPr>
-      <w:commentRangeStart w:id="2"/>
-      <w:commentRangeStart w:id="3"/>
-      <w:commentRangeStart w:id="4"/>
+        <w:t>ITS</w:t>
+      </w:r>
       <w:r>
         <w:rPr>
           <w:rFonts w:ascii="Georgia" w:hAnsi="Georgia"/>
@@ -2150,18 +2025,670 @@
           <w:szCs w:val="24"/>
           <w:lang w:val="en-GB"/>
         </w:rPr>
-        <w:t xml:space="preserve">REVIEWER </w:t>
-      </w:r>
-      <w:commentRangeEnd w:id="2"/>
-      <w:r>
-        <w:rPr>
-          <w:rStyle w:val="CommentReference"/>
-          <w:rFonts w:asciiTheme="minorHAnsi" w:eastAsiaTheme="minorHAnsi" w:hAnsiTheme="minorHAnsi" w:cstheme="minorBidi"/>
-          <w:color w:val="auto"/>
-        </w:rPr>
-        <w:commentReference w:id="2"/>
-      </w:r>
-      <w:r>
+        <w:t xml:space="preserve"> AUDIENCE</w:t>
+      </w:r>
+    </w:p>
+    <w:p>
+      <w:pPr>
+        <w:jc w:val="both"/>
+        <w:rPr>
+          <w:rFonts w:ascii="Georgia" w:hAnsi="Georgia"/>
+          <w:lang w:val="en-GB"/>
+        </w:rPr>
+      </w:pPr>
+      <w:r>
+        <w:rPr>
+          <w:rFonts w:ascii="Georgia" w:hAnsi="Georgia"/>
+          <w:lang w:val="en-GB"/>
+        </w:rPr>
+        <w:t>First, our paper</w:t>
+      </w:r>
+      <w:r>
+        <w:rPr>
+          <w:rFonts w:ascii="Georgia" w:hAnsi="Georgia"/>
+          <w:lang w:val="en-GB"/>
+        </w:rPr>
+        <w:t xml:space="preserve"> </w:t>
+      </w:r>
+      <w:r>
+        <w:rPr>
+          <w:rFonts w:ascii="Georgia" w:hAnsi="Georgia"/>
+          <w:lang w:val="en-GB"/>
+        </w:rPr>
+        <w:t xml:space="preserve">fits </w:t>
+      </w:r>
+      <w:r>
+        <w:rPr>
+          <w:rFonts w:ascii="Georgia" w:hAnsi="Georgia"/>
+          <w:lang w:val="en-GB"/>
+        </w:rPr>
+        <w:t>well</w:t>
+      </w:r>
+      <w:r>
+        <w:rPr>
+          <w:rFonts w:ascii="Georgia" w:hAnsi="Georgia"/>
+          <w:lang w:val="en-GB"/>
+        </w:rPr>
+        <w:t xml:space="preserve"> </w:t>
+      </w:r>
+      <w:r>
+        <w:rPr>
+          <w:rFonts w:ascii="Georgia" w:hAnsi="Georgia"/>
+          <w:lang w:val="en-GB"/>
+        </w:rPr>
+        <w:t xml:space="preserve">with </w:t>
+      </w:r>
+      <w:r>
+        <w:rPr>
+          <w:rFonts w:ascii="Georgia" w:hAnsi="Georgia"/>
+          <w:lang w:val="en-GB"/>
+        </w:rPr>
+        <w:t xml:space="preserve">the Aims and Scope of </w:t>
+      </w:r>
+      <w:r>
+        <w:rPr>
+          <w:rFonts w:ascii="Georgia" w:hAnsi="Georgia"/>
+          <w:i/>
+          <w:lang w:val="en-GB"/>
+        </w:rPr>
+        <w:t>The Energy Journal</w:t>
+      </w:r>
+      <w:r>
+        <w:rPr>
+          <w:rFonts w:ascii="Georgia" w:hAnsi="Georgia"/>
+          <w:lang w:val="en-GB"/>
+        </w:rPr>
+        <w:t xml:space="preserve">, with close alignment to </w:t>
+      </w:r>
+      <w:r>
+        <w:rPr>
+          <w:rFonts w:ascii="Georgia" w:hAnsi="Georgia"/>
+          <w:lang w:val="en-GB"/>
+        </w:rPr>
+        <w:t>the topic area of</w:t>
+      </w:r>
+      <w:r>
+        <w:rPr>
+          <w:rFonts w:ascii="Georgia" w:hAnsi="Georgia"/>
+          <w:lang w:val="en-GB"/>
+        </w:rPr>
+        <w:t xml:space="preserve"> </w:t>
+      </w:r>
+      <w:r>
+        <w:rPr>
+          <w:rFonts w:ascii="Georgia" w:hAnsi="Georgia"/>
+          <w:lang w:val="en-GB"/>
+        </w:rPr>
+        <w:t>Energy efficiency</w:t>
+      </w:r>
+      <w:r>
+        <w:rPr>
+          <w:rFonts w:ascii="Georgia" w:hAnsi="Georgia"/>
+          <w:lang w:val="en-GB"/>
+        </w:rPr>
+        <w:t>,</w:t>
+      </w:r>
+      <w:r>
+        <w:rPr>
+          <w:rFonts w:ascii="Georgia" w:hAnsi="Georgia"/>
+          <w:lang w:val="en-GB"/>
+        </w:rPr>
+        <w:t xml:space="preserve"> but also </w:t>
+      </w:r>
+      <w:r>
+        <w:rPr>
+          <w:rFonts w:ascii="Georgia" w:hAnsi="Georgia"/>
+          <w:lang w:val="en-GB"/>
+        </w:rPr>
+        <w:t>closely</w:t>
+      </w:r>
+      <w:r>
+        <w:rPr>
+          <w:rFonts w:ascii="Georgia" w:hAnsi="Georgia"/>
+          <w:lang w:val="en-GB"/>
+        </w:rPr>
+        <w:t xml:space="preserve"> related areas including </w:t>
+      </w:r>
+      <w:r>
+        <w:rPr>
+          <w:rFonts w:ascii="Georgia" w:hAnsi="Georgia"/>
+          <w:lang w:val="en-GB"/>
+        </w:rPr>
+        <w:t>e</w:t>
+      </w:r>
+      <w:r>
+        <w:rPr>
+          <w:rFonts w:ascii="Georgia" w:hAnsi="Georgia"/>
+          <w:lang w:val="en-GB"/>
+        </w:rPr>
+        <w:t xml:space="preserve">nergy </w:t>
+      </w:r>
+      <w:r>
+        <w:rPr>
+          <w:rFonts w:ascii="Georgia" w:hAnsi="Georgia"/>
+          <w:lang w:val="en-GB"/>
+        </w:rPr>
+        <w:t>and</w:t>
+      </w:r>
+      <w:r>
+        <w:rPr>
+          <w:rFonts w:ascii="Georgia" w:hAnsi="Georgia"/>
+          <w:lang w:val="en-GB"/>
+        </w:rPr>
+        <w:t xml:space="preserve"> environmental issues</w:t>
+      </w:r>
+      <w:r>
+        <w:rPr>
+          <w:rFonts w:ascii="Georgia" w:hAnsi="Georgia"/>
+          <w:lang w:val="en-GB"/>
+        </w:rPr>
+        <w:t>,</w:t>
+      </w:r>
+      <w:r>
+        <w:rPr>
+          <w:rFonts w:ascii="Georgia" w:hAnsi="Georgia"/>
+          <w:lang w:val="en-GB"/>
+        </w:rPr>
+        <w:t xml:space="preserve"> </w:t>
+      </w:r>
+      <w:r>
+        <w:rPr>
+          <w:rFonts w:ascii="Georgia" w:hAnsi="Georgia"/>
+          <w:lang w:val="en-GB"/>
+        </w:rPr>
+        <w:t>t</w:t>
+      </w:r>
+      <w:r>
+        <w:rPr>
+          <w:rFonts w:ascii="Georgia" w:hAnsi="Georgia"/>
+          <w:lang w:val="en-GB"/>
+        </w:rPr>
+        <w:t>ransportation</w:t>
+      </w:r>
+      <w:r>
+        <w:rPr>
+          <w:rFonts w:ascii="Georgia" w:hAnsi="Georgia"/>
+          <w:lang w:val="en-GB"/>
+        </w:rPr>
+        <w:t>, e</w:t>
+      </w:r>
+      <w:r>
+        <w:rPr>
+          <w:rFonts w:ascii="Georgia" w:hAnsi="Georgia"/>
+          <w:lang w:val="en-GB"/>
+        </w:rPr>
+        <w:t>nergy taxation</w:t>
+      </w:r>
+      <w:r>
+        <w:rPr>
+          <w:rFonts w:ascii="Georgia" w:hAnsi="Georgia"/>
+          <w:lang w:val="en-GB"/>
+        </w:rPr>
+        <w:t>, a</w:t>
+      </w:r>
+      <w:r>
+        <w:rPr>
+          <w:rFonts w:ascii="Georgia" w:hAnsi="Georgia"/>
+          <w:lang w:val="en-GB"/>
+        </w:rPr>
+        <w:t xml:space="preserve">nd </w:t>
+      </w:r>
+      <w:r>
+        <w:rPr>
+          <w:rFonts w:ascii="Georgia" w:hAnsi="Georgia"/>
+          <w:lang w:val="en-GB"/>
+        </w:rPr>
+        <w:t>c</w:t>
+      </w:r>
+      <w:r>
+        <w:rPr>
+          <w:rFonts w:ascii="Georgia" w:hAnsi="Georgia"/>
+          <w:lang w:val="en-GB"/>
+        </w:rPr>
+        <w:t>arbon emissions reduction</w:t>
+      </w:r>
+      <w:r>
+        <w:rPr>
+          <w:rFonts w:ascii="Georgia" w:hAnsi="Georgia"/>
+          <w:lang w:val="en-GB"/>
+        </w:rPr>
+        <w:t xml:space="preserve">. As such, we believe that our paper will be of interest to the wide readership of </w:t>
+      </w:r>
+      <w:r>
+        <w:rPr>
+          <w:rFonts w:ascii="Georgia" w:hAnsi="Georgia"/>
+          <w:i/>
+          <w:lang w:val="en-GB"/>
+        </w:rPr>
+        <w:t>The Energy Journal</w:t>
+      </w:r>
+      <w:r>
+        <w:rPr>
+          <w:rFonts w:ascii="Georgia" w:hAnsi="Georgia"/>
+          <w:lang w:val="en-GB"/>
+        </w:rPr>
+        <w:t>. Given the contribution from theoretical framework to replicable empirical examples using real-life data, we believe the paper will be of interest</w:t>
+      </w:r>
+      <w:r>
+        <w:rPr>
+          <w:rFonts w:ascii="Georgia" w:hAnsi="Georgia"/>
+          <w:lang w:val="en-GB"/>
+        </w:rPr>
+        <w:t xml:space="preserve"> </w:t>
+      </w:r>
+      <w:r>
+        <w:rPr>
+          <w:rFonts w:ascii="Georgia" w:hAnsi="Georgia"/>
+          <w:lang w:val="en-GB"/>
+        </w:rPr>
+        <w:t>to</w:t>
+      </w:r>
+      <w:r>
+        <w:rPr>
+          <w:rFonts w:ascii="Georgia" w:hAnsi="Georgia"/>
+          <w:lang w:val="en-GB"/>
+        </w:rPr>
+        <w:t xml:space="preserve"> both academic</w:t>
+      </w:r>
+      <w:r>
+        <w:rPr>
+          <w:rFonts w:ascii="Georgia" w:hAnsi="Georgia"/>
+          <w:lang w:val="en-GB"/>
+        </w:rPr>
+        <w:t>s</w:t>
+      </w:r>
+      <w:r>
+        <w:rPr>
+          <w:rFonts w:ascii="Georgia" w:hAnsi="Georgia"/>
+          <w:lang w:val="en-GB"/>
+        </w:rPr>
+        <w:t xml:space="preserve"> and practitioners alike.  </w:t>
+      </w:r>
+    </w:p>
+    <w:p>
+      <w:pPr>
+        <w:jc w:val="both"/>
+        <w:rPr>
+          <w:rFonts w:ascii="Georgia" w:hAnsi="Georgia"/>
+          <w:lang w:val="en-GB"/>
+        </w:rPr>
+      </w:pPr>
+    </w:p>
+    <w:p>
+      <w:pPr>
+        <w:jc w:val="both"/>
+        <w:rPr>
+          <w:rFonts w:ascii="Georgia" w:hAnsi="Georgia"/>
+          <w:lang w:val="en-GB"/>
+        </w:rPr>
+      </w:pPr>
+      <w:r>
+        <w:rPr>
+          <w:rFonts w:ascii="Georgia" w:hAnsi="Georgia"/>
+          <w:lang w:val="en-GB"/>
+        </w:rPr>
+        <w:t>Secondly, m</w:t>
+      </w:r>
+      <w:r>
+        <w:rPr>
+          <w:rFonts w:ascii="Georgia" w:hAnsi="Georgia"/>
+          <w:lang w:val="en-GB"/>
+        </w:rPr>
+        <w:t xml:space="preserve">any of the most important foundational papers on energy rebound have been published in </w:t>
+      </w:r>
+      <w:r>
+        <w:rPr>
+          <w:rFonts w:ascii="Georgia" w:hAnsi="Georgia"/>
+          <w:i/>
+          <w:lang w:val="en-GB"/>
+        </w:rPr>
+        <w:t>The Energy Journal</w:t>
+      </w:r>
+      <w:r>
+        <w:rPr>
+          <w:rFonts w:ascii="Georgia" w:hAnsi="Georgia"/>
+          <w:lang w:val="en-GB"/>
+        </w:rPr>
+        <w:t xml:space="preserve">, including </w:t>
+      </w:r>
+      <w:proofErr w:type="spellStart"/>
+      <w:r>
+        <w:rPr>
+          <w:rFonts w:ascii="Georgia" w:hAnsi="Georgia"/>
+          <w:lang w:val="en-GB"/>
+        </w:rPr>
+        <w:t>Khazzoum</w:t>
+      </w:r>
+      <w:proofErr w:type="spellEnd"/>
+      <w:r>
+        <w:rPr>
+          <w:rFonts w:ascii="Georgia" w:hAnsi="Georgia"/>
+          <w:lang w:val="en-GB"/>
+        </w:rPr>
+        <w:t xml:space="preserve"> (</w:t>
+      </w:r>
+      <w:r>
+        <w:rPr>
+          <w:rFonts w:ascii="Georgia" w:hAnsi="Georgia"/>
+          <w:lang w:val="en-GB"/>
+        </w:rPr>
+        <w:t>1980</w:t>
+      </w:r>
+      <w:r>
+        <w:rPr>
+          <w:rFonts w:ascii="Georgia" w:hAnsi="Georgia"/>
+          <w:lang w:val="en-GB"/>
+        </w:rPr>
+        <w:t>, 1987)</w:t>
+      </w:r>
+      <w:r>
+        <w:rPr>
+          <w:rFonts w:ascii="Georgia" w:hAnsi="Georgia"/>
+          <w:lang w:val="en-GB"/>
+        </w:rPr>
+        <w:t xml:space="preserve">, </w:t>
+      </w:r>
+      <w:proofErr w:type="spellStart"/>
+      <w:r>
+        <w:rPr>
+          <w:rFonts w:ascii="Georgia" w:hAnsi="Georgia"/>
+          <w:lang w:val="en-GB"/>
+        </w:rPr>
+        <w:t>Lovins</w:t>
+      </w:r>
+      <w:proofErr w:type="spellEnd"/>
+      <w:r>
+        <w:rPr>
+          <w:rFonts w:ascii="Georgia" w:hAnsi="Georgia"/>
+          <w:lang w:val="en-GB"/>
+        </w:rPr>
+        <w:t xml:space="preserve"> </w:t>
+      </w:r>
+      <w:r>
+        <w:rPr>
+          <w:rFonts w:ascii="Georgia" w:hAnsi="Georgia"/>
+          <w:lang w:val="en-GB"/>
+        </w:rPr>
+        <w:t>(</w:t>
+      </w:r>
+      <w:r>
+        <w:rPr>
+          <w:rFonts w:ascii="Georgia" w:hAnsi="Georgia"/>
+          <w:lang w:val="en-GB"/>
+        </w:rPr>
+        <w:t>1988</w:t>
+      </w:r>
+      <w:r>
+        <w:rPr>
+          <w:rFonts w:ascii="Georgia" w:hAnsi="Georgia"/>
+          <w:lang w:val="en-GB"/>
+        </w:rPr>
+        <w:t>)</w:t>
+      </w:r>
+      <w:r>
+        <w:rPr>
+          <w:rFonts w:ascii="Georgia" w:hAnsi="Georgia"/>
+          <w:lang w:val="en-GB"/>
+        </w:rPr>
+        <w:t xml:space="preserve">, Turner </w:t>
+      </w:r>
+      <w:r>
+        <w:rPr>
+          <w:rFonts w:ascii="Georgia" w:hAnsi="Georgia"/>
+          <w:lang w:val="en-GB"/>
+        </w:rPr>
+        <w:t>(</w:t>
+      </w:r>
+      <w:r>
+        <w:rPr>
+          <w:rFonts w:ascii="Georgia" w:hAnsi="Georgia"/>
+          <w:lang w:val="en-GB"/>
+        </w:rPr>
+        <w:t>2013</w:t>
+      </w:r>
+      <w:r>
+        <w:rPr>
+          <w:rFonts w:ascii="Georgia" w:hAnsi="Georgia"/>
+          <w:lang w:val="en-GB"/>
+        </w:rPr>
+        <w:t>)</w:t>
+      </w:r>
+      <w:r>
+        <w:rPr>
+          <w:rFonts w:ascii="Georgia" w:hAnsi="Georgia"/>
+          <w:lang w:val="en-GB"/>
+        </w:rPr>
+        <w:t xml:space="preserve">, </w:t>
+      </w:r>
+      <w:proofErr w:type="spellStart"/>
+      <w:r>
+        <w:rPr>
+          <w:rFonts w:ascii="Georgia" w:hAnsi="Georgia"/>
+          <w:lang w:val="en-GB"/>
+        </w:rPr>
+        <w:t>Borenstein</w:t>
+      </w:r>
+      <w:proofErr w:type="spellEnd"/>
+      <w:r>
+        <w:rPr>
+          <w:rFonts w:ascii="Georgia" w:hAnsi="Georgia"/>
+          <w:lang w:val="en-GB"/>
+        </w:rPr>
+        <w:t xml:space="preserve"> </w:t>
+      </w:r>
+      <w:r>
+        <w:rPr>
+          <w:rFonts w:ascii="Georgia" w:hAnsi="Georgia"/>
+          <w:lang w:val="en-GB"/>
+        </w:rPr>
+        <w:t>(</w:t>
+      </w:r>
+      <w:r>
+        <w:rPr>
+          <w:rFonts w:ascii="Georgia" w:hAnsi="Georgia"/>
+          <w:lang w:val="en-GB"/>
+        </w:rPr>
+        <w:t>2015</w:t>
+      </w:r>
+      <w:r>
+        <w:rPr>
+          <w:rFonts w:ascii="Georgia" w:hAnsi="Georgia"/>
+          <w:lang w:val="en-GB"/>
+        </w:rPr>
+        <w:t>), and</w:t>
+      </w:r>
+      <w:r>
+        <w:rPr>
+          <w:rFonts w:ascii="Georgia" w:hAnsi="Georgia"/>
+          <w:lang w:val="en-GB"/>
+        </w:rPr>
+        <w:t xml:space="preserve"> Saunders </w:t>
+      </w:r>
+      <w:r>
+        <w:rPr>
+          <w:rFonts w:ascii="Georgia" w:hAnsi="Georgia"/>
+          <w:lang w:val="en-GB"/>
+        </w:rPr>
+        <w:t>(</w:t>
+      </w:r>
+      <w:r>
+        <w:rPr>
+          <w:rFonts w:ascii="Georgia" w:hAnsi="Georgia"/>
+          <w:lang w:val="en-GB"/>
+        </w:rPr>
+        <w:t xml:space="preserve">2015). </w:t>
+      </w:r>
+      <w:r>
+        <w:rPr>
+          <w:rFonts w:ascii="Georgia" w:hAnsi="Georgia"/>
+          <w:lang w:val="en-GB"/>
+        </w:rPr>
+        <w:t>O</w:t>
+      </w:r>
+      <w:r>
+        <w:rPr>
+          <w:rFonts w:ascii="Georgia" w:hAnsi="Georgia"/>
+          <w:lang w:val="en-GB"/>
+        </w:rPr>
+        <w:t xml:space="preserve">ur submission </w:t>
+      </w:r>
+      <w:r>
+        <w:rPr>
+          <w:rFonts w:ascii="Georgia" w:hAnsi="Georgia"/>
+          <w:lang w:val="en-GB"/>
+        </w:rPr>
+        <w:t>to</w:t>
+      </w:r>
+      <w:r>
+        <w:rPr>
+          <w:rFonts w:ascii="Georgia" w:hAnsi="Georgia"/>
+          <w:lang w:val="en-GB"/>
+        </w:rPr>
+        <w:t xml:space="preserve"> </w:t>
+      </w:r>
+      <w:r>
+        <w:rPr>
+          <w:rFonts w:ascii="Georgia" w:hAnsi="Georgia"/>
+          <w:i/>
+          <w:lang w:val="en-GB"/>
+        </w:rPr>
+        <w:t>The Energy Journal</w:t>
+      </w:r>
+      <w:r>
+        <w:rPr>
+          <w:rFonts w:ascii="Georgia" w:hAnsi="Georgia"/>
+          <w:lang w:val="en-GB"/>
+        </w:rPr>
+        <w:t xml:space="preserve"> </w:t>
+      </w:r>
+      <w:r>
+        <w:rPr>
+          <w:rFonts w:ascii="Georgia" w:hAnsi="Georgia"/>
+          <w:lang w:val="en-GB"/>
+        </w:rPr>
+        <w:t xml:space="preserve">both </w:t>
+      </w:r>
+      <w:r>
+        <w:rPr>
+          <w:rFonts w:ascii="Georgia" w:hAnsi="Georgia"/>
+          <w:lang w:val="en-GB"/>
+        </w:rPr>
+        <w:t>(</w:t>
+      </w:r>
+      <w:proofErr w:type="spellStart"/>
+      <w:r>
+        <w:rPr>
+          <w:rFonts w:ascii="Georgia" w:hAnsi="Georgia"/>
+          <w:lang w:val="en-GB"/>
+        </w:rPr>
+        <w:t>i</w:t>
+      </w:r>
+      <w:proofErr w:type="spellEnd"/>
+      <w:r>
+        <w:rPr>
+          <w:rFonts w:ascii="Georgia" w:hAnsi="Georgia"/>
+          <w:lang w:val="en-GB"/>
+        </w:rPr>
+        <w:t xml:space="preserve">) is </w:t>
+      </w:r>
+      <w:r>
+        <w:rPr>
+          <w:rFonts w:ascii="Georgia" w:hAnsi="Georgia"/>
+          <w:lang w:val="en-GB"/>
+        </w:rPr>
+        <w:t xml:space="preserve">a </w:t>
+      </w:r>
+      <w:r>
+        <w:rPr>
+          <w:rFonts w:ascii="Georgia" w:hAnsi="Georgia"/>
+          <w:lang w:val="en-GB"/>
+        </w:rPr>
+        <w:t>natural choice</w:t>
+      </w:r>
+      <w:r>
+        <w:rPr>
+          <w:rFonts w:ascii="Georgia" w:hAnsi="Georgia"/>
+          <w:lang w:val="en-GB"/>
+        </w:rPr>
+        <w:t xml:space="preserve"> for </w:t>
+      </w:r>
+      <w:r>
+        <w:rPr>
+          <w:rFonts w:ascii="Georgia" w:hAnsi="Georgia"/>
+          <w:lang w:val="en-GB"/>
+        </w:rPr>
+        <w:t xml:space="preserve">the topic of our paper </w:t>
+      </w:r>
+      <w:r>
+        <w:rPr>
+          <w:rFonts w:ascii="Georgia" w:hAnsi="Georgia"/>
+          <w:lang w:val="en-GB"/>
+        </w:rPr>
+        <w:t xml:space="preserve">and </w:t>
+      </w:r>
+      <w:r>
+        <w:rPr>
+          <w:rFonts w:ascii="Georgia" w:hAnsi="Georgia"/>
+          <w:lang w:val="en-GB"/>
+        </w:rPr>
+        <w:t xml:space="preserve">(ii) </w:t>
+      </w:r>
+      <w:r>
+        <w:rPr>
+          <w:rFonts w:ascii="Georgia" w:hAnsi="Georgia"/>
+          <w:lang w:val="en-GB"/>
+        </w:rPr>
+        <w:t xml:space="preserve">helps to maintain </w:t>
+      </w:r>
+      <w:r>
+        <w:rPr>
+          <w:rFonts w:ascii="Georgia" w:hAnsi="Georgia"/>
+          <w:i/>
+          <w:lang w:val="en-GB"/>
+        </w:rPr>
+        <w:t>The Energy Journal</w:t>
+      </w:r>
+      <w:r>
+        <w:rPr>
+          <w:rFonts w:ascii="Georgia" w:hAnsi="Georgia"/>
+          <w:lang w:val="en-GB"/>
+        </w:rPr>
+        <w:t xml:space="preserve"> as the pre-eminent journal </w:t>
+      </w:r>
+      <w:r>
+        <w:rPr>
+          <w:rFonts w:ascii="Georgia" w:hAnsi="Georgia"/>
+          <w:lang w:val="en-GB"/>
+        </w:rPr>
+        <w:t xml:space="preserve">for </w:t>
+      </w:r>
+      <w:r>
+        <w:rPr>
+          <w:rFonts w:ascii="Georgia" w:hAnsi="Georgia"/>
+          <w:lang w:val="en-GB"/>
+        </w:rPr>
+        <w:t xml:space="preserve">energy rebound. </w:t>
+      </w:r>
+      <w:r>
+        <w:rPr>
+          <w:rFonts w:ascii="Georgia" w:hAnsi="Georgia"/>
+          <w:lang w:val="en-GB"/>
+        </w:rPr>
+        <w:t xml:space="preserve">  </w:t>
+      </w:r>
+    </w:p>
+    <w:p>
+      <w:pPr>
+        <w:jc w:val="both"/>
+        <w:rPr>
+          <w:rFonts w:ascii="Georgia" w:hAnsi="Georgia"/>
+          <w:lang w:val="en-GB"/>
+        </w:rPr>
+      </w:pPr>
+    </w:p>
+    <w:p>
+      <w:pPr>
+        <w:pStyle w:val="Heading1"/>
         <w:rPr>
           <w:rFonts w:ascii="Georgia" w:hAnsi="Georgia"/>
           <w:i/>
@@ -2170,25 +2697,70 @@
           <w:szCs w:val="24"/>
           <w:lang w:val="en-GB"/>
         </w:rPr>
-        <w:t>SUGGESTIONS:</w:t>
-      </w:r>
-      <w:commentRangeEnd w:id="3"/>
-      <w:r>
-        <w:rPr>
-          <w:rStyle w:val="CommentReference"/>
-          <w:rFonts w:asciiTheme="minorHAnsi" w:eastAsiaTheme="minorHAnsi" w:hAnsiTheme="minorHAnsi" w:cstheme="minorBidi"/>
+      </w:pPr>
+      <w:r>
+        <w:rPr>
+          <w:rFonts w:ascii="Georgia" w:hAnsi="Georgia"/>
+          <w:i/>
           <w:color w:val="auto"/>
-        </w:rPr>
-        <w:commentReference w:id="3"/>
-      </w:r>
-      <w:commentRangeEnd w:id="4"/>
-      <w:r>
-        <w:rPr>
-          <w:rStyle w:val="CommentReference"/>
-          <w:rFonts w:asciiTheme="minorHAnsi" w:eastAsiaTheme="minorHAnsi" w:hAnsiTheme="minorHAnsi" w:cstheme="minorBidi"/>
-          <w:color w:val="auto"/>
-        </w:rPr>
-        <w:commentReference w:id="4"/>
+          <w:sz w:val="24"/>
+          <w:szCs w:val="24"/>
+          <w:lang w:val="en-GB"/>
+        </w:rPr>
+        <w:t>REVIEWER SUGGESTIONS</w:t>
+      </w:r>
+    </w:p>
+    <w:p>
+      <w:pPr>
+        <w:jc w:val="both"/>
+        <w:rPr>
+          <w:rFonts w:ascii="Georgia" w:hAnsi="Georgia"/>
+          <w:lang w:val="en-GB"/>
+        </w:rPr>
+      </w:pPr>
+      <w:r>
+        <w:rPr>
+          <w:rFonts w:ascii="Georgia" w:hAnsi="Georgia"/>
+          <w:lang w:val="en-GB"/>
+        </w:rPr>
+        <w:t xml:space="preserve">Although author instructions for </w:t>
+      </w:r>
+      <w:r>
+        <w:rPr>
+          <w:rFonts w:ascii="Georgia" w:hAnsi="Georgia"/>
+          <w:i/>
+          <w:iCs/>
+          <w:lang w:val="en-GB"/>
+        </w:rPr>
+        <w:t xml:space="preserve">The Energy </w:t>
+      </w:r>
+      <w:r>
+        <w:rPr>
+          <w:rFonts w:ascii="Georgia" w:hAnsi="Georgia"/>
+          <w:lang w:val="en-GB"/>
+        </w:rPr>
+        <w:t>Journal</w:t>
+      </w:r>
+      <w:r>
+        <w:rPr>
+          <w:rFonts w:ascii="Georgia" w:hAnsi="Georgia"/>
+          <w:lang w:val="en-GB"/>
+        </w:rPr>
+        <w:t xml:space="preserve"> </w:t>
+      </w:r>
+      <w:r>
+        <w:rPr>
+          <w:rFonts w:ascii="Georgia" w:hAnsi="Georgia"/>
+          <w:lang w:val="en-GB"/>
+        </w:rPr>
+        <w:t>do</w:t>
+      </w:r>
+      <w:r>
+        <w:rPr>
+          <w:rFonts w:ascii="Georgia" w:hAnsi="Georgia"/>
+          <w:lang w:val="en-GB"/>
+        </w:rPr>
+        <w:t xml:space="preserve"> not indicate reviewer suggestions, we provide the following suggestions, which we trust editors will find helpful.</w:t>
       </w:r>
     </w:p>
     <w:p>
@@ -2210,8 +2782,18 @@
           <w:b/>
           <w:lang w:val="en-GB"/>
         </w:rPr>
-        <w:t>Severin Borenstein</w:t>
-      </w:r>
+        <w:t xml:space="preserve">Severin </w:t>
+      </w:r>
+      <w:proofErr w:type="spellStart"/>
+      <w:r>
+        <w:rPr>
+          <w:rFonts w:ascii="Georgia" w:hAnsi="Georgia"/>
+          <w:b/>
+          <w:lang w:val="en-GB"/>
+        </w:rPr>
+        <w:t>Borenstein</w:t>
+      </w:r>
+      <w:proofErr w:type="spellEnd"/>
       <w:r>
         <w:rPr>
           <w:rFonts w:ascii="Georgia" w:hAnsi="Georgia"/>
@@ -2224,9 +2806,25 @@
           <w:rFonts w:ascii="Georgia" w:hAnsi="Georgia"/>
           <w:lang w:val="en-GB"/>
         </w:rPr>
-        <w:t xml:space="preserve">E.T. Grether Professor of Business Administration and Public Policy in the Economic Analysis and Policy Group of the Haas School of Business at the University of California, Berkeley. Email: </w:t>
-      </w:r>
-      <w:hyperlink r:id="rId11" w:history="1">
+        <w:t xml:space="preserve">.T. </w:t>
+      </w:r>
+      <w:proofErr w:type="spellStart"/>
+      <w:r>
+        <w:rPr>
+          <w:rFonts w:ascii="Georgia" w:hAnsi="Georgia"/>
+          <w:lang w:val="en-GB"/>
+        </w:rPr>
+        <w:t>Grether</w:t>
+      </w:r>
+      <w:proofErr w:type="spellEnd"/>
+      <w:r>
+        <w:rPr>
+          <w:rFonts w:ascii="Georgia" w:hAnsi="Georgia"/>
+          <w:lang w:val="en-GB"/>
+        </w:rPr>
+        <w:t xml:space="preserve"> Professor of Business Administration and Public Policy in the Economic Analysis and Policy Group of the Haas School of Business at the University of California, Berkeley. Email: </w:t>
+      </w:r>
+      <w:hyperlink r:id="rId9" w:history="1">
         <w:r>
           <w:rPr>
             <w:rStyle w:val="Hyperlink"/>
@@ -2271,12 +2869,37 @@
           <w:lang w:val="en-GB"/>
         </w:rPr>
       </w:pPr>
-      <w:r>
-        <w:rPr>
-          <w:rFonts w:ascii="Georgia" w:hAnsi="Georgia"/>
-          <w:lang w:val="en-GB"/>
-        </w:rPr>
-        <w:t xml:space="preserve">Borenstein S. A Microeconomic Framework for Evaluating Energy Efficiency Rebound and Some Implications. </w:t>
+      <w:proofErr w:type="spellStart"/>
+      <w:r>
+        <w:rPr>
+          <w:rFonts w:ascii="Georgia" w:hAnsi="Georgia"/>
+          <w:lang w:val="en-GB"/>
+        </w:rPr>
+        <w:t>Borenstein</w:t>
+      </w:r>
+      <w:proofErr w:type="spellEnd"/>
+      <w:r>
+        <w:rPr>
+          <w:rFonts w:ascii="Georgia" w:hAnsi="Georgia"/>
+          <w:lang w:val="en-GB"/>
+        </w:rPr>
+        <w:t xml:space="preserve"> S. </w:t>
+      </w:r>
+      <w:proofErr w:type="gramStart"/>
+      <w:r>
+        <w:rPr>
+          <w:rFonts w:ascii="Georgia" w:hAnsi="Georgia"/>
+          <w:lang w:val="en-GB"/>
+        </w:rPr>
+        <w:t>A</w:t>
+      </w:r>
+      <w:proofErr w:type="gramEnd"/>
+      <w:r>
+        <w:rPr>
+          <w:rFonts w:ascii="Georgia" w:hAnsi="Georgia"/>
+          <w:lang w:val="en-GB"/>
+        </w:rPr>
+        <w:t xml:space="preserve"> Microeconomic Framework for Evaluating Energy Efficiency Rebound and Some Implications. </w:t>
       </w:r>
       <w:r>
         <w:rPr>
@@ -2344,7 +2967,7 @@
         </w:rPr>
         <w:t xml:space="preserve">, Stanford University, USA. Email: </w:t>
       </w:r>
-      <w:hyperlink r:id="rId12" w:history="1">
+      <w:hyperlink r:id="rId10" w:history="1">
         <w:r>
           <w:rPr>
             <w:rStyle w:val="Hyperlink"/>
@@ -2359,7 +2982,51 @@
           <w:rFonts w:ascii="Georgia" w:hAnsi="Georgia"/>
           <w:lang w:val="en-GB"/>
         </w:rPr>
-        <w:t>. Her research interest are keenly focussed on energy rebound, with some of her paper providing foundations for this current paper.</w:t>
+        <w:t xml:space="preserve">. Her research interest </w:t>
+      </w:r>
+      <w:proofErr w:type="gramStart"/>
+      <w:r>
+        <w:rPr>
+          <w:rFonts w:ascii="Georgia" w:hAnsi="Georgia"/>
+          <w:lang w:val="en-GB"/>
+        </w:rPr>
+        <w:t>are</w:t>
+      </w:r>
+      <w:proofErr w:type="gramEnd"/>
+      <w:r>
+        <w:rPr>
+          <w:rFonts w:ascii="Georgia" w:hAnsi="Georgia"/>
+          <w:lang w:val="en-GB"/>
+        </w:rPr>
+        <w:t xml:space="preserve"> keenly focussed on energy rebound, with some of her paper</w:t>
+      </w:r>
+      <w:r>
+        <w:rPr>
+          <w:rFonts w:ascii="Georgia" w:hAnsi="Georgia"/>
+          <w:lang w:val="en-GB"/>
+        </w:rPr>
+        <w:t>s</w:t>
+      </w:r>
+      <w:r>
+        <w:rPr>
+          <w:rFonts w:ascii="Georgia" w:hAnsi="Georgia"/>
+          <w:lang w:val="en-GB"/>
+        </w:rPr>
+        <w:t xml:space="preserve"> providing foundations for this current </w:t>
+      </w:r>
+      <w:r>
+        <w:rPr>
+          <w:rFonts w:ascii="Georgia" w:hAnsi="Georgia"/>
+          <w:lang w:val="en-GB"/>
+        </w:rPr>
+        <w:t>submission</w:t>
+      </w:r>
+      <w:r>
+        <w:rPr>
+          <w:rFonts w:ascii="Georgia" w:hAnsi="Georgia"/>
+          <w:lang w:val="en-GB"/>
+        </w:rPr>
+        <w:t>.</w:t>
       </w:r>
     </w:p>
     <w:p>
@@ -2380,7 +3047,62 @@
           <w:rFonts w:ascii="Georgia" w:hAnsi="Georgia"/>
           <w:lang w:val="en-GB"/>
         </w:rPr>
-        <w:t xml:space="preserve">Azevedo IL, Sonnberger M, Thomas B, Morgan G, Renn O. The Rebound Effect: Implications of Consumer Behaviour for Robust Energy Policies. 2013. </w:t>
+        <w:t xml:space="preserve">Azevedo IL, </w:t>
+      </w:r>
+      <w:proofErr w:type="spellStart"/>
+      <w:r>
+        <w:rPr>
+          <w:rFonts w:ascii="Georgia" w:hAnsi="Georgia"/>
+          <w:lang w:val="en-GB"/>
+        </w:rPr>
+        <w:t>Sonnberger</w:t>
+      </w:r>
+      <w:proofErr w:type="spellEnd"/>
+      <w:r>
+        <w:rPr>
+          <w:rFonts w:ascii="Georgia" w:hAnsi="Georgia"/>
+          <w:lang w:val="en-GB"/>
+        </w:rPr>
+        <w:t xml:space="preserve"> M, Thomas B, Morgan G, </w:t>
+      </w:r>
+      <w:proofErr w:type="spellStart"/>
+      <w:r>
+        <w:rPr>
+          <w:rFonts w:ascii="Georgia" w:hAnsi="Georgia"/>
+          <w:lang w:val="en-GB"/>
+        </w:rPr>
+        <w:t>Renn</w:t>
+      </w:r>
+      <w:proofErr w:type="spellEnd"/>
+      <w:r>
+        <w:rPr>
+          <w:rFonts w:ascii="Georgia" w:hAnsi="Georgia"/>
+          <w:lang w:val="en-GB"/>
+        </w:rPr>
+        <w:t xml:space="preserve"> O. </w:t>
+      </w:r>
+      <w:bookmarkStart w:id="0" w:name="_Hlk99366921"/>
+      <w:r>
+        <w:rPr>
+          <w:rFonts w:ascii="Georgia" w:hAnsi="Georgia"/>
+          <w:lang w:val="en-GB"/>
+        </w:rPr>
+        <w:t xml:space="preserve">The Rebound Effect: Implications of Consumer Behaviour for Robust </w:t>
+      </w:r>
+      <w:bookmarkEnd w:id="0"/>
+      <w:r>
+        <w:rPr>
+          <w:rFonts w:ascii="Georgia" w:hAnsi="Georgia"/>
+          <w:lang w:val="en-GB"/>
+        </w:rPr>
+        <w:t>Energy Policies</w:t>
+      </w:r>
+      <w:r>
+        <w:rPr>
+          <w:rFonts w:ascii="Georgia" w:hAnsi="Georgia"/>
+          <w:lang w:val="en-GB"/>
+        </w:rPr>
+        <w:t xml:space="preserve">. 2013. </w:t>
       </w:r>
     </w:p>
     <w:p>
@@ -2401,7 +3123,50 @@
           <w:rFonts w:ascii="Georgia" w:hAnsi="Georgia"/>
           <w:lang w:val="en-GB"/>
         </w:rPr>
-        <w:t xml:space="preserve">Thomas BA, Azevedo IL. Estimating direct and indirect rebound effects for U.S. households with input–output analysis Part 1: Theoretical framework. Ecol Econ. 2013;86:199–210. </w:t>
+        <w:t xml:space="preserve">Thomas BA, Azevedo IL. Estimating direct and indirect rebound effects for U.S. households with input–output analysis Part 1: Theoretical framework. </w:t>
+      </w:r>
+      <w:proofErr w:type="spellStart"/>
+      <w:r>
+        <w:rPr>
+          <w:rFonts w:ascii="Georgia" w:hAnsi="Georgia"/>
+          <w:i/>
+          <w:iCs/>
+          <w:lang w:val="en-GB"/>
+        </w:rPr>
+        <w:t>Ecol</w:t>
+      </w:r>
+      <w:proofErr w:type="spellEnd"/>
+      <w:r>
+        <w:rPr>
+          <w:rFonts w:ascii="Georgia" w:hAnsi="Georgia"/>
+          <w:i/>
+          <w:iCs/>
+          <w:lang w:val="en-GB"/>
+        </w:rPr>
+        <w:t xml:space="preserve"> Econ</w:t>
+      </w:r>
+      <w:r>
+        <w:rPr>
+          <w:rFonts w:ascii="Georgia" w:hAnsi="Georgia"/>
+          <w:lang w:val="en-GB"/>
+        </w:rPr>
+        <w:t xml:space="preserve">. </w:t>
+      </w:r>
+      <w:proofErr w:type="gramStart"/>
+      <w:r>
+        <w:rPr>
+          <w:rFonts w:ascii="Georgia" w:hAnsi="Georgia"/>
+          <w:lang w:val="en-GB"/>
+        </w:rPr>
+        <w:t>2013;86:199</w:t>
+      </w:r>
+      <w:proofErr w:type="gramEnd"/>
+      <w:r>
+        <w:rPr>
+          <w:rFonts w:ascii="Georgia" w:hAnsi="Georgia"/>
+          <w:lang w:val="en-GB"/>
+        </w:rPr>
+        <w:t xml:space="preserve">–210. </w:t>
       </w:r>
     </w:p>
     <w:p>
@@ -2422,21 +3187,61 @@
           <w:rFonts w:ascii="Georgia" w:hAnsi="Georgia"/>
           <w:lang w:val="en-GB"/>
         </w:rPr>
-        <w:t>Azevedo IML. Consumer End-Use Energy Efficiency and Rebound Effects. Annu Rev of</w:t>
-      </w:r>
-      <w:r>
-        <w:rPr>
-          <w:rFonts w:ascii="Georgia" w:hAnsi="Georgia"/>
-          <w:lang w:val="en-GB"/>
-        </w:rPr>
-        <w:t xml:space="preserve"> </w:t>
-      </w:r>
-      <w:r>
-        <w:rPr>
-          <w:rFonts w:ascii="Georgia" w:hAnsi="Georgia"/>
-          <w:lang w:val="en-GB"/>
-        </w:rPr>
-        <w:t>Environment Resour. 2014;39:393–418.</w:t>
+        <w:t xml:space="preserve">Azevedo IML. Consumer End-Use Energy Efficiency and Rebound Effects. </w:t>
+      </w:r>
+      <w:proofErr w:type="spellStart"/>
+      <w:r>
+        <w:rPr>
+          <w:rFonts w:ascii="Georgia" w:hAnsi="Georgia"/>
+          <w:i/>
+          <w:iCs/>
+          <w:lang w:val="en-GB"/>
+        </w:rPr>
+        <w:t>Annu</w:t>
+      </w:r>
+      <w:proofErr w:type="spellEnd"/>
+      <w:r>
+        <w:rPr>
+          <w:rFonts w:ascii="Georgia" w:hAnsi="Georgia"/>
+          <w:i/>
+          <w:iCs/>
+          <w:lang w:val="en-GB"/>
+        </w:rPr>
+        <w:t xml:space="preserve"> Rev of Environment </w:t>
+      </w:r>
+      <w:proofErr w:type="spellStart"/>
+      <w:r>
+        <w:rPr>
+          <w:rFonts w:ascii="Georgia" w:hAnsi="Georgia"/>
+          <w:i/>
+          <w:iCs/>
+          <w:lang w:val="en-GB"/>
+        </w:rPr>
+        <w:t>Resour</w:t>
+      </w:r>
+      <w:proofErr w:type="spellEnd"/>
+      <w:r>
+        <w:rPr>
+          <w:rFonts w:ascii="Georgia" w:hAnsi="Georgia"/>
+          <w:lang w:val="en-GB"/>
+        </w:rPr>
+        <w:t xml:space="preserve">. </w:t>
+      </w:r>
+      <w:proofErr w:type="gramStart"/>
+      <w:r>
+        <w:rPr>
+          <w:rFonts w:ascii="Georgia" w:hAnsi="Georgia"/>
+          <w:lang w:val="en-GB"/>
+        </w:rPr>
+        <w:t>2014;39:393</w:t>
+      </w:r>
+      <w:proofErr w:type="gramEnd"/>
+      <w:r>
+        <w:rPr>
+          <w:rFonts w:ascii="Georgia" w:hAnsi="Georgia"/>
+          <w:lang w:val="en-GB"/>
+        </w:rPr>
+        <w:t>–418.</w:t>
       </w:r>
     </w:p>
     <w:p>
@@ -2458,8 +3263,10 @@
           <w:b/>
           <w:lang w:val="en-GB"/>
         </w:rPr>
+        <w:lastRenderedPageBreak/>
         <w:t xml:space="preserve">Reinhard </w:t>
       </w:r>
+      <w:proofErr w:type="spellStart"/>
       <w:r>
         <w:rPr>
           <w:rFonts w:ascii="Georgia" w:hAnsi="Georgia"/>
@@ -2468,6 +3275,7 @@
         </w:rPr>
         <w:t>Madlener</w:t>
       </w:r>
+      <w:proofErr w:type="spellEnd"/>
       <w:r>
         <w:rPr>
           <w:rFonts w:ascii="Georgia" w:hAnsi="Georgia"/>
@@ -2487,7 +3295,23 @@
           <w:rFonts w:ascii="Georgia" w:hAnsi="Georgia"/>
           <w:lang w:val="en-GB"/>
         </w:rPr>
-        <w:t>irector of the Institute for Future Energy Consumer Needs and Behavior (FCN)</w:t>
+        <w:t xml:space="preserve">irector of the Institute for Future Energy Consumer Needs and </w:t>
+      </w:r>
+      <w:proofErr w:type="spellStart"/>
+      <w:r>
+        <w:rPr>
+          <w:rFonts w:ascii="Georgia" w:hAnsi="Georgia"/>
+          <w:lang w:val="en-GB"/>
+        </w:rPr>
+        <w:t>Behavior</w:t>
+      </w:r>
+      <w:proofErr w:type="spellEnd"/>
+      <w:r>
+        <w:rPr>
+          <w:rFonts w:ascii="Georgia" w:hAnsi="Georgia"/>
+          <w:lang w:val="en-GB"/>
+        </w:rPr>
+        <w:t xml:space="preserve"> (FCN)</w:t>
       </w:r>
       <w:r>
         <w:rPr>
@@ -2496,7 +3320,7 @@
         </w:rPr>
         <w:t xml:space="preserve">, Aachen, Germany. Email: </w:t>
       </w:r>
-      <w:hyperlink r:id="rId13" w:history="1">
+      <w:hyperlink r:id="rId11" w:history="1">
         <w:r>
           <w:rPr>
             <w:rStyle w:val="Hyperlink"/>
@@ -2518,15 +3342,7 @@
           <w:rFonts w:ascii="Georgia" w:hAnsi="Georgia"/>
           <w:lang w:val="en-GB"/>
         </w:rPr>
-        <w:t xml:space="preserve">nergy </w:t>
-      </w:r>
-      <w:r>
-        <w:rPr>
-          <w:rFonts w:ascii="Georgia" w:hAnsi="Georgia"/>
-          <w:lang w:val="en-GB"/>
-        </w:rPr>
-        <w:lastRenderedPageBreak/>
-        <w:t>economics, energy management, energy policy-making</w:t>
+        <w:t>nergy economics, energy management, energy policy-making</w:t>
       </w:r>
       <w:r>
         <w:rPr>
@@ -2549,12 +3365,37 @@
           <w:lang w:val="en-GB"/>
         </w:rPr>
       </w:pPr>
-      <w:r>
-        <w:rPr>
-          <w:rFonts w:ascii="Georgia" w:hAnsi="Georgia"/>
-          <w:lang w:val="en-GB"/>
-        </w:rPr>
-        <w:t>Madlener R, Alcott B. Energy rebound and economic growth: A review of the main issues and research needs. Energy. 2009 Mar;34(3):370–6.</w:t>
+      <w:proofErr w:type="spellStart"/>
+      <w:r>
+        <w:rPr>
+          <w:rFonts w:ascii="Georgia" w:hAnsi="Georgia"/>
+          <w:lang w:val="en-GB"/>
+        </w:rPr>
+        <w:t>Madlener</w:t>
+      </w:r>
+      <w:proofErr w:type="spellEnd"/>
+      <w:r>
+        <w:rPr>
+          <w:rFonts w:ascii="Georgia" w:hAnsi="Georgia"/>
+          <w:lang w:val="en-GB"/>
+        </w:rPr>
+        <w:t xml:space="preserve"> R, Alcott B. Energy rebound and economic growth: A review of the main issues and research needs. </w:t>
+      </w:r>
+      <w:r>
+        <w:rPr>
+          <w:rFonts w:ascii="Georgia" w:hAnsi="Georgia"/>
+          <w:i/>
+          <w:iCs/>
+          <w:lang w:val="en-GB"/>
+        </w:rPr>
+        <w:t>Energy</w:t>
+      </w:r>
+      <w:r>
+        <w:rPr>
+          <w:rFonts w:ascii="Georgia" w:hAnsi="Georgia"/>
+          <w:lang w:val="en-GB"/>
+        </w:rPr>
+        <w:t>. 2009 Mar;34(3):370–6.</w:t>
       </w:r>
     </w:p>
     <w:p>
@@ -2570,12 +3411,37 @@
           <w:lang w:val="en-GB"/>
         </w:rPr>
       </w:pPr>
-      <w:r>
-        <w:rPr>
-          <w:rFonts w:ascii="Georgia" w:hAnsi="Georgia"/>
-          <w:lang w:val="en-GB"/>
-        </w:rPr>
-        <w:t xml:space="preserve">Madlener R, Turner K. After 35 Years of Economic Energy Rebound Research: Where do we stand ? In: Santar. 2016. 1–26 p. </w:t>
+      <w:proofErr w:type="spellStart"/>
+      <w:r>
+        <w:rPr>
+          <w:rFonts w:ascii="Georgia" w:hAnsi="Georgia"/>
+          <w:lang w:val="en-GB"/>
+        </w:rPr>
+        <w:t>Madlener</w:t>
+      </w:r>
+      <w:proofErr w:type="spellEnd"/>
+      <w:r>
+        <w:rPr>
+          <w:rFonts w:ascii="Georgia" w:hAnsi="Georgia"/>
+          <w:lang w:val="en-GB"/>
+        </w:rPr>
+        <w:t xml:space="preserve"> R, Turner K. After 35 Years of Economic Energy Rebound Research: Where do we stand? </w:t>
+      </w:r>
+      <w:r>
+        <w:rPr>
+          <w:rFonts w:ascii="Georgia" w:hAnsi="Georgia"/>
+          <w:i/>
+          <w:iCs/>
+          <w:lang w:val="en-GB"/>
+        </w:rPr>
+        <w:t>Rethinking Climate and Energy Policies</w:t>
+      </w:r>
+      <w:r>
+        <w:rPr>
+          <w:rFonts w:ascii="Georgia" w:hAnsi="Georgia"/>
+          <w:lang w:val="en-GB"/>
+        </w:rPr>
+        <w:t xml:space="preserve">. 2016. 1–26 p. </w:t>
       </w:r>
     </w:p>
     <w:p>
@@ -2596,7 +3462,55 @@
           <w:rFonts w:ascii="Georgia" w:hAnsi="Georgia"/>
           <w:lang w:val="en-GB"/>
         </w:rPr>
-        <w:t>Colmenares G, Löschel A, Madlener R. The rebound effect representation in climate and energy models. Environ Res Lett. 2020;15(123010):1–35.</w:t>
+        <w:t xml:space="preserve">Colmenares G, </w:t>
+      </w:r>
+      <w:proofErr w:type="spellStart"/>
+      <w:r>
+        <w:rPr>
+          <w:rFonts w:ascii="Georgia" w:hAnsi="Georgia"/>
+          <w:lang w:val="en-GB"/>
+        </w:rPr>
+        <w:t>Löschel</w:t>
+      </w:r>
+      <w:proofErr w:type="spellEnd"/>
+      <w:r>
+        <w:rPr>
+          <w:rFonts w:ascii="Georgia" w:hAnsi="Georgia"/>
+          <w:lang w:val="en-GB"/>
+        </w:rPr>
+        <w:t xml:space="preserve"> A, </w:t>
+      </w:r>
+      <w:proofErr w:type="spellStart"/>
+      <w:r>
+        <w:rPr>
+          <w:rFonts w:ascii="Georgia" w:hAnsi="Georgia"/>
+          <w:lang w:val="en-GB"/>
+        </w:rPr>
+        <w:t>Madlener</w:t>
+      </w:r>
+      <w:proofErr w:type="spellEnd"/>
+      <w:r>
+        <w:rPr>
+          <w:rFonts w:ascii="Georgia" w:hAnsi="Georgia"/>
+          <w:lang w:val="en-GB"/>
+        </w:rPr>
+        <w:t xml:space="preserve"> R. The rebound effect representation in climate and energy models. </w:t>
+      </w:r>
+      <w:r>
+        <w:rPr>
+          <w:rFonts w:ascii="Georgia" w:hAnsi="Georgia"/>
+          <w:i/>
+          <w:iCs/>
+          <w:lang w:val="en-GB"/>
+        </w:rPr>
+        <w:t xml:space="preserve">Environ Res Lett. </w:t>
+      </w:r>
+      <w:r>
+        <w:rPr>
+          <w:rFonts w:ascii="Georgia" w:hAnsi="Georgia"/>
+          <w:lang w:val="en-GB"/>
+        </w:rPr>
+        <w:t>2020;15(123010):1–35.</w:t>
       </w:r>
       <w:r>
         <w:t xml:space="preserve"> </w:t>
@@ -2650,7 +3564,7 @@
         </w:rPr>
         <w:t xml:space="preserve">Carnegie Institution for Science, Global Ecology Group, Stanford, California 94305, USA; email: </w:t>
       </w:r>
-      <w:hyperlink r:id="rId14" w:history="1">
+      <w:hyperlink r:id="rId12" w:history="1">
         <w:r>
           <w:rPr>
             <w:rStyle w:val="Hyperlink"/>
@@ -2690,7 +3604,55 @@
           <w:rFonts w:ascii="Georgia" w:hAnsi="Georgia"/>
           <w:lang w:val="en-GB"/>
         </w:rPr>
-        <w:t>Saunders, H.D., Roy, J., Azevedo, I.M., Chakravarty, D., Dasgupta, S., de la Rue du Can, S., Druckman, A., Fouquet, R., Grubb, M., Lin, B. and Lowe, R., 2021. Energy Efficiency: what has research delivered in the last 40 years?. Annual review of environment and resources, 46, pp.135-165.</w:t>
+        <w:t xml:space="preserve">Saunders, H.D., Roy, J., Azevedo, I.M., Chakravarty, D., Dasgupta, S., de la Rue du Can, S., </w:t>
+      </w:r>
+      <w:proofErr w:type="spellStart"/>
+      <w:r>
+        <w:rPr>
+          <w:rFonts w:ascii="Georgia" w:hAnsi="Georgia"/>
+          <w:lang w:val="en-GB"/>
+        </w:rPr>
+        <w:t>Druckman</w:t>
+      </w:r>
+      <w:proofErr w:type="spellEnd"/>
+      <w:r>
+        <w:rPr>
+          <w:rFonts w:ascii="Georgia" w:hAnsi="Georgia"/>
+          <w:lang w:val="en-GB"/>
+        </w:rPr>
+        <w:t xml:space="preserve">, A., Fouquet, R., Grubb, M., Lin, B. and Lowe, R., 2021. Energy Efficiency: what has research delivered in the last 40 </w:t>
+      </w:r>
+      <w:proofErr w:type="gramStart"/>
+      <w:r>
+        <w:rPr>
+          <w:rFonts w:ascii="Georgia" w:hAnsi="Georgia"/>
+          <w:lang w:val="en-GB"/>
+        </w:rPr>
+        <w:t>years?.</w:t>
+      </w:r>
+      <w:proofErr w:type="gramEnd"/>
+      <w:r>
+        <w:rPr>
+          <w:rFonts w:ascii="Georgia" w:hAnsi="Georgia"/>
+          <w:lang w:val="en-GB"/>
+        </w:rPr>
+        <w:t xml:space="preserve"> </w:t>
+      </w:r>
+      <w:r>
+        <w:rPr>
+          <w:rFonts w:ascii="Georgia" w:hAnsi="Georgia"/>
+          <w:i/>
+          <w:iCs/>
+          <w:lang w:val="en-GB"/>
+        </w:rPr>
+        <w:t>Annual review of environment and resources</w:t>
+      </w:r>
+      <w:r>
+        <w:rPr>
+          <w:rFonts w:ascii="Georgia" w:hAnsi="Georgia"/>
+          <w:lang w:val="en-GB"/>
+        </w:rPr>
+        <w:t>, 46, pp.135-165.</w:t>
       </w:r>
     </w:p>
     <w:p>
@@ -2711,7 +3673,21 @@
           <w:rFonts w:ascii="Georgia" w:hAnsi="Georgia"/>
           <w:lang w:val="en-GB"/>
         </w:rPr>
-        <w:t xml:space="preserve">Saunders, H.D., 2015. Recent evidence for large rebound: elucidating the drivers and their implications for climate change models. </w:t>
+        <w:t xml:space="preserve">Saunders, H.D., 2015. Recent evidence for large rebound: </w:t>
+      </w:r>
+      <w:r>
+        <w:rPr>
+          <w:rFonts w:ascii="Georgia" w:hAnsi="Georgia"/>
+          <w:lang w:val="en-GB"/>
+        </w:rPr>
+        <w:t>E</w:t>
+      </w:r>
+      <w:r>
+        <w:rPr>
+          <w:rFonts w:ascii="Georgia" w:hAnsi="Georgia"/>
+          <w:lang w:val="en-GB"/>
+        </w:rPr>
+        <w:t xml:space="preserve">lucidating the drivers and their implications for climate change models. </w:t>
       </w:r>
       <w:r>
         <w:rPr>
@@ -2728,6 +3704,15 @@
         </w:rPr>
         <w:t>, 36(1).</w:t>
       </w:r>
+    </w:p>
+    <w:p>
+      <w:pPr>
+        <w:jc w:val="both"/>
+        <w:rPr>
+          <w:rFonts w:ascii="Georgia" w:hAnsi="Georgia"/>
+          <w:lang w:val="en-GB"/>
+        </w:rPr>
+      </w:pPr>
     </w:p>
     <w:p>
       <w:pPr>
@@ -2741,7 +3726,6 @@
           <w:lang w:val="en-GB"/>
         </w:rPr>
       </w:pPr>
-      <w:commentRangeStart w:id="6"/>
       <w:r>
         <w:rPr>
           <w:rFonts w:ascii="Georgia" w:hAnsi="Georgia"/>
@@ -2751,16 +3735,7 @@
           <w:szCs w:val="24"/>
           <w:lang w:val="en-GB"/>
         </w:rPr>
-        <w:t xml:space="preserve">KEYWORDS: </w:t>
-      </w:r>
-      <w:commentRangeEnd w:id="6"/>
-      <w:r>
-        <w:rPr>
-          <w:rStyle w:val="CommentReference"/>
-          <w:rFonts w:asciiTheme="minorHAnsi" w:eastAsiaTheme="minorHAnsi" w:hAnsiTheme="minorHAnsi" w:cstheme="minorBidi"/>
-          <w:color w:val="auto"/>
-        </w:rPr>
-        <w:commentReference w:id="6"/>
+        <w:t xml:space="preserve">KEYWORDS </w:t>
       </w:r>
     </w:p>
     <w:p>
@@ -2905,6 +3880,15 @@
     </w:p>
     <w:p>
       <w:pPr>
+        <w:jc w:val="both"/>
+        <w:rPr>
+          <w:rFonts w:ascii="Georgia" w:hAnsi="Georgia"/>
+          <w:lang w:val="en-GB"/>
+        </w:rPr>
+      </w:pPr>
+    </w:p>
+    <w:p>
+      <w:pPr>
         <w:pStyle w:val="Heading1"/>
         <w:rPr>
           <w:rFonts w:ascii="Georgia" w:hAnsi="Georgia"/>
@@ -2915,7 +3899,7 @@
           <w:lang w:val="en-GB"/>
         </w:rPr>
       </w:pPr>
-      <w:commentRangeStart w:id="7"/>
+      <w:commentRangeStart w:id="1"/>
       <w:r>
         <w:rPr>
           <w:rFonts w:ascii="Georgia" w:hAnsi="Georgia"/>
@@ -2925,16 +3909,16 @@
           <w:szCs w:val="24"/>
           <w:lang w:val="en-GB"/>
         </w:rPr>
-        <w:t>REPLICABILITY:</w:t>
-      </w:r>
-      <w:commentRangeEnd w:id="7"/>
+        <w:t>REPLICABILITY</w:t>
+      </w:r>
+      <w:commentRangeEnd w:id="1"/>
       <w:r>
         <w:rPr>
           <w:rStyle w:val="CommentReference"/>
           <w:rFonts w:asciiTheme="minorHAnsi" w:eastAsiaTheme="minorHAnsi" w:hAnsiTheme="minorHAnsi" w:cstheme="minorBidi"/>
           <w:color w:val="auto"/>
         </w:rPr>
-        <w:commentReference w:id="7"/>
+        <w:commentReference w:id="1"/>
       </w:r>
     </w:p>
     <w:p>
@@ -2978,7 +3962,216 @@
           <w:rFonts w:ascii="Georgia" w:hAnsi="Georgia"/>
           <w:lang w:val="en-GB"/>
         </w:rPr>
-        <w:t>is that the paper should be replicable. In our case, we have made sure that this is the case. First, we provide the R-code packages and links for the reader. Second, we will make available our excel-based example sheets in a University of Leeds data repository, which has a permanent doi link. Third, all data used in our examples are freely available in the public domain. Last, we have secured open access funds for the paper, if it is successful in its submission, which would encourage its use and aid replicability.</w:t>
+        <w:t xml:space="preserve">is that </w:t>
+      </w:r>
+      <w:r>
+        <w:rPr>
+          <w:rFonts w:ascii="Georgia" w:hAnsi="Georgia"/>
+          <w:lang w:val="en-GB"/>
+        </w:rPr>
+        <w:t>every</w:t>
+      </w:r>
+      <w:r>
+        <w:rPr>
+          <w:rFonts w:ascii="Georgia" w:hAnsi="Georgia"/>
+          <w:lang w:val="en-GB"/>
+        </w:rPr>
+        <w:t xml:space="preserve"> paper should be replicable. </w:t>
+      </w:r>
+      <w:r>
+        <w:rPr>
+          <w:rFonts w:ascii="Georgia" w:hAnsi="Georgia"/>
+          <w:lang w:val="en-GB"/>
+        </w:rPr>
+        <w:t xml:space="preserve">We have taken </w:t>
+      </w:r>
+      <w:r>
+        <w:rPr>
+          <w:rFonts w:ascii="Georgia" w:hAnsi="Georgia"/>
+          <w:lang w:val="en-GB"/>
+        </w:rPr>
+        <w:t xml:space="preserve">four </w:t>
+      </w:r>
+      <w:r>
+        <w:rPr>
+          <w:rFonts w:ascii="Georgia" w:hAnsi="Georgia"/>
+          <w:lang w:val="en-GB"/>
+        </w:rPr>
+        <w:t xml:space="preserve">important measures to ensure replicability for this paper. </w:t>
+      </w:r>
+      <w:proofErr w:type="spellStart"/>
+      <w:r>
+        <w:rPr>
+          <w:rFonts w:ascii="Georgia" w:hAnsi="Georgia"/>
+          <w:lang w:val="en-GB"/>
+        </w:rPr>
+        <w:t>First</w:t>
+      </w:r>
+      <w:proofErr w:type="spellEnd"/>
+      <w:r>
+        <w:rPr>
+          <w:rFonts w:ascii="Georgia" w:hAnsi="Georgia"/>
+          <w:lang w:val="en-GB"/>
+        </w:rPr>
+        <w:t xml:space="preserve">, we provide the R-code </w:t>
+      </w:r>
+      <w:r>
+        <w:rPr>
+          <w:rFonts w:ascii="Georgia" w:hAnsi="Georgia"/>
+          <w:lang w:val="en-GB"/>
+        </w:rPr>
+        <w:t xml:space="preserve">in open-source </w:t>
+      </w:r>
+      <w:r>
+        <w:rPr>
+          <w:rFonts w:ascii="Georgia" w:hAnsi="Georgia"/>
+          <w:lang w:val="en-GB"/>
+        </w:rPr>
+        <w:t xml:space="preserve">packages </w:t>
+      </w:r>
+      <w:r>
+        <w:rPr>
+          <w:rFonts w:ascii="Georgia" w:hAnsi="Georgia"/>
+          <w:lang w:val="en-GB"/>
+        </w:rPr>
+        <w:t xml:space="preserve">via </w:t>
+      </w:r>
+      <w:r>
+        <w:rPr>
+          <w:rFonts w:ascii="Georgia" w:hAnsi="Georgia"/>
+          <w:lang w:val="en-GB"/>
+        </w:rPr>
+        <w:t>links for reader</w:t>
+      </w:r>
+      <w:r>
+        <w:rPr>
+          <w:rFonts w:ascii="Georgia" w:hAnsi="Georgia"/>
+          <w:lang w:val="en-GB"/>
+        </w:rPr>
+        <w:t>s</w:t>
+      </w:r>
+      <w:r>
+        <w:rPr>
+          <w:rFonts w:ascii="Georgia" w:hAnsi="Georgia"/>
+          <w:lang w:val="en-GB"/>
+        </w:rPr>
+        <w:t>.</w:t>
+      </w:r>
+      <w:r>
+        <w:rPr>
+          <w:rFonts w:ascii="Georgia" w:hAnsi="Georgia"/>
+          <w:lang w:val="en-GB"/>
+        </w:rPr>
+        <w:t xml:space="preserve"> The R package has a permanent </w:t>
+      </w:r>
+      <w:proofErr w:type="spellStart"/>
+      <w:r>
+        <w:rPr>
+          <w:rFonts w:ascii="Georgia" w:hAnsi="Georgia"/>
+          <w:lang w:val="en-GB"/>
+        </w:rPr>
+        <w:t>doi</w:t>
+      </w:r>
+      <w:proofErr w:type="spellEnd"/>
+      <w:r>
+        <w:rPr>
+          <w:rFonts w:ascii="Georgia" w:hAnsi="Georgia"/>
+          <w:lang w:val="en-GB"/>
+        </w:rPr>
+        <w:t xml:space="preserve"> link.</w:t>
+      </w:r>
+      <w:r>
+        <w:rPr>
+          <w:rFonts w:ascii="Georgia" w:hAnsi="Georgia"/>
+          <w:lang w:val="en-GB"/>
+        </w:rPr>
+        <w:t xml:space="preserve"> Second, we will make available our excel-based example sheets in a University of Leeds data repository, </w:t>
+      </w:r>
+      <w:r>
+        <w:rPr>
+          <w:rFonts w:ascii="Georgia" w:hAnsi="Georgia"/>
+          <w:lang w:val="en-GB"/>
+        </w:rPr>
+        <w:t xml:space="preserve">also with </w:t>
+      </w:r>
+      <w:r>
+        <w:rPr>
+          <w:rFonts w:ascii="Georgia" w:hAnsi="Georgia"/>
+          <w:lang w:val="en-GB"/>
+        </w:rPr>
+        <w:t xml:space="preserve">a permanent </w:t>
+      </w:r>
+      <w:proofErr w:type="spellStart"/>
+      <w:r>
+        <w:rPr>
+          <w:rFonts w:ascii="Georgia" w:hAnsi="Georgia"/>
+          <w:lang w:val="en-GB"/>
+        </w:rPr>
+        <w:t>doi</w:t>
+      </w:r>
+      <w:proofErr w:type="spellEnd"/>
+      <w:r>
+        <w:rPr>
+          <w:rFonts w:ascii="Georgia" w:hAnsi="Georgia"/>
+          <w:lang w:val="en-GB"/>
+        </w:rPr>
+        <w:t xml:space="preserve"> link. Third, all data used in our examples </w:t>
+      </w:r>
+      <w:r>
+        <w:rPr>
+          <w:rFonts w:ascii="Georgia" w:hAnsi="Georgia"/>
+          <w:lang w:val="en-GB"/>
+        </w:rPr>
+        <w:t xml:space="preserve">have been obtained from </w:t>
+      </w:r>
+      <w:r>
+        <w:rPr>
+          <w:rFonts w:ascii="Georgia" w:hAnsi="Georgia"/>
+          <w:lang w:val="en-GB"/>
+        </w:rPr>
+        <w:t>freely available</w:t>
+      </w:r>
+      <w:r>
+        <w:rPr>
+          <w:rFonts w:ascii="Georgia" w:hAnsi="Georgia"/>
+          <w:lang w:val="en-GB"/>
+        </w:rPr>
+        <w:t xml:space="preserve">, </w:t>
+      </w:r>
+      <w:r>
+        <w:rPr>
+          <w:rFonts w:ascii="Georgia" w:hAnsi="Georgia"/>
+          <w:lang w:val="en-GB"/>
+        </w:rPr>
+        <w:t>public domain</w:t>
+      </w:r>
+      <w:r>
+        <w:rPr>
+          <w:rFonts w:ascii="Georgia" w:hAnsi="Georgia"/>
+          <w:lang w:val="en-GB"/>
+        </w:rPr>
+        <w:t xml:space="preserve"> sources</w:t>
+      </w:r>
+      <w:r>
+        <w:rPr>
+          <w:rFonts w:ascii="Georgia" w:hAnsi="Georgia"/>
+          <w:lang w:val="en-GB"/>
+        </w:rPr>
+        <w:t xml:space="preserve">. Last, we have secured open access funds for the paper, if it is successful in its submission, which </w:t>
+      </w:r>
+      <w:r>
+        <w:rPr>
+          <w:rFonts w:ascii="Georgia" w:hAnsi="Georgia"/>
+          <w:lang w:val="en-GB"/>
+        </w:rPr>
+        <w:t>will expand readership</w:t>
+      </w:r>
+      <w:r>
+        <w:rPr>
+          <w:rFonts w:ascii="Georgia" w:hAnsi="Georgia"/>
+          <w:lang w:val="en-GB"/>
+        </w:rPr>
+        <w:t xml:space="preserve"> and aid replicability.</w:t>
       </w:r>
     </w:p>
     <w:p>
@@ -3062,6 +4255,13 @@
         </w:rPr>
         <w:t xml:space="preserve">interest to your readership. </w:t>
       </w:r>
+      <w:r>
+        <w:rPr>
+          <w:rFonts w:ascii="Georgia" w:hAnsi="Georgia"/>
+          <w:lang w:val="en-GB"/>
+        </w:rPr>
+        <w:t>We hope you agree.</w:t>
+      </w:r>
     </w:p>
     <w:p>
       <w:pPr>
@@ -3106,14 +4306,45 @@
           <w:lang w:val="en-GB"/>
         </w:rPr>
       </w:pPr>
-      <w:r>
-        <w:rPr>
-          <w:rFonts w:ascii="Georgia" w:hAnsi="Georgia"/>
-          <w:lang w:val="en-GB"/>
-        </w:rPr>
-        <w:lastRenderedPageBreak/>
-        <w:t>Matthew K. Heun</w:t>
-      </w:r>
+    </w:p>
+    <w:p>
+      <w:pPr>
+        <w:jc w:val="both"/>
+        <w:rPr>
+          <w:rFonts w:ascii="Georgia" w:hAnsi="Georgia"/>
+          <w:lang w:val="en-GB"/>
+        </w:rPr>
+      </w:pPr>
+      <w:r>
+        <w:rPr>
+          <w:rFonts w:ascii="Georgia" w:hAnsi="Georgia"/>
+          <w:lang w:val="en-GB"/>
+        </w:rPr>
+        <w:t>Matthew K</w:t>
+      </w:r>
+      <w:r>
+        <w:rPr>
+          <w:rFonts w:ascii="Georgia" w:hAnsi="Georgia"/>
+          <w:lang w:val="en-GB"/>
+        </w:rPr>
+        <w:t>uperus</w:t>
+      </w:r>
+      <w:r>
+        <w:rPr>
+          <w:rFonts w:ascii="Georgia" w:hAnsi="Georgia"/>
+          <w:lang w:val="en-GB"/>
+        </w:rPr>
+        <w:t xml:space="preserve"> Heun</w:t>
+      </w:r>
+    </w:p>
+    <w:p>
+      <w:pPr>
+        <w:jc w:val="both"/>
+        <w:rPr>
+          <w:rFonts w:ascii="Georgia" w:hAnsi="Georgia"/>
+          <w:lang w:val="en-GB"/>
+        </w:rPr>
+      </w:pPr>
     </w:p>
     <w:p>
       <w:pPr>
@@ -3152,12 +4383,21 @@
           <w:lang w:val="en-GB"/>
         </w:rPr>
       </w:pPr>
-      <w:r>
-        <w:rPr>
-          <w:rFonts w:ascii="Georgia" w:hAnsi="Georgia"/>
-          <w:lang w:val="en-GB"/>
-        </w:rPr>
-        <w:t xml:space="preserve">Borenstein, S., 2015. A microeconomic framework for evaluating energy efficiency rebound and some implications. </w:t>
+      <w:proofErr w:type="spellStart"/>
+      <w:r>
+        <w:rPr>
+          <w:rFonts w:ascii="Georgia" w:hAnsi="Georgia"/>
+          <w:lang w:val="en-GB"/>
+        </w:rPr>
+        <w:t>Borenstein</w:t>
+      </w:r>
+      <w:proofErr w:type="spellEnd"/>
+      <w:r>
+        <w:rPr>
+          <w:rFonts w:ascii="Georgia" w:hAnsi="Georgia"/>
+          <w:lang w:val="en-GB"/>
+        </w:rPr>
+        <w:t xml:space="preserve">, S., 2015. A microeconomic framework for evaluating energy efficiency rebound and some implications. </w:t>
       </w:r>
       <w:r>
         <w:rPr>
@@ -3193,7 +4433,23 @@
           <w:rFonts w:ascii="Georgia" w:hAnsi="Georgia"/>
           <w:lang w:val="en-GB"/>
         </w:rPr>
-        <w:t>Burger, S.P., Jenkins, J.D., Batlle, C. and Pérez-Arriaga, I.J., 2019</w:t>
+        <w:t xml:space="preserve">Burger, S.P., Jenkins, J.D., </w:t>
+      </w:r>
+      <w:proofErr w:type="spellStart"/>
+      <w:r>
+        <w:rPr>
+          <w:rFonts w:ascii="Georgia" w:hAnsi="Georgia"/>
+          <w:lang w:val="en-GB"/>
+        </w:rPr>
+        <w:t>Batlle</w:t>
+      </w:r>
+      <w:proofErr w:type="spellEnd"/>
+      <w:r>
+        <w:rPr>
+          <w:rFonts w:ascii="Georgia" w:hAnsi="Georgia"/>
+          <w:lang w:val="en-GB"/>
+        </w:rPr>
+        <w:t>, C. and Pérez-Arriaga, I.J., 2019</w:t>
       </w:r>
       <w:r>
         <w:rPr>
@@ -3243,7 +4499,23 @@
           <w:rFonts w:ascii="Georgia" w:hAnsi="Georgia"/>
           <w:lang w:val="en-GB"/>
         </w:rPr>
-        <w:t>Burger, S.P., Jenkins, J.D., Batlle, C. and Perez-Arriaga, I.J., 2019</w:t>
+        <w:t xml:space="preserve">Burger, S.P., Jenkins, J.D., </w:t>
+      </w:r>
+      <w:proofErr w:type="spellStart"/>
+      <w:r>
+        <w:rPr>
+          <w:rFonts w:ascii="Georgia" w:hAnsi="Georgia"/>
+          <w:lang w:val="en-GB"/>
+        </w:rPr>
+        <w:t>Batlle</w:t>
+      </w:r>
+      <w:proofErr w:type="spellEnd"/>
+      <w:r>
+        <w:rPr>
+          <w:rFonts w:ascii="Georgia" w:hAnsi="Georgia"/>
+          <w:lang w:val="en-GB"/>
+        </w:rPr>
+        <w:t>, C. and Perez-Arriaga, I.J., 2019</w:t>
       </w:r>
       <w:r>
         <w:rPr>
@@ -3293,7 +4565,23 @@
           <w:rFonts w:ascii="Georgia" w:hAnsi="Georgia"/>
           <w:lang w:val="en-GB"/>
         </w:rPr>
-        <w:t xml:space="preserve">Hendry, D.F. and Juselius, K., 2000. Explaining cointegration analysis: Part 1. </w:t>
+        <w:t xml:space="preserve">Hendry, D.F. and </w:t>
+      </w:r>
+      <w:proofErr w:type="spellStart"/>
+      <w:r>
+        <w:rPr>
+          <w:rFonts w:ascii="Georgia" w:hAnsi="Georgia"/>
+          <w:lang w:val="en-GB"/>
+        </w:rPr>
+        <w:t>Juselius</w:t>
+      </w:r>
+      <w:proofErr w:type="spellEnd"/>
+      <w:r>
+        <w:rPr>
+          <w:rFonts w:ascii="Georgia" w:hAnsi="Georgia"/>
+          <w:lang w:val="en-GB"/>
+        </w:rPr>
+        <w:t xml:space="preserve">, K., 2000. Explaining cointegration analysis: Part 1. </w:t>
       </w:r>
       <w:r>
         <w:rPr>
@@ -3329,7 +4617,23 @@
           <w:rFonts w:ascii="Georgia" w:hAnsi="Georgia"/>
           <w:lang w:val="en-GB"/>
         </w:rPr>
-        <w:t xml:space="preserve">Hendry, D.F. and Juselius, K., 2001. Explaining cointegration analysis: Part II. </w:t>
+        <w:t xml:space="preserve">Hendry, D.F. and </w:t>
+      </w:r>
+      <w:proofErr w:type="spellStart"/>
+      <w:r>
+        <w:rPr>
+          <w:rFonts w:ascii="Georgia" w:hAnsi="Georgia"/>
+          <w:lang w:val="en-GB"/>
+        </w:rPr>
+        <w:t>Juselius</w:t>
+      </w:r>
+      <w:proofErr w:type="spellEnd"/>
+      <w:r>
+        <w:rPr>
+          <w:rFonts w:ascii="Georgia" w:hAnsi="Georgia"/>
+          <w:lang w:val="en-GB"/>
+        </w:rPr>
+        <w:t xml:space="preserve">, K., 2001. Explaining cointegration analysis: Part II. </w:t>
       </w:r>
       <w:r>
         <w:rPr>
@@ -3360,12 +4664,21 @@
           <w:lang w:val="en-GB"/>
         </w:rPr>
       </w:pPr>
-      <w:r>
-        <w:rPr>
-          <w:rFonts w:ascii="Georgia" w:hAnsi="Georgia"/>
-          <w:lang w:val="en-GB"/>
-        </w:rPr>
-        <w:t xml:space="preserve">Khazzoom, J.D., 1980. Economic implications of mandated efficiency in standards for household appliances. </w:t>
+      <w:proofErr w:type="spellStart"/>
+      <w:r>
+        <w:rPr>
+          <w:rFonts w:ascii="Georgia" w:hAnsi="Georgia"/>
+          <w:lang w:val="en-GB"/>
+        </w:rPr>
+        <w:t>Khazzoom</w:t>
+      </w:r>
+      <w:proofErr w:type="spellEnd"/>
+      <w:r>
+        <w:rPr>
+          <w:rFonts w:ascii="Georgia" w:hAnsi="Georgia"/>
+          <w:lang w:val="en-GB"/>
+        </w:rPr>
+        <w:t xml:space="preserve">, J.D., 1980. Economic implications of mandated efficiency in standards for household appliances. </w:t>
       </w:r>
       <w:r>
         <w:rPr>
@@ -3428,12 +4741,21 @@
           <w:lang w:val="en-GB"/>
         </w:rPr>
       </w:pPr>
-      <w:r>
-        <w:rPr>
-          <w:rFonts w:ascii="Georgia" w:hAnsi="Georgia"/>
-          <w:lang w:val="en-GB"/>
-        </w:rPr>
-        <w:t xml:space="preserve">Khazzoom, J.D., 1987. Energy saving resulting from the adoption of more efficient appliances. </w:t>
+      <w:proofErr w:type="spellStart"/>
+      <w:r>
+        <w:rPr>
+          <w:rFonts w:ascii="Georgia" w:hAnsi="Georgia"/>
+          <w:lang w:val="en-GB"/>
+        </w:rPr>
+        <w:t>Khazzoom</w:t>
+      </w:r>
+      <w:proofErr w:type="spellEnd"/>
+      <w:r>
+        <w:rPr>
+          <w:rFonts w:ascii="Georgia" w:hAnsi="Georgia"/>
+          <w:lang w:val="en-GB"/>
+        </w:rPr>
+        <w:t xml:space="preserve">, J.D., 1987. Energy saving resulting from the adoption of more efficient appliances. </w:t>
       </w:r>
       <w:r>
         <w:rPr>
@@ -3464,12 +4786,21 @@
           <w:lang w:val="en-GB"/>
         </w:rPr>
       </w:pPr>
-      <w:r>
-        <w:rPr>
-          <w:rFonts w:ascii="Georgia" w:hAnsi="Georgia"/>
-          <w:lang w:val="en-GB"/>
-        </w:rPr>
-        <w:t xml:space="preserve">Lovins, A.B., 1988. Energy saving from the adoption of more efficient appliances: Another view. </w:t>
+      <w:proofErr w:type="spellStart"/>
+      <w:r>
+        <w:rPr>
+          <w:rFonts w:ascii="Georgia" w:hAnsi="Georgia"/>
+          <w:lang w:val="en-GB"/>
+        </w:rPr>
+        <w:t>Lovins</w:t>
+      </w:r>
+      <w:proofErr w:type="spellEnd"/>
+      <w:r>
+        <w:rPr>
+          <w:rFonts w:ascii="Georgia" w:hAnsi="Georgia"/>
+          <w:lang w:val="en-GB"/>
+        </w:rPr>
+        <w:t xml:space="preserve">, A.B., 1988. Energy saving from the adoption of more efficient appliances: Another view. </w:t>
       </w:r>
       <w:r>
         <w:rPr>
@@ -3541,7 +4872,39 @@
           <w:rFonts w:ascii="Georgia" w:hAnsi="Georgia"/>
           <w:lang w:val="en-GB"/>
         </w:rPr>
-        <w:t xml:space="preserve">Saunders, H.D., Roy, J., Azevedo, I.M., Chakravarty, D., Dasgupta, S., de la Rue du Can, S., Druckman, A., Fouquet, R., Grubb, M., Lin, B. and Lowe, R., 2021. Energy Efficiency: what has research delivered in the last 40 years?. </w:t>
+        <w:t xml:space="preserve">Saunders, H.D., Roy, J., Azevedo, I.M., Chakravarty, D., Dasgupta, S., de la Rue du Can, S., </w:t>
+      </w:r>
+      <w:proofErr w:type="spellStart"/>
+      <w:r>
+        <w:rPr>
+          <w:rFonts w:ascii="Georgia" w:hAnsi="Georgia"/>
+          <w:lang w:val="en-GB"/>
+        </w:rPr>
+        <w:t>Druckman</w:t>
+      </w:r>
+      <w:proofErr w:type="spellEnd"/>
+      <w:r>
+        <w:rPr>
+          <w:rFonts w:ascii="Georgia" w:hAnsi="Georgia"/>
+          <w:lang w:val="en-GB"/>
+        </w:rPr>
+        <w:t xml:space="preserve">, A., Fouquet, R., Grubb, M., Lin, B. and Lowe, R., 2021. Energy Efficiency: what has research delivered in the last 40 </w:t>
+      </w:r>
+      <w:proofErr w:type="gramStart"/>
+      <w:r>
+        <w:rPr>
+          <w:rFonts w:ascii="Georgia" w:hAnsi="Georgia"/>
+          <w:lang w:val="en-GB"/>
+        </w:rPr>
+        <w:t>years?.</w:t>
+      </w:r>
+      <w:proofErr w:type="gramEnd"/>
+      <w:r>
+        <w:rPr>
+          <w:rFonts w:ascii="Georgia" w:hAnsi="Georgia"/>
+          <w:lang w:val="en-GB"/>
+        </w:rPr>
+        <w:t xml:space="preserve"> </w:t>
       </w:r>
       <w:r>
         <w:rPr>
@@ -3716,7 +5079,7 @@
       </w:r>
     </w:p>
     <w:sectPr>
-      <w:footerReference w:type="default" r:id="rId15"/>
+      <w:footerReference w:type="default" r:id="rId17"/>
       <w:pgSz w:w="12240" w:h="15840"/>
       <w:pgMar w:top="1701" w:right="1440" w:bottom="1440" w:left="1945" w:header="720" w:footer="720" w:gutter="0"/>
       <w:cols w:space="720"/>
@@ -3727,8 +5090,8 @@
 </file>
 
 <file path=word/comments.xml><?xml version="1.0" encoding="utf-8"?>
-<w:comments xmlns:wpc="http://schemas.microsoft.com/office/word/2010/wordprocessingCanvas" xmlns:cx="http://schemas.microsoft.com/office/drawing/2014/chartex" xmlns:cx1="http://schemas.microsoft.com/office/drawing/2015/9/8/chartex" xmlns:mc="http://schemas.openxmlformats.org/markup-compatibility/2006" xmlns:o="urn:schemas-microsoft-com:office:office" xmlns:r="http://schemas.openxmlformats.org/officeDocument/2006/relationships" xmlns:m="http://schemas.openxmlformats.org/officeDocument/2006/math" xmlns:v="urn:schemas-microsoft-com:vml" xmlns:wp14="http://schemas.microsoft.com/office/word/2010/wordprocessingDrawing" xmlns:wp="http://schemas.openxmlformats.org/drawingml/2006/wordprocessingDrawing" xmlns:w10="urn:schemas-microsoft-com:office:word" xmlns:w="http://schemas.openxmlformats.org/wordprocessingml/2006/main" xmlns:w14="http://schemas.microsoft.com/office/word/2010/wordml" xmlns:w15="http://schemas.microsoft.com/office/word/2012/wordml" xmlns:w16se="http://schemas.microsoft.com/office/word/2015/wordml/symex" xmlns:wpg="http://schemas.microsoft.com/office/word/2010/wordprocessingGroup" xmlns:wpi="http://schemas.microsoft.com/office/word/2010/wordprocessingInk" xmlns:wne="http://schemas.microsoft.com/office/word/2006/wordml" xmlns:wps="http://schemas.microsoft.com/office/word/2010/wordprocessingShape" mc:Ignorable="w14 w15 w16se wp14">
-  <w:comment w:id="0" w:author="Paul Brockway" w:date="2022-03-28T10:46:00Z" w:initials="PB">
+<w:comments xmlns:wpc="http://schemas.microsoft.com/office/word/2010/wordprocessingCanvas" xmlns:cx="http://schemas.microsoft.com/office/drawing/2014/chartex" xmlns:cx1="http://schemas.microsoft.com/office/drawing/2015/9/8/chartex" xmlns:cx2="http://schemas.microsoft.com/office/drawing/2015/10/21/chartex" xmlns:cx3="http://schemas.microsoft.com/office/drawing/2016/5/9/chartex" xmlns:cx4="http://schemas.microsoft.com/office/drawing/2016/5/10/chartex" xmlns:cx5="http://schemas.microsoft.com/office/drawing/2016/5/11/chartex" xmlns:cx6="http://schemas.microsoft.com/office/drawing/2016/5/12/chartex" xmlns:cx7="http://schemas.microsoft.com/office/drawing/2016/5/13/chartex" xmlns:cx8="http://schemas.microsoft.com/office/drawing/2016/5/14/chartex" xmlns:mc="http://schemas.openxmlformats.org/markup-compatibility/2006" xmlns:aink="http://schemas.microsoft.com/office/drawing/2016/ink" xmlns:am3d="http://schemas.microsoft.com/office/drawing/2017/model3d" xmlns:o="urn:schemas-microsoft-com:office:office" xmlns:r="http://schemas.openxmlformats.org/officeDocument/2006/relationships" xmlns:m="http://schemas.openxmlformats.org/officeDocument/2006/math" xmlns:v="urn:schemas-microsoft-com:vml" xmlns:wp14="http://schemas.microsoft.com/office/word/2010/wordprocessingDrawing" xmlns:wp="http://schemas.openxmlformats.org/drawingml/2006/wordprocessingDrawing" xmlns:w10="urn:schemas-microsoft-com:office:word" xmlns:w="http://schemas.openxmlformats.org/wordprocessingml/2006/main" xmlns:w14="http://schemas.microsoft.com/office/word/2010/wordml" xmlns:w15="http://schemas.microsoft.com/office/word/2012/wordml" xmlns:w16cex="http://schemas.microsoft.com/office/word/2018/wordml/cex" xmlns:w16cid="http://schemas.microsoft.com/office/word/2016/wordml/cid" xmlns:w16="http://schemas.microsoft.com/office/word/2018/wordml" xmlns:w16sdtdh="http://schemas.microsoft.com/office/word/2020/wordml/sdtdatahash" xmlns:w16se="http://schemas.microsoft.com/office/word/2015/wordml/symex" xmlns:wpg="http://schemas.microsoft.com/office/word/2010/wordprocessingGroup" xmlns:wpi="http://schemas.microsoft.com/office/word/2010/wordprocessingInk" xmlns:wne="http://schemas.microsoft.com/office/word/2006/wordml" xmlns:wps="http://schemas.microsoft.com/office/word/2010/wordprocessingShape" mc:Ignorable="w14 w15 w16se w16cid w16 w16cex w16sdtdh wp14">
+  <w:comment w:id="1" w:author="Paul Brockway" w:date="2022-03-28T10:33:00Z" w:initials="PB">
     <w:p>
       <w:pPr>
         <w:pStyle w:val="CommentText"/>
@@ -3740,503 +5103,23 @@
         <w:annotationRef/>
       </w:r>
       <w:r>
-        <w:t xml:space="preserve">This could probably go later, but worried that it might get lost in the initial review by an editor (of not Prof Yatchew). So suggest we keep on page 1. But feel free to move later matt. </w:t>
-      </w:r>
-    </w:p>
-  </w:comment>
-  <w:comment w:id="1" w:author="Paul Brockway" w:date="2022-03-28T10:43:00Z" w:initials="PB">
-    <w:p>
-      <w:pPr>
-        <w:jc w:val="both"/>
-        <w:rPr>
-          <w:rFonts w:ascii="Georgia" w:hAnsi="Georgia"/>
-          <w:lang w:val="en-GB"/>
-        </w:rPr>
-      </w:pPr>
-      <w:r>
-        <w:rPr>
-          <w:rStyle w:val="CommentReference"/>
-        </w:rPr>
-        <w:annotationRef/>
-      </w:r>
-      <w:r>
-        <w:rPr>
-          <w:rFonts w:ascii="Georgia" w:hAnsi="Georgia"/>
-          <w:lang w:val="en-GB"/>
-        </w:rPr>
-        <w:t xml:space="preserve">I </w:t>
-      </w:r>
-      <w:r>
-        <w:rPr>
-          <w:rFonts w:ascii="Georgia" w:hAnsi="Georgia"/>
-          <w:lang w:val="en-GB"/>
-        </w:rPr>
-        <w:t>removed</w:t>
-      </w:r>
-      <w:r>
-        <w:rPr>
-          <w:rFonts w:ascii="Georgia" w:hAnsi="Georgia"/>
-          <w:lang w:val="en-GB"/>
-        </w:rPr>
-        <w:t xml:space="preserve"> this</w:t>
-      </w:r>
-      <w:r>
-        <w:rPr>
-          <w:rFonts w:ascii="Georgia" w:hAnsi="Georgia"/>
-          <w:lang w:val="en-GB"/>
-        </w:rPr>
-        <w:t xml:space="preserve"> text below, as I think the new text raided from the informal cover email/approach to the Editor is more succinct</w:t>
-      </w:r>
-      <w:r>
-        <w:rPr>
-          <w:rFonts w:ascii="Georgia" w:hAnsi="Georgia"/>
-          <w:lang w:val="en-GB"/>
-        </w:rPr>
-        <w:t>:</w:t>
-      </w:r>
-    </w:p>
-    <w:p>
-      <w:pPr>
-        <w:jc w:val="both"/>
-        <w:rPr>
-          <w:rFonts w:ascii="Georgia" w:hAnsi="Georgia"/>
-          <w:strike/>
-          <w:lang w:val="en-GB"/>
-        </w:rPr>
-      </w:pPr>
-    </w:p>
-    <w:p>
-      <w:pPr>
-        <w:jc w:val="both"/>
-        <w:rPr>
-          <w:rFonts w:ascii="Georgia" w:hAnsi="Georgia"/>
-          <w:strike/>
-          <w:lang w:val="en-GB"/>
-        </w:rPr>
-      </w:pPr>
-      <w:r>
-        <w:rPr>
-          <w:rFonts w:ascii="Georgia" w:hAnsi="Georgia"/>
-          <w:strike/>
-          <w:lang w:val="en-GB"/>
-        </w:rPr>
-        <w:t xml:space="preserve">The twin research gaps we identified is are that 1. although work on rebound is now routinely cast in terms of microeconomic categories, microeconomic rebound theory is scattered across papers and lacks unification, and 2. Microeconomic theory lacks a solid connection to macroeconomic rebound. Using Borenstein’s (2015) </w:t>
-      </w:r>
-      <w:r>
-        <w:rPr>
-          <w:rFonts w:ascii="Georgia" w:hAnsi="Georgia"/>
-          <w:i/>
-          <w:strike/>
-          <w:lang w:val="en-GB"/>
-        </w:rPr>
-        <w:t xml:space="preserve">Energy Journal </w:t>
-      </w:r>
-      <w:r>
-        <w:rPr>
-          <w:rFonts w:ascii="Georgia" w:hAnsi="Georgia"/>
-          <w:strike/>
-          <w:lang w:val="en-GB"/>
-        </w:rPr>
-        <w:t>paper ‘A microeconomic framework for evaluating energy efficiency rebound and some implications’ as our foundational point. In response, we develop a comprehensive, partial equilibrium rebound analysis framework, which includes emplacement, substitution, income, and macro effects. Further, we develop two empirical case studies, of a car and an electric lamp, and obtain estimates for total rebound of 48 and 80%, respectively.</w:t>
-      </w:r>
-    </w:p>
-    <w:p>
-      <w:pPr>
-        <w:pStyle w:val="CommentText"/>
-      </w:pPr>
-    </w:p>
-  </w:comment>
-  <w:comment w:id="2" w:author="Paul Brockway" w:date="2022-03-28T10:35:00Z" w:initials="PB">
-    <w:p>
-      <w:pPr>
-        <w:pStyle w:val="CommentText"/>
-      </w:pPr>
-      <w:r>
-        <w:rPr>
-          <w:rStyle w:val="CommentReference"/>
-        </w:rPr>
-        <w:annotationRef/>
-      </w:r>
-      <w:r>
-        <w:t xml:space="preserve">Matt: how many reviewers do they require? I didn’t see it here: </w:t>
-      </w:r>
-      <w:hyperlink r:id="rId1" w:history="1">
-        <w:r>
-          <w:rPr>
-            <w:rStyle w:val="Hyperlink"/>
-          </w:rPr>
-          <w:t>https://www.iaee.org/en/publications/authors.aspx</w:t>
-        </w:r>
-      </w:hyperlink>
-      <w:r>
-        <w:t xml:space="preserve"> </w:t>
-      </w:r>
-    </w:p>
-  </w:comment>
-  <w:comment w:id="3" w:author="Paul Brockway" w:date="2022-03-28T10:35:00Z" w:initials="PB">
-    <w:p>
-      <w:pPr>
-        <w:jc w:val="both"/>
-        <w:rPr>
-          <w:rFonts w:ascii="Georgia" w:hAnsi="Georgia"/>
-          <w:i/>
-          <w:color w:val="7030A0"/>
-          <w:lang w:val="en-GB"/>
-        </w:rPr>
-      </w:pPr>
-      <w:r>
-        <w:rPr>
-          <w:rStyle w:val="CommentReference"/>
-        </w:rPr>
-        <w:annotationRef/>
-      </w:r>
-      <w:r>
-        <w:rPr>
-          <w:rFonts w:ascii="Georgia" w:hAnsi="Georgia"/>
-          <w:i/>
-          <w:color w:val="7030A0"/>
-          <w:lang w:val="en-GB"/>
-        </w:rPr>
-        <w:t xml:space="preserve">I HAVE LEFT THEM AS THEY ARE, </w:t>
-      </w:r>
-      <w:r>
-        <w:rPr>
-          <w:rFonts w:ascii="Georgia" w:hAnsi="Georgia"/>
-          <w:i/>
-          <w:color w:val="7030A0"/>
-          <w:lang w:val="en-GB"/>
-        </w:rPr>
-        <w:t xml:space="preserve">BUT </w:t>
-      </w:r>
-      <w:r>
-        <w:rPr>
-          <w:rFonts w:ascii="Georgia" w:hAnsi="Georgia"/>
-          <w:i/>
-          <w:color w:val="7030A0"/>
-          <w:lang w:val="en-GB"/>
-        </w:rPr>
-        <w:t xml:space="preserve">GIVEN THE ASSOCIATE EDITORS, MAYBE SWITCH </w:t>
-      </w:r>
-      <w:r>
-        <w:rPr>
-          <w:rFonts w:ascii="Georgia" w:hAnsi="Georgia"/>
-          <w:i/>
-          <w:color w:val="7030A0"/>
-          <w:lang w:val="en-GB"/>
-        </w:rPr>
-        <w:t xml:space="preserve">ONE </w:t>
-      </w:r>
-      <w:r>
-        <w:rPr>
-          <w:rFonts w:ascii="Georgia" w:hAnsi="Georgia"/>
-          <w:i/>
-          <w:color w:val="7030A0"/>
-          <w:lang w:val="en-GB"/>
-        </w:rPr>
-        <w:t xml:space="preserve">TO DAVID STERN? </w:t>
-      </w:r>
-      <w:r>
-        <w:rPr>
-          <w:rFonts w:ascii="Georgia" w:hAnsi="Georgia"/>
-          <w:i/>
-          <w:color w:val="7030A0"/>
-          <w:lang w:val="en-GB"/>
-        </w:rPr>
-        <w:t>HE HAS ALSO BEEN A REVIEWER BEFORE ON THIS LIST (UP TO 2016). SO HAS BORENSTEIN AND AZEVEDO</w:t>
-      </w:r>
-    </w:p>
-    <w:p>
-      <w:pPr>
-        <w:pStyle w:val="ListParagraph"/>
-        <w:numPr>
-          <w:ilvl w:val="0"/>
-          <w:numId w:val="5"/>
-        </w:numPr>
-        <w:jc w:val="both"/>
-        <w:rPr>
-          <w:rFonts w:ascii="Georgia" w:hAnsi="Georgia"/>
-          <w:i/>
-          <w:color w:val="7030A0"/>
-          <w:lang w:val="en-GB"/>
-        </w:rPr>
-      </w:pPr>
-      <w:hyperlink r:id="rId2" w:history="1">
-        <w:r>
-          <w:rPr>
-            <w:rStyle w:val="Hyperlink"/>
-            <w:rFonts w:ascii="Georgia" w:hAnsi="Georgia"/>
-            <w:i/>
-            <w:highlight w:val="yellow"/>
-            <w:lang w:val="en-GB"/>
-          </w:rPr>
-          <w:t>http://www.iaee.org/documents/ej-REF-CRED.pdf</w:t>
-        </w:r>
-      </w:hyperlink>
-    </w:p>
-    <w:p>
-      <w:pPr>
-        <w:pStyle w:val="ListParagraph"/>
-        <w:numPr>
-          <w:ilvl w:val="0"/>
-          <w:numId w:val="5"/>
-        </w:numPr>
-        <w:jc w:val="both"/>
-        <w:rPr>
-          <w:rFonts w:ascii="Georgia" w:hAnsi="Georgia"/>
-          <w:i/>
-          <w:color w:val="7030A0"/>
-          <w:lang w:val="en-GB"/>
-        </w:rPr>
-      </w:pPr>
-      <w:r>
-        <w:rPr>
-          <w:rFonts w:ascii="Georgia" w:hAnsi="Georgia"/>
-          <w:i/>
-          <w:color w:val="7030A0"/>
-          <w:lang w:val="en-GB"/>
-        </w:rPr>
-        <w:t>ALSO CLAUDIA KEMFERT IS ON THAT LIST, SHE DID THE 1998 CES PAPER, SO MIGHT BE A GOOD REVIEWER?</w:t>
-      </w:r>
-      <w:r>
-        <w:rPr>
-          <w:rFonts w:ascii="Georgia" w:hAnsi="Georgia"/>
-          <w:i/>
-          <w:color w:val="7030A0"/>
-          <w:lang w:val="en-GB"/>
-        </w:rPr>
-        <w:t xml:space="preserve"> KAREN TURNER HAS ALSO REVIEWED ON THIS JOURNAL AS WELL, SHE IS ON THAT LIST TOO</w:t>
-      </w:r>
-    </w:p>
-    <w:p>
-      <w:pPr>
-        <w:pStyle w:val="CommentText"/>
-      </w:pPr>
-    </w:p>
-  </w:comment>
-  <w:comment w:id="4" w:author="Paul Brockway" w:date="2022-03-28T13:23:00Z" w:initials="PB">
-    <w:p>
-      <w:pPr>
-        <w:pStyle w:val="CommentText"/>
-      </w:pPr>
-      <w:r>
-        <w:rPr>
-          <w:rStyle w:val="CommentReference"/>
-        </w:rPr>
-        <w:annotationRef/>
-      </w:r>
-      <w:r>
-        <w:t>I have now left out Carey King, as the four we have listed here are more expert on rebound, and should</w:t>
-      </w:r>
-      <w:bookmarkStart w:id="5" w:name="_GoBack"/>
-      <w:bookmarkEnd w:id="5"/>
-      <w:r>
-        <w:t xml:space="preserve"> give us a fair hearing</w:t>
-      </w:r>
-    </w:p>
-    <w:p>
-      <w:pPr>
-        <w:pStyle w:val="ListParagraph"/>
-        <w:numPr>
-          <w:ilvl w:val="0"/>
-          <w:numId w:val="7"/>
-        </w:numPr>
-        <w:autoSpaceDE w:val="0"/>
-        <w:autoSpaceDN w:val="0"/>
-        <w:adjustRightInd w:val="0"/>
-        <w:rPr>
-          <w:rFonts w:ascii="Georgia" w:hAnsi="Georgia" w:cs="Georgia"/>
-          <w:color w:val="000000"/>
-          <w:lang w:val="en-GB"/>
-        </w:rPr>
-      </w:pPr>
-      <w:r>
-        <w:rPr>
-          <w:rFonts w:ascii="Georgia" w:hAnsi="Georgia" w:cs="Georgia-Bold"/>
-          <w:b/>
-          <w:bCs/>
-          <w:color w:val="000000"/>
-          <w:lang w:val="en-GB"/>
-        </w:rPr>
-        <w:t>Carey King</w:t>
-      </w:r>
-      <w:r>
-        <w:rPr>
-          <w:rFonts w:ascii="Georgia" w:hAnsi="Georgia" w:cs="Georgia"/>
-          <w:color w:val="000000"/>
-          <w:lang w:val="en-GB"/>
-        </w:rPr>
-        <w:t xml:space="preserve">, Assistant Director and Research Scientist at the Energy Institute at The University of Texas at Austin, United States. Email: </w:t>
-      </w:r>
-      <w:hyperlink r:id="rId3" w:history="1">
-        <w:r>
-          <w:rPr>
-            <w:rStyle w:val="Hyperlink"/>
-            <w:rFonts w:ascii="Georgia" w:hAnsi="Georgia" w:cs="Georgia"/>
-            <w:lang w:val="en-GB"/>
-          </w:rPr>
-          <w:t>careyking@energy.utexas.edu</w:t>
-        </w:r>
-      </w:hyperlink>
-      <w:r>
-        <w:rPr>
-          <w:rFonts w:ascii="Georgia" w:hAnsi="Georgia" w:cs="Georgia"/>
-          <w:color w:val="000000"/>
-          <w:lang w:val="en-GB"/>
-        </w:rPr>
-        <w:t xml:space="preserve">. Dr. King has wide experience in energy and energy policy, spanning both engineering and economics, making him a good reviewer for this paper. </w:t>
-      </w:r>
-    </w:p>
-    <w:p>
-      <w:pPr>
-        <w:pStyle w:val="ListParagraph"/>
-        <w:numPr>
-          <w:ilvl w:val="1"/>
-          <w:numId w:val="5"/>
-        </w:numPr>
-        <w:autoSpaceDE w:val="0"/>
-        <w:autoSpaceDN w:val="0"/>
-        <w:adjustRightInd w:val="0"/>
-        <w:rPr>
-          <w:rFonts w:ascii="Georgia" w:hAnsi="Georgia" w:cs="Georgia-Italic"/>
-          <w:i/>
-          <w:iCs/>
-          <w:color w:val="000000"/>
-          <w:lang w:val="en-GB"/>
-        </w:rPr>
-      </w:pPr>
-      <w:r>
-        <w:rPr>
-          <w:rFonts w:ascii="Georgia" w:hAnsi="Georgia" w:cs="Georgia-Italic"/>
-          <w:i/>
-          <w:iCs/>
-          <w:color w:val="000000"/>
-          <w:lang w:val="en-GB"/>
-        </w:rPr>
-        <w:t>The Economic Superorganism: Beyond the competing narratives on</w:t>
-      </w:r>
-      <w:r>
-        <w:rPr>
-          <w:rFonts w:ascii="Georgia" w:hAnsi="Georgia" w:cs="Georgia-Italic"/>
-          <w:i/>
-          <w:iCs/>
-          <w:color w:val="000000"/>
-          <w:lang w:val="en-GB"/>
-        </w:rPr>
-        <w:t xml:space="preserve"> </w:t>
-      </w:r>
-      <w:r>
-        <w:rPr>
-          <w:rFonts w:ascii="Georgia" w:hAnsi="Georgia" w:cs="Georgia-Italic"/>
-          <w:i/>
-          <w:iCs/>
-          <w:color w:val="000000"/>
-          <w:lang w:val="en-GB"/>
-        </w:rPr>
-        <w:t>energy, growth, and policy</w:t>
-      </w:r>
-      <w:r>
-        <w:rPr>
-          <w:rFonts w:ascii="Georgia" w:hAnsi="Georgia" w:cs="Georgia"/>
-          <w:color w:val="000000"/>
-          <w:lang w:val="en-GB"/>
-        </w:rPr>
-        <w:t>. Springer, 2021.</w:t>
-      </w:r>
-    </w:p>
-    <w:p>
-      <w:pPr>
-        <w:pStyle w:val="ListParagraph"/>
-        <w:numPr>
-          <w:ilvl w:val="1"/>
-          <w:numId w:val="5"/>
-        </w:numPr>
-        <w:autoSpaceDE w:val="0"/>
-        <w:autoSpaceDN w:val="0"/>
-        <w:adjustRightInd w:val="0"/>
-        <w:jc w:val="both"/>
-        <w:rPr>
-          <w:rFonts w:ascii="Georgia" w:hAnsi="Georgia"/>
-          <w:lang w:val="en-GB"/>
-        </w:rPr>
-      </w:pPr>
-      <w:r>
-        <w:rPr>
-          <w:rFonts w:ascii="Georgia" w:hAnsi="Georgia" w:cs="Georgia"/>
-          <w:color w:val="000000"/>
-          <w:lang w:val="en-GB"/>
-        </w:rPr>
-        <w:t>C. W. King. An integrated biophysical and economic modelling framework for long-term sustainability analysis: the HARMONEY</w:t>
-      </w:r>
-      <w:r>
-        <w:rPr>
-          <w:rFonts w:ascii="Georgia" w:hAnsi="Georgia" w:cs="Georgia"/>
-          <w:color w:val="000000"/>
-          <w:lang w:val="en-GB"/>
-        </w:rPr>
-        <w:t xml:space="preserve"> </w:t>
-      </w:r>
-      <w:r>
-        <w:rPr>
-          <w:rFonts w:ascii="Georgia" w:hAnsi="Georgia" w:cs="Georgia"/>
-          <w:color w:val="000000"/>
-          <w:lang w:val="en-GB"/>
-        </w:rPr>
-        <w:t xml:space="preserve">model. </w:t>
-      </w:r>
-      <w:r>
-        <w:rPr>
-          <w:rFonts w:ascii="Georgia" w:hAnsi="Georgia" w:cs="Georgia-Italic"/>
-          <w:i/>
-          <w:iCs/>
-          <w:color w:val="000000"/>
-          <w:lang w:val="en-GB"/>
-        </w:rPr>
-        <w:t>Ecological Economics</w:t>
-      </w:r>
-      <w:r>
-        <w:rPr>
-          <w:rFonts w:ascii="Georgia" w:hAnsi="Georgia" w:cs="Georgia"/>
-          <w:color w:val="000000"/>
-          <w:lang w:val="en-GB"/>
-        </w:rPr>
-        <w:t>, 169C(106464):1–21, 2020.</w:t>
-      </w:r>
-    </w:p>
-    <w:p>
-      <w:pPr>
-        <w:pStyle w:val="CommentText"/>
-      </w:pPr>
-    </w:p>
-  </w:comment>
-  <w:comment w:id="6" w:author="Paul Brockway" w:date="2022-03-28T10:32:00Z" w:initials="PB">
-    <w:p>
-      <w:pPr>
-        <w:pStyle w:val="CommentText"/>
-      </w:pPr>
-      <w:r>
-        <w:rPr>
-          <w:rStyle w:val="CommentReference"/>
-        </w:rPr>
-        <w:annotationRef/>
-      </w:r>
-      <w:r>
-        <w:t>This list is different to those in the current draft paper. Matt – decide which you want to keep, and amend the cover letter / paper to suit.</w:t>
-      </w:r>
-    </w:p>
-  </w:comment>
-  <w:comment w:id="7" w:author="Paul Brockway" w:date="2022-03-28T10:33:00Z" w:initials="PB">
-    <w:p>
-      <w:pPr>
-        <w:pStyle w:val="CommentText"/>
-      </w:pPr>
-      <w:r>
-        <w:rPr>
-          <w:rStyle w:val="CommentReference"/>
-        </w:rPr>
-        <w:annotationRef/>
-      </w:r>
-      <w:r>
-        <w:t>This was a requirement for EE, but not stated from what I can see for this journal. We can keep of course, I neutralized the language to make it generic. If we feel it makes the cover letter too long, then we can cut out if its not relevant/of value.</w:t>
+        <w:t xml:space="preserve">This was a requirement for EE, but not stated from what I can see for this journal. We can keep </w:t>
+      </w:r>
+      <w:proofErr w:type="gramStart"/>
+      <w:r>
+        <w:t>of course,</w:t>
+      </w:r>
+      <w:proofErr w:type="gramEnd"/>
+      <w:r>
+        <w:t xml:space="preserve"> I neutralized the language to make it generic. If we feel it makes the cover letter too long, then we can cut out if </w:t>
+      </w:r>
+      <w:proofErr w:type="spellStart"/>
+      <w:r>
+        <w:t>its</w:t>
+      </w:r>
+      <w:proofErr w:type="spellEnd"/>
+      <w:r>
+        <w:t xml:space="preserve"> not relevant/of value.</w:t>
       </w:r>
     </w:p>
   </w:comment>
@@ -4244,27 +5127,25 @@
 </file>
 
 <file path=word/commentsExtended.xml><?xml version="1.0" encoding="utf-8"?>
-<w15:commentsEx xmlns:wpc="http://schemas.microsoft.com/office/word/2010/wordprocessingCanvas" xmlns:cx="http://schemas.microsoft.com/office/drawing/2014/chartex" xmlns:cx1="http://schemas.microsoft.com/office/drawing/2015/9/8/chartex" xmlns:mc="http://schemas.openxmlformats.org/markup-compatibility/2006" xmlns:o="urn:schemas-microsoft-com:office:office" xmlns:r="http://schemas.openxmlformats.org/officeDocument/2006/relationships" xmlns:m="http://schemas.openxmlformats.org/officeDocument/2006/math" xmlns:v="urn:schemas-microsoft-com:vml" xmlns:wp14="http://schemas.microsoft.com/office/word/2010/wordprocessingDrawing" xmlns:wp="http://schemas.openxmlformats.org/drawingml/2006/wordprocessingDrawing" xmlns:w10="urn:schemas-microsoft-com:office:word" xmlns:w="http://schemas.openxmlformats.org/wordprocessingml/2006/main" xmlns:w14="http://schemas.microsoft.com/office/word/2010/wordml" xmlns:w15="http://schemas.microsoft.com/office/word/2012/wordml" xmlns:w16se="http://schemas.microsoft.com/office/word/2015/wordml/symex" xmlns:wpg="http://schemas.microsoft.com/office/word/2010/wordprocessingGroup" xmlns:wpi="http://schemas.microsoft.com/office/word/2010/wordprocessingInk" xmlns:wne="http://schemas.microsoft.com/office/word/2006/wordml" xmlns:wps="http://schemas.microsoft.com/office/word/2010/wordprocessingShape" mc:Ignorable="w14 w15 w16se wp14">
-  <w15:commentEx w15:paraId="0F327370" w15:done="0"/>
-  <w15:commentEx w15:paraId="1B3D287E" w15:done="0"/>
-  <w15:commentEx w15:paraId="17019CC1" w15:done="0"/>
-  <w15:commentEx w15:paraId="3BA7CC2F" w15:done="0"/>
-  <w15:commentEx w15:paraId="2BE98D11" w15:paraIdParent="3BA7CC2F" w15:done="0"/>
-  <w15:commentEx w15:paraId="0DE52488" w15:done="0"/>
+<w15:commentsEx xmlns:wpc="http://schemas.microsoft.com/office/word/2010/wordprocessingCanvas" xmlns:cx="http://schemas.microsoft.com/office/drawing/2014/chartex" xmlns:cx1="http://schemas.microsoft.com/office/drawing/2015/9/8/chartex" xmlns:cx2="http://schemas.microsoft.com/office/drawing/2015/10/21/chartex" xmlns:cx3="http://schemas.microsoft.com/office/drawing/2016/5/9/chartex" xmlns:cx4="http://schemas.microsoft.com/office/drawing/2016/5/10/chartex" xmlns:cx5="http://schemas.microsoft.com/office/drawing/2016/5/11/chartex" xmlns:cx6="http://schemas.microsoft.com/office/drawing/2016/5/12/chartex" xmlns:cx7="http://schemas.microsoft.com/office/drawing/2016/5/13/chartex" xmlns:cx8="http://schemas.microsoft.com/office/drawing/2016/5/14/chartex" xmlns:mc="http://schemas.openxmlformats.org/markup-compatibility/2006" xmlns:aink="http://schemas.microsoft.com/office/drawing/2016/ink" xmlns:am3d="http://schemas.microsoft.com/office/drawing/2017/model3d" xmlns:o="urn:schemas-microsoft-com:office:office" xmlns:r="http://schemas.openxmlformats.org/officeDocument/2006/relationships" xmlns:m="http://schemas.openxmlformats.org/officeDocument/2006/math" xmlns:v="urn:schemas-microsoft-com:vml" xmlns:wp14="http://schemas.microsoft.com/office/word/2010/wordprocessingDrawing" xmlns:wp="http://schemas.openxmlformats.org/drawingml/2006/wordprocessingDrawing" xmlns:w10="urn:schemas-microsoft-com:office:word" xmlns:w="http://schemas.openxmlformats.org/wordprocessingml/2006/main" xmlns:w14="http://schemas.microsoft.com/office/word/2010/wordml" xmlns:w15="http://schemas.microsoft.com/office/word/2012/wordml" xmlns:w16cex="http://schemas.microsoft.com/office/word/2018/wordml/cex" xmlns:w16cid="http://schemas.microsoft.com/office/word/2016/wordml/cid" xmlns:w16="http://schemas.microsoft.com/office/word/2018/wordml" xmlns:w16sdtdh="http://schemas.microsoft.com/office/word/2020/wordml/sdtdatahash" xmlns:w16se="http://schemas.microsoft.com/office/word/2015/wordml/symex" xmlns:wpg="http://schemas.microsoft.com/office/word/2010/wordprocessingGroup" xmlns:wpi="http://schemas.microsoft.com/office/word/2010/wordprocessingInk" xmlns:wne="http://schemas.microsoft.com/office/word/2006/wordml" xmlns:wps="http://schemas.microsoft.com/office/word/2010/wordprocessingShape" mc:Ignorable="w14 w15 w16se w16cid w16 w16cex w16sdtdh wp14">
   <w15:commentEx w15:paraId="6C611045" w15:done="0"/>
 </w15:commentsEx>
 </file>
 
+<file path=word/commentsExtensible.xml><?xml version="1.0" encoding="utf-8"?>
+<w16cex:commentsExtensible xmlns:wpc="http://schemas.microsoft.com/office/word/2010/wordprocessingCanvas" xmlns:cx="http://schemas.microsoft.com/office/drawing/2014/chartex" xmlns:cx1="http://schemas.microsoft.com/office/drawing/2015/9/8/chartex" xmlns:cx2="http://schemas.microsoft.com/office/drawing/2015/10/21/chartex" xmlns:cx3="http://schemas.microsoft.com/office/drawing/2016/5/9/chartex" xmlns:cx4="http://schemas.microsoft.com/office/drawing/2016/5/10/chartex" xmlns:cx5="http://schemas.microsoft.com/office/drawing/2016/5/11/chartex" xmlns:cx6="http://schemas.microsoft.com/office/drawing/2016/5/12/chartex" xmlns:cx7="http://schemas.microsoft.com/office/drawing/2016/5/13/chartex" xmlns:cx8="http://schemas.microsoft.com/office/drawing/2016/5/14/chartex" xmlns:mc="http://schemas.openxmlformats.org/markup-compatibility/2006" xmlns:aink="http://schemas.microsoft.com/office/drawing/2016/ink" xmlns:am3d="http://schemas.microsoft.com/office/drawing/2017/model3d" xmlns:o="urn:schemas-microsoft-com:office:office" xmlns:r="http://schemas.openxmlformats.org/officeDocument/2006/relationships" xmlns:m="http://schemas.openxmlformats.org/officeDocument/2006/math" xmlns:v="urn:schemas-microsoft-com:vml" xmlns:wp14="http://schemas.microsoft.com/office/word/2010/wordprocessingDrawing" xmlns:wp="http://schemas.openxmlformats.org/drawingml/2006/wordprocessingDrawing" xmlns:w10="urn:schemas-microsoft-com:office:word" xmlns:w="http://schemas.openxmlformats.org/wordprocessingml/2006/main" xmlns:w14="http://schemas.microsoft.com/office/word/2010/wordml" xmlns:w15="http://schemas.microsoft.com/office/word/2012/wordml" xmlns:w16cex="http://schemas.microsoft.com/office/word/2018/wordml/cex" xmlns:w16cid="http://schemas.microsoft.com/office/word/2016/wordml/cid" xmlns:w16="http://schemas.microsoft.com/office/word/2018/wordml" xmlns:w16sdtdh="http://schemas.microsoft.com/office/word/2020/wordml/sdtdatahash" xmlns:w16se="http://schemas.microsoft.com/office/word/2015/wordml/symex" xmlns:wpg="http://schemas.microsoft.com/office/word/2010/wordprocessingGroup" xmlns:wpi="http://schemas.microsoft.com/office/word/2010/wordprocessingInk" xmlns:wne="http://schemas.microsoft.com/office/word/2006/wordml" xmlns:wps="http://schemas.microsoft.com/office/word/2010/wordprocessingShape" mc:Ignorable="w14 w15 w16se w16cid w16 w16cex w16sdtdh wp14">
+  <w16cex:commentExtensible w16cex:durableId="25EC3491" w16cex:dateUtc="2022-03-28T14:33:00Z"/>
+</w16cex:commentsExtensible>
+</file>
+
 <file path=word/commentsIds.xml><?xml version="1.0" encoding="utf-8"?>
-<w16cid:commentsIds xmlns:wpc="http://schemas.microsoft.com/office/word/2010/wordprocessingCanvas" xmlns:cx="http://schemas.microsoft.com/office/drawing/2014/chartex" xmlns:cx1="http://schemas.microsoft.com/office/drawing/2015/9/8/chartex" xmlns:cx2="http://schemas.microsoft.com/office/drawing/2015/10/21/chartex" xmlns:cx3="http://schemas.microsoft.com/office/drawing/2016/5/9/chartex" xmlns:cx4="http://schemas.microsoft.com/office/drawing/2016/5/10/chartex" xmlns:cx5="http://schemas.microsoft.com/office/drawing/2016/5/11/chartex" xmlns:cx6="http://schemas.microsoft.com/office/drawing/2016/5/12/chartex" xmlns:cx7="http://schemas.microsoft.com/office/drawing/2016/5/13/chartex" xmlns:cx8="http://schemas.microsoft.com/office/drawing/2016/5/14/chartex" xmlns:mc="http://schemas.openxmlformats.org/markup-compatibility/2006" xmlns:aink="http://schemas.microsoft.com/office/drawing/2016/ink" xmlns:am3d="http://schemas.microsoft.com/office/drawing/2017/model3d" xmlns:o="urn:schemas-microsoft-com:office:office" xmlns:r="http://schemas.openxmlformats.org/officeDocument/2006/relationships" xmlns:m="http://schemas.openxmlformats.org/officeDocument/2006/math" xmlns:v="urn:schemas-microsoft-com:vml" xmlns:wp14="http://schemas.microsoft.com/office/word/2010/wordprocessingDrawing" xmlns:wp="http://schemas.openxmlformats.org/drawingml/2006/wordprocessingDrawing" xmlns:w10="urn:schemas-microsoft-com:office:word" xmlns:w="http://schemas.openxmlformats.org/wordprocessingml/2006/main" xmlns:w14="http://schemas.microsoft.com/office/word/2010/wordml" xmlns:w15="http://schemas.microsoft.com/office/word/2012/wordml" xmlns:w16cid="http://schemas.microsoft.com/office/word/2016/wordml/cid" xmlns:w16se="http://schemas.microsoft.com/office/word/2015/wordml/symex" xmlns:wpg="http://schemas.microsoft.com/office/word/2010/wordprocessingGroup" xmlns:wpi="http://schemas.microsoft.com/office/word/2010/wordprocessingInk" xmlns:wne="http://schemas.microsoft.com/office/word/2006/wordml" xmlns:wps="http://schemas.microsoft.com/office/word/2010/wordprocessingShape" mc:Ignorable="w14 w15 w16se w16cid wp14">
-  <w16cid:commentId w16cid:paraId="18CE2B38" w16cid:durableId="225045AC"/>
-  <w16cid:commentId w16cid:paraId="1EBBD785" w16cid:durableId="225045E3"/>
-  <w16cid:commentId w16cid:paraId="1B4D6FCA" w16cid:durableId="2250467E"/>
+<w16cid:commentsIds xmlns:wpc="http://schemas.microsoft.com/office/word/2010/wordprocessingCanvas" xmlns:cx="http://schemas.microsoft.com/office/drawing/2014/chartex" xmlns:cx1="http://schemas.microsoft.com/office/drawing/2015/9/8/chartex" xmlns:cx2="http://schemas.microsoft.com/office/drawing/2015/10/21/chartex" xmlns:cx3="http://schemas.microsoft.com/office/drawing/2016/5/9/chartex" xmlns:cx4="http://schemas.microsoft.com/office/drawing/2016/5/10/chartex" xmlns:cx5="http://schemas.microsoft.com/office/drawing/2016/5/11/chartex" xmlns:cx6="http://schemas.microsoft.com/office/drawing/2016/5/12/chartex" xmlns:cx7="http://schemas.microsoft.com/office/drawing/2016/5/13/chartex" xmlns:cx8="http://schemas.microsoft.com/office/drawing/2016/5/14/chartex" xmlns:mc="http://schemas.openxmlformats.org/markup-compatibility/2006" xmlns:aink="http://schemas.microsoft.com/office/drawing/2016/ink" xmlns:am3d="http://schemas.microsoft.com/office/drawing/2017/model3d" xmlns:o="urn:schemas-microsoft-com:office:office" xmlns:r="http://schemas.openxmlformats.org/officeDocument/2006/relationships" xmlns:m="http://schemas.openxmlformats.org/officeDocument/2006/math" xmlns:v="urn:schemas-microsoft-com:vml" xmlns:wp14="http://schemas.microsoft.com/office/word/2010/wordprocessingDrawing" xmlns:wp="http://schemas.openxmlformats.org/drawingml/2006/wordprocessingDrawing" xmlns:w10="urn:schemas-microsoft-com:office:word" xmlns:w="http://schemas.openxmlformats.org/wordprocessingml/2006/main" xmlns:w14="http://schemas.microsoft.com/office/word/2010/wordml" xmlns:w15="http://schemas.microsoft.com/office/word/2012/wordml" xmlns:w16cex="http://schemas.microsoft.com/office/word/2018/wordml/cex" xmlns:w16cid="http://schemas.microsoft.com/office/word/2016/wordml/cid" xmlns:w16="http://schemas.microsoft.com/office/word/2018/wordml" xmlns:w16sdtdh="http://schemas.microsoft.com/office/word/2020/wordml/sdtdatahash" xmlns:w16se="http://schemas.microsoft.com/office/word/2015/wordml/symex" xmlns:wpg="http://schemas.microsoft.com/office/word/2010/wordprocessingGroup" xmlns:wpi="http://schemas.microsoft.com/office/word/2010/wordprocessingInk" xmlns:wne="http://schemas.microsoft.com/office/word/2006/wordml" xmlns:wps="http://schemas.microsoft.com/office/word/2010/wordprocessingShape" mc:Ignorable="w14 w15 w16se w16cid w16 w16cex w16sdtdh wp14">
+  <w16cid:commentId w16cid:paraId="6C611045" w16cid:durableId="25EC3491"/>
 </w16cid:commentsIds>
 </file>
 
 <file path=word/endnotes.xml><?xml version="1.0" encoding="utf-8"?>
-<w:endnotes xmlns:wpc="http://schemas.microsoft.com/office/word/2010/wordprocessingCanvas" xmlns:cx="http://schemas.microsoft.com/office/drawing/2014/chartex" xmlns:cx1="http://schemas.microsoft.com/office/drawing/2015/9/8/chartex" xmlns:mc="http://schemas.openxmlformats.org/markup-compatibility/2006" xmlns:o="urn:schemas-microsoft-com:office:office" xmlns:r="http://schemas.openxmlformats.org/officeDocument/2006/relationships" xmlns:m="http://schemas.openxmlformats.org/officeDocument/2006/math" xmlns:v="urn:schemas-microsoft-com:vml" xmlns:wp14="http://schemas.microsoft.com/office/word/2010/wordprocessingDrawing" xmlns:wp="http://schemas.openxmlformats.org/drawingml/2006/wordprocessingDrawing" xmlns:w10="urn:schemas-microsoft-com:office:word" xmlns:w="http://schemas.openxmlformats.org/wordprocessingml/2006/main" xmlns:w14="http://schemas.microsoft.com/office/word/2010/wordml" xmlns:w15="http://schemas.microsoft.com/office/word/2012/wordml" xmlns:w16se="http://schemas.microsoft.com/office/word/2015/wordml/symex" xmlns:wpg="http://schemas.microsoft.com/office/word/2010/wordprocessingGroup" xmlns:wpi="http://schemas.microsoft.com/office/word/2010/wordprocessingInk" xmlns:wne="http://schemas.microsoft.com/office/word/2006/wordml" xmlns:wps="http://schemas.microsoft.com/office/word/2010/wordprocessingShape" mc:Ignorable="w14 w15 w16se wp14">
+<w:endnotes xmlns:wpc="http://schemas.microsoft.com/office/word/2010/wordprocessingCanvas" xmlns:cx="http://schemas.microsoft.com/office/drawing/2014/chartex" xmlns:cx1="http://schemas.microsoft.com/office/drawing/2015/9/8/chartex" xmlns:cx2="http://schemas.microsoft.com/office/drawing/2015/10/21/chartex" xmlns:cx3="http://schemas.microsoft.com/office/drawing/2016/5/9/chartex" xmlns:cx4="http://schemas.microsoft.com/office/drawing/2016/5/10/chartex" xmlns:cx5="http://schemas.microsoft.com/office/drawing/2016/5/11/chartex" xmlns:cx6="http://schemas.microsoft.com/office/drawing/2016/5/12/chartex" xmlns:cx7="http://schemas.microsoft.com/office/drawing/2016/5/13/chartex" xmlns:cx8="http://schemas.microsoft.com/office/drawing/2016/5/14/chartex" xmlns:mc="http://schemas.openxmlformats.org/markup-compatibility/2006" xmlns:aink="http://schemas.microsoft.com/office/drawing/2016/ink" xmlns:am3d="http://schemas.microsoft.com/office/drawing/2017/model3d" xmlns:o="urn:schemas-microsoft-com:office:office" xmlns:r="http://schemas.openxmlformats.org/officeDocument/2006/relationships" xmlns:m="http://schemas.openxmlformats.org/officeDocument/2006/math" xmlns:v="urn:schemas-microsoft-com:vml" xmlns:wp14="http://schemas.microsoft.com/office/word/2010/wordprocessingDrawing" xmlns:wp="http://schemas.openxmlformats.org/drawingml/2006/wordprocessingDrawing" xmlns:w10="urn:schemas-microsoft-com:office:word" xmlns:w="http://schemas.openxmlformats.org/wordprocessingml/2006/main" xmlns:w14="http://schemas.microsoft.com/office/word/2010/wordml" xmlns:w15="http://schemas.microsoft.com/office/word/2012/wordml" xmlns:w16cex="http://schemas.microsoft.com/office/word/2018/wordml/cex" xmlns:w16cid="http://schemas.microsoft.com/office/word/2016/wordml/cid" xmlns:w16="http://schemas.microsoft.com/office/word/2018/wordml" xmlns:w16sdtdh="http://schemas.microsoft.com/office/word/2020/wordml/sdtdatahash" xmlns:w16se="http://schemas.microsoft.com/office/word/2015/wordml/symex" xmlns:wpg="http://schemas.microsoft.com/office/word/2010/wordprocessingGroup" xmlns:wpi="http://schemas.microsoft.com/office/word/2010/wordprocessingInk" xmlns:wne="http://schemas.microsoft.com/office/word/2006/wordml" xmlns:wps="http://schemas.microsoft.com/office/word/2010/wordprocessingShape" mc:Ignorable="w14 w15 w16se w16cid w16 w16cex w16sdtdh wp14">
   <w:endnote w:type="separator" w:id="-1">
     <w:p>
       <w:r>
@@ -4283,7 +5164,7 @@
 </file>
 
 <file path=word/footer1.xml><?xml version="1.0" encoding="utf-8"?>
-<w:ftr xmlns:wpc="http://schemas.microsoft.com/office/word/2010/wordprocessingCanvas" xmlns:cx="http://schemas.microsoft.com/office/drawing/2014/chartex" xmlns:cx1="http://schemas.microsoft.com/office/drawing/2015/9/8/chartex" xmlns:mc="http://schemas.openxmlformats.org/markup-compatibility/2006" xmlns:o="urn:schemas-microsoft-com:office:office" xmlns:r="http://schemas.openxmlformats.org/officeDocument/2006/relationships" xmlns:m="http://schemas.openxmlformats.org/officeDocument/2006/math" xmlns:v="urn:schemas-microsoft-com:vml" xmlns:wp14="http://schemas.microsoft.com/office/word/2010/wordprocessingDrawing" xmlns:wp="http://schemas.openxmlformats.org/drawingml/2006/wordprocessingDrawing" xmlns:w10="urn:schemas-microsoft-com:office:word" xmlns:w="http://schemas.openxmlformats.org/wordprocessingml/2006/main" xmlns:w14="http://schemas.microsoft.com/office/word/2010/wordml" xmlns:w15="http://schemas.microsoft.com/office/word/2012/wordml" xmlns:w16se="http://schemas.microsoft.com/office/word/2015/wordml/symex" xmlns:wpg="http://schemas.microsoft.com/office/word/2010/wordprocessingGroup" xmlns:wpi="http://schemas.microsoft.com/office/word/2010/wordprocessingInk" xmlns:wne="http://schemas.microsoft.com/office/word/2006/wordml" xmlns:wps="http://schemas.microsoft.com/office/word/2010/wordprocessingShape" mc:Ignorable="w14 w15 w16se wp14">
+<w:ftr xmlns:wpc="http://schemas.microsoft.com/office/word/2010/wordprocessingCanvas" xmlns:cx="http://schemas.microsoft.com/office/drawing/2014/chartex" xmlns:cx1="http://schemas.microsoft.com/office/drawing/2015/9/8/chartex" xmlns:cx2="http://schemas.microsoft.com/office/drawing/2015/10/21/chartex" xmlns:cx3="http://schemas.microsoft.com/office/drawing/2016/5/9/chartex" xmlns:cx4="http://schemas.microsoft.com/office/drawing/2016/5/10/chartex" xmlns:cx5="http://schemas.microsoft.com/office/drawing/2016/5/11/chartex" xmlns:cx6="http://schemas.microsoft.com/office/drawing/2016/5/12/chartex" xmlns:cx7="http://schemas.microsoft.com/office/drawing/2016/5/13/chartex" xmlns:cx8="http://schemas.microsoft.com/office/drawing/2016/5/14/chartex" xmlns:mc="http://schemas.openxmlformats.org/markup-compatibility/2006" xmlns:aink="http://schemas.microsoft.com/office/drawing/2016/ink" xmlns:am3d="http://schemas.microsoft.com/office/drawing/2017/model3d" xmlns:o="urn:schemas-microsoft-com:office:office" xmlns:r="http://schemas.openxmlformats.org/officeDocument/2006/relationships" xmlns:m="http://schemas.openxmlformats.org/officeDocument/2006/math" xmlns:v="urn:schemas-microsoft-com:vml" xmlns:wp14="http://schemas.microsoft.com/office/word/2010/wordprocessingDrawing" xmlns:wp="http://schemas.openxmlformats.org/drawingml/2006/wordprocessingDrawing" xmlns:w10="urn:schemas-microsoft-com:office:word" xmlns:w="http://schemas.openxmlformats.org/wordprocessingml/2006/main" xmlns:w14="http://schemas.microsoft.com/office/word/2010/wordml" xmlns:w15="http://schemas.microsoft.com/office/word/2012/wordml" xmlns:w16cex="http://schemas.microsoft.com/office/word/2018/wordml/cex" xmlns:w16cid="http://schemas.microsoft.com/office/word/2016/wordml/cid" xmlns:w16="http://schemas.microsoft.com/office/word/2018/wordml" xmlns:w16sdtdh="http://schemas.microsoft.com/office/word/2020/wordml/sdtdatahash" xmlns:w16se="http://schemas.microsoft.com/office/word/2015/wordml/symex" xmlns:wpg="http://schemas.microsoft.com/office/word/2010/wordprocessingGroup" xmlns:wpi="http://schemas.microsoft.com/office/word/2010/wordprocessingInk" xmlns:wne="http://schemas.microsoft.com/office/word/2006/wordml" xmlns:wps="http://schemas.microsoft.com/office/word/2010/wordprocessingShape" mc:Ignorable="w14 w15 w16se w16cid w16 w16cex w16sdtdh wp14">
   <w:sdt>
     <w:sdtPr>
       <w:id w:val="-160935445"/>
@@ -4336,7 +5217,7 @@
 </file>
 
 <file path=word/footnotes.xml><?xml version="1.0" encoding="utf-8"?>
-<w:footnotes xmlns:wpc="http://schemas.microsoft.com/office/word/2010/wordprocessingCanvas" xmlns:cx="http://schemas.microsoft.com/office/drawing/2014/chartex" xmlns:cx1="http://schemas.microsoft.com/office/drawing/2015/9/8/chartex" xmlns:mc="http://schemas.openxmlformats.org/markup-compatibility/2006" xmlns:o="urn:schemas-microsoft-com:office:office" xmlns:r="http://schemas.openxmlformats.org/officeDocument/2006/relationships" xmlns:m="http://schemas.openxmlformats.org/officeDocument/2006/math" xmlns:v="urn:schemas-microsoft-com:vml" xmlns:wp14="http://schemas.microsoft.com/office/word/2010/wordprocessingDrawing" xmlns:wp="http://schemas.openxmlformats.org/drawingml/2006/wordprocessingDrawing" xmlns:w10="urn:schemas-microsoft-com:office:word" xmlns:w="http://schemas.openxmlformats.org/wordprocessingml/2006/main" xmlns:w14="http://schemas.microsoft.com/office/word/2010/wordml" xmlns:w15="http://schemas.microsoft.com/office/word/2012/wordml" xmlns:w16se="http://schemas.microsoft.com/office/word/2015/wordml/symex" xmlns:wpg="http://schemas.microsoft.com/office/word/2010/wordprocessingGroup" xmlns:wpi="http://schemas.microsoft.com/office/word/2010/wordprocessingInk" xmlns:wne="http://schemas.microsoft.com/office/word/2006/wordml" xmlns:wps="http://schemas.microsoft.com/office/word/2010/wordprocessingShape" mc:Ignorable="w14 w15 w16se wp14">
+<w:footnotes xmlns:wpc="http://schemas.microsoft.com/office/word/2010/wordprocessingCanvas" xmlns:cx="http://schemas.microsoft.com/office/drawing/2014/chartex" xmlns:cx1="http://schemas.microsoft.com/office/drawing/2015/9/8/chartex" xmlns:cx2="http://schemas.microsoft.com/office/drawing/2015/10/21/chartex" xmlns:cx3="http://schemas.microsoft.com/office/drawing/2016/5/9/chartex" xmlns:cx4="http://schemas.microsoft.com/office/drawing/2016/5/10/chartex" xmlns:cx5="http://schemas.microsoft.com/office/drawing/2016/5/11/chartex" xmlns:cx6="http://schemas.microsoft.com/office/drawing/2016/5/12/chartex" xmlns:cx7="http://schemas.microsoft.com/office/drawing/2016/5/13/chartex" xmlns:cx8="http://schemas.microsoft.com/office/drawing/2016/5/14/chartex" xmlns:mc="http://schemas.openxmlformats.org/markup-compatibility/2006" xmlns:aink="http://schemas.microsoft.com/office/drawing/2016/ink" xmlns:am3d="http://schemas.microsoft.com/office/drawing/2017/model3d" xmlns:o="urn:schemas-microsoft-com:office:office" xmlns:r="http://schemas.openxmlformats.org/officeDocument/2006/relationships" xmlns:m="http://schemas.openxmlformats.org/officeDocument/2006/math" xmlns:v="urn:schemas-microsoft-com:vml" xmlns:wp14="http://schemas.microsoft.com/office/word/2010/wordprocessingDrawing" xmlns:wp="http://schemas.openxmlformats.org/drawingml/2006/wordprocessingDrawing" xmlns:w10="urn:schemas-microsoft-com:office:word" xmlns:w="http://schemas.openxmlformats.org/wordprocessingml/2006/main" xmlns:w14="http://schemas.microsoft.com/office/word/2010/wordml" xmlns:w15="http://schemas.microsoft.com/office/word/2012/wordml" xmlns:w16cex="http://schemas.microsoft.com/office/word/2018/wordml/cex" xmlns:w16cid="http://schemas.microsoft.com/office/word/2016/wordml/cid" xmlns:w16="http://schemas.microsoft.com/office/word/2018/wordml" xmlns:w16sdtdh="http://schemas.microsoft.com/office/word/2020/wordml/sdtdatahash" xmlns:w16se="http://schemas.microsoft.com/office/word/2015/wordml/symex" xmlns:wpg="http://schemas.microsoft.com/office/word/2010/wordprocessingGroup" xmlns:wpi="http://schemas.microsoft.com/office/word/2010/wordprocessingInk" xmlns:wne="http://schemas.microsoft.com/office/word/2006/wordml" xmlns:wps="http://schemas.microsoft.com/office/word/2010/wordprocessingShape" mc:Ignorable="w14 w15 w16se w16cid w16 w16cex w16sdtdh wp14">
   <w:footnote w:type="separator" w:id="-1">
     <w:p>
       <w:r>
@@ -4355,7 +5236,7 @@
 </file>
 
 <file path=word/numbering.xml><?xml version="1.0" encoding="utf-8"?>
-<w:numbering xmlns:wpc="http://schemas.microsoft.com/office/word/2010/wordprocessingCanvas" xmlns:cx="http://schemas.microsoft.com/office/drawing/2014/chartex" xmlns:cx1="http://schemas.microsoft.com/office/drawing/2015/9/8/chartex" xmlns:mc="http://schemas.openxmlformats.org/markup-compatibility/2006" xmlns:o="urn:schemas-microsoft-com:office:office" xmlns:r="http://schemas.openxmlformats.org/officeDocument/2006/relationships" xmlns:m="http://schemas.openxmlformats.org/officeDocument/2006/math" xmlns:v="urn:schemas-microsoft-com:vml" xmlns:wp14="http://schemas.microsoft.com/office/word/2010/wordprocessingDrawing" xmlns:wp="http://schemas.openxmlformats.org/drawingml/2006/wordprocessingDrawing" xmlns:w10="urn:schemas-microsoft-com:office:word" xmlns:w="http://schemas.openxmlformats.org/wordprocessingml/2006/main" xmlns:w14="http://schemas.microsoft.com/office/word/2010/wordml" xmlns:w15="http://schemas.microsoft.com/office/word/2012/wordml" xmlns:w16se="http://schemas.microsoft.com/office/word/2015/wordml/symex" xmlns:wpg="http://schemas.microsoft.com/office/word/2010/wordprocessingGroup" xmlns:wpi="http://schemas.microsoft.com/office/word/2010/wordprocessingInk" xmlns:wne="http://schemas.microsoft.com/office/word/2006/wordml" xmlns:wps="http://schemas.microsoft.com/office/word/2010/wordprocessingShape" mc:Ignorable="w14 w15 w16se wp14">
+<w:numbering xmlns:wpc="http://schemas.microsoft.com/office/word/2010/wordprocessingCanvas" xmlns:cx="http://schemas.microsoft.com/office/drawing/2014/chartex" xmlns:cx1="http://schemas.microsoft.com/office/drawing/2015/9/8/chartex" xmlns:cx2="http://schemas.microsoft.com/office/drawing/2015/10/21/chartex" xmlns:cx3="http://schemas.microsoft.com/office/drawing/2016/5/9/chartex" xmlns:cx4="http://schemas.microsoft.com/office/drawing/2016/5/10/chartex" xmlns:cx5="http://schemas.microsoft.com/office/drawing/2016/5/11/chartex" xmlns:cx6="http://schemas.microsoft.com/office/drawing/2016/5/12/chartex" xmlns:cx7="http://schemas.microsoft.com/office/drawing/2016/5/13/chartex" xmlns:cx8="http://schemas.microsoft.com/office/drawing/2016/5/14/chartex" xmlns:mc="http://schemas.openxmlformats.org/markup-compatibility/2006" xmlns:aink="http://schemas.microsoft.com/office/drawing/2016/ink" xmlns:am3d="http://schemas.microsoft.com/office/drawing/2017/model3d" xmlns:o="urn:schemas-microsoft-com:office:office" xmlns:r="http://schemas.openxmlformats.org/officeDocument/2006/relationships" xmlns:m="http://schemas.openxmlformats.org/officeDocument/2006/math" xmlns:v="urn:schemas-microsoft-com:vml" xmlns:wp14="http://schemas.microsoft.com/office/word/2010/wordprocessingDrawing" xmlns:wp="http://schemas.openxmlformats.org/drawingml/2006/wordprocessingDrawing" xmlns:w10="urn:schemas-microsoft-com:office:word" xmlns:w="http://schemas.openxmlformats.org/wordprocessingml/2006/main" xmlns:w14="http://schemas.microsoft.com/office/word/2010/wordml" xmlns:w15="http://schemas.microsoft.com/office/word/2012/wordml" xmlns:w16cex="http://schemas.microsoft.com/office/word/2018/wordml/cex" xmlns:w16cid="http://schemas.microsoft.com/office/word/2016/wordml/cid" xmlns:w16="http://schemas.microsoft.com/office/word/2018/wordml" xmlns:w16sdtdh="http://schemas.microsoft.com/office/word/2020/wordml/sdtdatahash" xmlns:w16se="http://schemas.microsoft.com/office/word/2015/wordml/symex" xmlns:wpg="http://schemas.microsoft.com/office/word/2010/wordprocessingGroup" xmlns:wpi="http://schemas.microsoft.com/office/word/2010/wordprocessingInk" xmlns:wne="http://schemas.microsoft.com/office/word/2006/wordml" xmlns:wps="http://schemas.microsoft.com/office/word/2010/wordprocessingShape" mc:Ignorable="w14 w15 w16se w16cid w16 w16cex w16sdtdh wp14">
   <w:abstractNum w:abstractNumId="0" w15:restartNumberingAfterBreak="0">
     <w:nsid w:val="08472F39"/>
     <w:multiLevelType w:val="hybridMultilevel"/>
@@ -5597,44 +6478,44 @@
       </w:rPr>
     </w:lvl>
   </w:abstractNum>
-  <w:num w:numId="1">
+  <w:num w:numId="1" w16cid:durableId="1328360469">
     <w:abstractNumId w:val="5"/>
   </w:num>
-  <w:num w:numId="2">
+  <w:num w:numId="2" w16cid:durableId="1758549908">
     <w:abstractNumId w:val="4"/>
   </w:num>
-  <w:num w:numId="3">
+  <w:num w:numId="3" w16cid:durableId="852033766">
     <w:abstractNumId w:val="10"/>
   </w:num>
-  <w:num w:numId="4">
+  <w:num w:numId="4" w16cid:durableId="1199395294">
     <w:abstractNumId w:val="7"/>
   </w:num>
-  <w:num w:numId="5">
+  <w:num w:numId="5" w16cid:durableId="1978029013">
     <w:abstractNumId w:val="3"/>
   </w:num>
-  <w:num w:numId="6">
+  <w:num w:numId="6" w16cid:durableId="1521778307">
     <w:abstractNumId w:val="9"/>
   </w:num>
-  <w:num w:numId="7">
+  <w:num w:numId="7" w16cid:durableId="1976373538">
     <w:abstractNumId w:val="1"/>
   </w:num>
-  <w:num w:numId="8">
+  <w:num w:numId="8" w16cid:durableId="660039227">
     <w:abstractNumId w:val="0"/>
   </w:num>
-  <w:num w:numId="9">
+  <w:num w:numId="9" w16cid:durableId="417598386">
     <w:abstractNumId w:val="2"/>
   </w:num>
-  <w:num w:numId="10">
+  <w:num w:numId="10" w16cid:durableId="243152486">
     <w:abstractNumId w:val="6"/>
   </w:num>
-  <w:num w:numId="11">
+  <w:num w:numId="11" w16cid:durableId="256519662">
     <w:abstractNumId w:val="8"/>
   </w:num>
 </w:numbering>
 </file>
 
 <file path=word/people.xml><?xml version="1.0" encoding="utf-8"?>
-<w15:people xmlns:wpc="http://schemas.microsoft.com/office/word/2010/wordprocessingCanvas" xmlns:cx="http://schemas.microsoft.com/office/drawing/2014/chartex" xmlns:cx1="http://schemas.microsoft.com/office/drawing/2015/9/8/chartex" xmlns:mc="http://schemas.openxmlformats.org/markup-compatibility/2006" xmlns:o="urn:schemas-microsoft-com:office:office" xmlns:r="http://schemas.openxmlformats.org/officeDocument/2006/relationships" xmlns:m="http://schemas.openxmlformats.org/officeDocument/2006/math" xmlns:v="urn:schemas-microsoft-com:vml" xmlns:wp14="http://schemas.microsoft.com/office/word/2010/wordprocessingDrawing" xmlns:wp="http://schemas.openxmlformats.org/drawingml/2006/wordprocessingDrawing" xmlns:w10="urn:schemas-microsoft-com:office:word" xmlns:w="http://schemas.openxmlformats.org/wordprocessingml/2006/main" xmlns:w14="http://schemas.microsoft.com/office/word/2010/wordml" xmlns:w15="http://schemas.microsoft.com/office/word/2012/wordml" xmlns:w16se="http://schemas.microsoft.com/office/word/2015/wordml/symex" xmlns:wpg="http://schemas.microsoft.com/office/word/2010/wordprocessingGroup" xmlns:wpi="http://schemas.microsoft.com/office/word/2010/wordprocessingInk" xmlns:wne="http://schemas.microsoft.com/office/word/2006/wordml" xmlns:wps="http://schemas.microsoft.com/office/word/2010/wordprocessingShape" mc:Ignorable="w14 w15 w16se wp14">
+<w15:people xmlns:wpc="http://schemas.microsoft.com/office/word/2010/wordprocessingCanvas" xmlns:cx="http://schemas.microsoft.com/office/drawing/2014/chartex" xmlns:cx1="http://schemas.microsoft.com/office/drawing/2015/9/8/chartex" xmlns:cx2="http://schemas.microsoft.com/office/drawing/2015/10/21/chartex" xmlns:cx3="http://schemas.microsoft.com/office/drawing/2016/5/9/chartex" xmlns:cx4="http://schemas.microsoft.com/office/drawing/2016/5/10/chartex" xmlns:cx5="http://schemas.microsoft.com/office/drawing/2016/5/11/chartex" xmlns:cx6="http://schemas.microsoft.com/office/drawing/2016/5/12/chartex" xmlns:cx7="http://schemas.microsoft.com/office/drawing/2016/5/13/chartex" xmlns:cx8="http://schemas.microsoft.com/office/drawing/2016/5/14/chartex" xmlns:mc="http://schemas.openxmlformats.org/markup-compatibility/2006" xmlns:aink="http://schemas.microsoft.com/office/drawing/2016/ink" xmlns:am3d="http://schemas.microsoft.com/office/drawing/2017/model3d" xmlns:o="urn:schemas-microsoft-com:office:office" xmlns:r="http://schemas.openxmlformats.org/officeDocument/2006/relationships" xmlns:m="http://schemas.openxmlformats.org/officeDocument/2006/math" xmlns:v="urn:schemas-microsoft-com:vml" xmlns:wp14="http://schemas.microsoft.com/office/word/2010/wordprocessingDrawing" xmlns:wp="http://schemas.openxmlformats.org/drawingml/2006/wordprocessingDrawing" xmlns:w10="urn:schemas-microsoft-com:office:word" xmlns:w="http://schemas.openxmlformats.org/wordprocessingml/2006/main" xmlns:w14="http://schemas.microsoft.com/office/word/2010/wordml" xmlns:w15="http://schemas.microsoft.com/office/word/2012/wordml" xmlns:w16cex="http://schemas.microsoft.com/office/word/2018/wordml/cex" xmlns:w16cid="http://schemas.microsoft.com/office/word/2016/wordml/cid" xmlns:w16="http://schemas.microsoft.com/office/word/2018/wordml" xmlns:w16sdtdh="http://schemas.microsoft.com/office/word/2020/wordml/sdtdatahash" xmlns:w16se="http://schemas.microsoft.com/office/word/2015/wordml/symex" xmlns:wpg="http://schemas.microsoft.com/office/word/2010/wordprocessingGroup" xmlns:wpi="http://schemas.microsoft.com/office/word/2010/wordprocessingInk" xmlns:wne="http://schemas.microsoft.com/office/word/2006/wordml" xmlns:wps="http://schemas.microsoft.com/office/word/2010/wordprocessingShape" mc:Ignorable="w14 w15 w16se w16cid w16 w16cex w16sdtdh wp14">
   <w15:person w15:author="Paul Brockway">
     <w15:presenceInfo w15:providerId="AD" w15:userId="S-1-5-21-1390067357-1993962763-725345543-553581"/>
   </w15:person>
@@ -5642,7 +6523,7 @@
 </file>
 
 <file path=word/styles.xml><?xml version="1.0" encoding="utf-8"?>
-<w:styles xmlns:mc="http://schemas.openxmlformats.org/markup-compatibility/2006" xmlns:r="http://schemas.openxmlformats.org/officeDocument/2006/relationships" xmlns:w="http://schemas.openxmlformats.org/wordprocessingml/2006/main" xmlns:w14="http://schemas.microsoft.com/office/word/2010/wordml" xmlns:w15="http://schemas.microsoft.com/office/word/2012/wordml" xmlns:w16se="http://schemas.microsoft.com/office/word/2015/wordml/symex" mc:Ignorable="w14 w15 w16se">
+<w:styles xmlns:mc="http://schemas.openxmlformats.org/markup-compatibility/2006" xmlns:r="http://schemas.openxmlformats.org/officeDocument/2006/relationships" xmlns:w="http://schemas.openxmlformats.org/wordprocessingml/2006/main" xmlns:w14="http://schemas.microsoft.com/office/word/2010/wordml" xmlns:w15="http://schemas.microsoft.com/office/word/2012/wordml" xmlns:w16cex="http://schemas.microsoft.com/office/word/2018/wordml/cex" xmlns:w16cid="http://schemas.microsoft.com/office/word/2016/wordml/cid" xmlns:w16="http://schemas.microsoft.com/office/word/2018/wordml" xmlns:w16sdtdh="http://schemas.microsoft.com/office/word/2020/wordml/sdtdatahash" xmlns:w16se="http://schemas.microsoft.com/office/word/2015/wordml/symex" mc:Ignorable="w14 w15 w16se w16cid w16 w16cex w16sdtdh">
   <w:docDefaults>
     <w:rPrDefault>
       <w:rPr>
@@ -5654,7 +6535,7 @@
     </w:rPrDefault>
     <w:pPrDefault/>
   </w:docDefaults>
-  <w:latentStyles w:defLockedState="0" w:defUIPriority="99" w:defSemiHidden="0" w:defUnhideWhenUsed="0" w:defQFormat="0" w:count="371">
+  <w:latentStyles w:defLockedState="0" w:defUIPriority="99" w:defSemiHidden="0" w:defUnhideWhenUsed="0" w:defQFormat="0" w:count="376">
     <w:lsdException w:name="Normal" w:uiPriority="0" w:qFormat="1"/>
     <w:lsdException w:name="heading 1" w:uiPriority="9" w:qFormat="1"/>
     <w:lsdException w:name="heading 2" w:semiHidden="1" w:uiPriority="9" w:unhideWhenUsed="1" w:qFormat="1"/>
@@ -5760,7 +6641,6 @@
     <w:lsdException w:name="HTML Sample" w:semiHidden="1" w:unhideWhenUsed="1"/>
     <w:lsdException w:name="HTML Typewriter" w:semiHidden="1" w:unhideWhenUsed="1"/>
     <w:lsdException w:name="HTML Variable" w:semiHidden="1" w:unhideWhenUsed="1"/>
-    <w:lsdException w:name="Normal Table" w:semiHidden="1" w:unhideWhenUsed="1"/>
     <w:lsdException w:name="annotation subject" w:semiHidden="1" w:unhideWhenUsed="1"/>
     <w:lsdException w:name="No List" w:semiHidden="1" w:unhideWhenUsed="1"/>
     <w:lsdException w:name="Outline List 1" w:semiHidden="1" w:unhideWhenUsed="1"/>
@@ -5803,11 +6683,8 @@
     <w:lsdException w:name="Table Contemporary" w:semiHidden="1" w:unhideWhenUsed="1"/>
     <w:lsdException w:name="Table Elegant" w:semiHidden="1" w:unhideWhenUsed="1"/>
     <w:lsdException w:name="Table Professional" w:semiHidden="1" w:unhideWhenUsed="1"/>
-    <w:lsdException w:name="Table Subtle 1" w:semiHidden="1" w:unhideWhenUsed="1"/>
     <w:lsdException w:name="Table Subtle 2" w:semiHidden="1" w:unhideWhenUsed="1"/>
     <w:lsdException w:name="Table Web 1" w:semiHidden="1" w:unhideWhenUsed="1"/>
-    <w:lsdException w:name="Table Web 2" w:semiHidden="1" w:unhideWhenUsed="1"/>
-    <w:lsdException w:name="Table Web 3" w:semiHidden="1" w:unhideWhenUsed="1"/>
     <w:lsdException w:name="Balloon Text" w:semiHidden="1" w:unhideWhenUsed="1"/>
     <w:lsdException w:name="Table Grid" w:uiPriority="39"/>
     <w:lsdException w:name="Table Theme" w:semiHidden="1" w:unhideWhenUsed="1"/>
@@ -6026,6 +6903,11 @@
     <w:lsdException w:name="List Table 5 Dark Accent 6" w:uiPriority="50"/>
     <w:lsdException w:name="List Table 6 Colorful Accent 6" w:uiPriority="51"/>
     <w:lsdException w:name="List Table 7 Colorful Accent 6" w:uiPriority="52"/>
+    <w:lsdException w:name="Mention" w:semiHidden="1" w:unhideWhenUsed="1"/>
+    <w:lsdException w:name="Smart Hyperlink" w:semiHidden="1" w:unhideWhenUsed="1"/>
+    <w:lsdException w:name="Hashtag" w:semiHidden="1" w:unhideWhenUsed="1"/>
+    <w:lsdException w:name="Unresolved Mention" w:semiHidden="1" w:unhideWhenUsed="1"/>
+    <w:lsdException w:name="Smart Link" w:semiHidden="1" w:unhideWhenUsed="1"/>
   </w:latentStyles>
   <w:style w:type="paragraph" w:default="1" w:styleId="Normal">
     <w:name w:val="Normal"/>
@@ -6140,8 +7022,8 @@
     <w:unhideWhenUsed/>
     <w:rsid w:val="00A6133A"/>
   </w:style>
-  <w:style w:type="character" w:customStyle="1" w:styleId="UnresolvedMention">
-    <w:name w:val="Unresolved Mention"/>
+  <w:style w:type="character" w:customStyle="1" w:styleId="UnresolvedMention1">
+    <w:name w:val="Unresolved Mention1"/>
     <w:basedOn w:val="DefaultParagraphFont"/>
     <w:uiPriority w:val="99"/>
     <w:rsid w:val="00437A0E"/>

</xml_diff>

<commit_message>
More edits to cover letter.
</commit_message>
<xml_diff>
--- a/Submissions/TheEnergyJournal/2022_03_28_The Energy Journal cover letter draft_2.docx
+++ b/Submissions/TheEnergyJournal/2022_03_28_The Energy Journal cover letter draft_2.docx
@@ -258,6 +258,7 @@
           <w:lang w:val="en-GB"/>
         </w:rPr>
       </w:pPr>
+      <w:bookmarkStart w:id="0" w:name="_Hlk99367712"/>
       <w:r>
         <w:rPr>
           <w:rFonts w:ascii="Georgia" w:hAnsi="Georgia"/>
@@ -299,6 +300,7 @@
         <w:t>A partial equilibrium analysis framework</w:t>
       </w:r>
     </w:p>
+    <w:bookmarkEnd w:id="0"/>
     <w:p>
       <w:pPr>
         <w:jc w:val="both"/>
@@ -341,6 +343,7 @@
           <w:lang w:val="en-GB"/>
         </w:rPr>
       </w:pPr>
+      <w:bookmarkStart w:id="1" w:name="_Hlk99367501"/>
       <w:r>
         <w:rPr>
           <w:rFonts w:ascii="Georgia" w:hAnsi="Georgia"/>
@@ -421,14 +424,8 @@
         <w:t>c</w:t>
       </w:r>
       <w:proofErr w:type="spellEnd"/>
-      <w:r>
-        <w:rPr>
-          <w:rFonts w:ascii="Georgia" w:hAnsi="Georgia"/>
-          <w:lang w:val="en-GB"/>
-        </w:rPr>
-        <w:t>;</w:t>
-      </w:r>
-    </w:p>
+    </w:p>
+    <w:bookmarkEnd w:id="1"/>
     <w:p>
       <w:pPr>
         <w:ind w:left="142" w:hanging="142"/>
@@ -3081,7 +3078,7 @@
         </w:rPr>
         <w:t xml:space="preserve"> O. </w:t>
       </w:r>
-      <w:bookmarkStart w:id="0" w:name="_Hlk99366921"/>
+      <w:bookmarkStart w:id="2" w:name="_Hlk99366921"/>
       <w:r>
         <w:rPr>
           <w:rFonts w:ascii="Georgia" w:hAnsi="Georgia"/>
@@ -3089,7 +3086,7 @@
         </w:rPr>
         <w:t xml:space="preserve">The Rebound Effect: Implications of Consumer Behaviour for Robust </w:t>
       </w:r>
-      <w:bookmarkEnd w:id="0"/>
+      <w:bookmarkEnd w:id="2"/>
       <w:r>
         <w:rPr>
           <w:rFonts w:ascii="Georgia" w:hAnsi="Georgia"/>
@@ -3899,7 +3896,6 @@
           <w:lang w:val="en-GB"/>
         </w:rPr>
       </w:pPr>
-      <w:commentRangeStart w:id="1"/>
       <w:r>
         <w:rPr>
           <w:rFonts w:ascii="Georgia" w:hAnsi="Georgia"/>
@@ -3911,15 +3907,6 @@
         </w:rPr>
         <w:t>REPLICABILITY</w:t>
       </w:r>
-      <w:commentRangeEnd w:id="1"/>
-      <w:r>
-        <w:rPr>
-          <w:rStyle w:val="CommentReference"/>
-          <w:rFonts w:asciiTheme="minorHAnsi" w:eastAsiaTheme="minorHAnsi" w:hAnsiTheme="minorHAnsi" w:cstheme="minorBidi"/>
-          <w:color w:val="auto"/>
-        </w:rPr>
-        <w:commentReference w:id="1"/>
-      </w:r>
     </w:p>
     <w:p>
       <w:pPr>
@@ -3962,21 +3949,21 @@
           <w:rFonts w:ascii="Georgia" w:hAnsi="Georgia"/>
           <w:lang w:val="en-GB"/>
         </w:rPr>
-        <w:t xml:space="preserve">is that </w:t>
-      </w:r>
-      <w:r>
-        <w:rPr>
-          <w:rFonts w:ascii="Georgia" w:hAnsi="Georgia"/>
-          <w:lang w:val="en-GB"/>
-        </w:rPr>
-        <w:t>every</w:t>
-      </w:r>
-      <w:r>
-        <w:rPr>
-          <w:rFonts w:ascii="Georgia" w:hAnsi="Georgia"/>
-          <w:lang w:val="en-GB"/>
-        </w:rPr>
-        <w:t xml:space="preserve"> paper should be replicable. </w:t>
+        <w:t>is replicab</w:t>
+      </w:r>
+      <w:r>
+        <w:rPr>
+          <w:rFonts w:ascii="Georgia" w:hAnsi="Georgia"/>
+          <w:lang w:val="en-GB"/>
+        </w:rPr>
+        <w:t>ility</w:t>
+      </w:r>
+      <w:r>
+        <w:rPr>
+          <w:rFonts w:ascii="Georgia" w:hAnsi="Georgia"/>
+          <w:lang w:val="en-GB"/>
+        </w:rPr>
+        <w:t xml:space="preserve">. </w:t>
       </w:r>
       <w:r>
         <w:rPr>
@@ -4320,7 +4307,15 @@
           <w:rFonts w:ascii="Georgia" w:hAnsi="Georgia"/>
           <w:lang w:val="en-GB"/>
         </w:rPr>
-        <w:t>Matthew K</w:t>
+        <w:t xml:space="preserve">Matthew </w:t>
+      </w:r>
+      <w:proofErr w:type="spellStart"/>
+      <w:r>
+        <w:rPr>
+          <w:rFonts w:ascii="Georgia" w:hAnsi="Georgia"/>
+          <w:lang w:val="en-GB"/>
+        </w:rPr>
+        <w:t>K</w:t>
       </w:r>
       <w:r>
         <w:rPr>
@@ -4329,6 +4324,7 @@
         </w:rPr>
         <w:t>uperus</w:t>
       </w:r>
+      <w:proofErr w:type="spellEnd"/>
       <w:r>
         <w:rPr>
           <w:rFonts w:ascii="Georgia" w:hAnsi="Georgia"/>
@@ -5079,7 +5075,7 @@
       </w:r>
     </w:p>
     <w:sectPr>
-      <w:footerReference w:type="default" r:id="rId17"/>
+      <w:footerReference w:type="default" r:id="rId13"/>
       <w:pgSz w:w="12240" w:h="15840"/>
       <w:pgMar w:top="1701" w:right="1440" w:bottom="1440" w:left="1945" w:header="720" w:footer="720" w:gutter="0"/>
       <w:cols w:space="720"/>
@@ -5087,61 +5083,6 @@
     </w:sectPr>
   </w:body>
 </w:document>
-</file>
-
-<file path=word/comments.xml><?xml version="1.0" encoding="utf-8"?>
-<w:comments xmlns:wpc="http://schemas.microsoft.com/office/word/2010/wordprocessingCanvas" xmlns:cx="http://schemas.microsoft.com/office/drawing/2014/chartex" xmlns:cx1="http://schemas.microsoft.com/office/drawing/2015/9/8/chartex" xmlns:cx2="http://schemas.microsoft.com/office/drawing/2015/10/21/chartex" xmlns:cx3="http://schemas.microsoft.com/office/drawing/2016/5/9/chartex" xmlns:cx4="http://schemas.microsoft.com/office/drawing/2016/5/10/chartex" xmlns:cx5="http://schemas.microsoft.com/office/drawing/2016/5/11/chartex" xmlns:cx6="http://schemas.microsoft.com/office/drawing/2016/5/12/chartex" xmlns:cx7="http://schemas.microsoft.com/office/drawing/2016/5/13/chartex" xmlns:cx8="http://schemas.microsoft.com/office/drawing/2016/5/14/chartex" xmlns:mc="http://schemas.openxmlformats.org/markup-compatibility/2006" xmlns:aink="http://schemas.microsoft.com/office/drawing/2016/ink" xmlns:am3d="http://schemas.microsoft.com/office/drawing/2017/model3d" xmlns:o="urn:schemas-microsoft-com:office:office" xmlns:r="http://schemas.openxmlformats.org/officeDocument/2006/relationships" xmlns:m="http://schemas.openxmlformats.org/officeDocument/2006/math" xmlns:v="urn:schemas-microsoft-com:vml" xmlns:wp14="http://schemas.microsoft.com/office/word/2010/wordprocessingDrawing" xmlns:wp="http://schemas.openxmlformats.org/drawingml/2006/wordprocessingDrawing" xmlns:w10="urn:schemas-microsoft-com:office:word" xmlns:w="http://schemas.openxmlformats.org/wordprocessingml/2006/main" xmlns:w14="http://schemas.microsoft.com/office/word/2010/wordml" xmlns:w15="http://schemas.microsoft.com/office/word/2012/wordml" xmlns:w16cex="http://schemas.microsoft.com/office/word/2018/wordml/cex" xmlns:w16cid="http://schemas.microsoft.com/office/word/2016/wordml/cid" xmlns:w16="http://schemas.microsoft.com/office/word/2018/wordml" xmlns:w16sdtdh="http://schemas.microsoft.com/office/word/2020/wordml/sdtdatahash" xmlns:w16se="http://schemas.microsoft.com/office/word/2015/wordml/symex" xmlns:wpg="http://schemas.microsoft.com/office/word/2010/wordprocessingGroup" xmlns:wpi="http://schemas.microsoft.com/office/word/2010/wordprocessingInk" xmlns:wne="http://schemas.microsoft.com/office/word/2006/wordml" xmlns:wps="http://schemas.microsoft.com/office/word/2010/wordprocessingShape" mc:Ignorable="w14 w15 w16se w16cid w16 w16cex w16sdtdh wp14">
-  <w:comment w:id="1" w:author="Paul Brockway" w:date="2022-03-28T10:33:00Z" w:initials="PB">
-    <w:p>
-      <w:pPr>
-        <w:pStyle w:val="CommentText"/>
-      </w:pPr>
-      <w:r>
-        <w:rPr>
-          <w:rStyle w:val="CommentReference"/>
-        </w:rPr>
-        <w:annotationRef/>
-      </w:r>
-      <w:r>
-        <w:t xml:space="preserve">This was a requirement for EE, but not stated from what I can see for this journal. We can keep </w:t>
-      </w:r>
-      <w:proofErr w:type="gramStart"/>
-      <w:r>
-        <w:t>of course,</w:t>
-      </w:r>
-      <w:proofErr w:type="gramEnd"/>
-      <w:r>
-        <w:t xml:space="preserve"> I neutralized the language to make it generic. If we feel it makes the cover letter too long, then we can cut out if </w:t>
-      </w:r>
-      <w:proofErr w:type="spellStart"/>
-      <w:r>
-        <w:t>its</w:t>
-      </w:r>
-      <w:proofErr w:type="spellEnd"/>
-      <w:r>
-        <w:t xml:space="preserve"> not relevant/of value.</w:t>
-      </w:r>
-    </w:p>
-  </w:comment>
-</w:comments>
-</file>
-
-<file path=word/commentsExtended.xml><?xml version="1.0" encoding="utf-8"?>
-<w15:commentsEx xmlns:wpc="http://schemas.microsoft.com/office/word/2010/wordprocessingCanvas" xmlns:cx="http://schemas.microsoft.com/office/drawing/2014/chartex" xmlns:cx1="http://schemas.microsoft.com/office/drawing/2015/9/8/chartex" xmlns:cx2="http://schemas.microsoft.com/office/drawing/2015/10/21/chartex" xmlns:cx3="http://schemas.microsoft.com/office/drawing/2016/5/9/chartex" xmlns:cx4="http://schemas.microsoft.com/office/drawing/2016/5/10/chartex" xmlns:cx5="http://schemas.microsoft.com/office/drawing/2016/5/11/chartex" xmlns:cx6="http://schemas.microsoft.com/office/drawing/2016/5/12/chartex" xmlns:cx7="http://schemas.microsoft.com/office/drawing/2016/5/13/chartex" xmlns:cx8="http://schemas.microsoft.com/office/drawing/2016/5/14/chartex" xmlns:mc="http://schemas.openxmlformats.org/markup-compatibility/2006" xmlns:aink="http://schemas.microsoft.com/office/drawing/2016/ink" xmlns:am3d="http://schemas.microsoft.com/office/drawing/2017/model3d" xmlns:o="urn:schemas-microsoft-com:office:office" xmlns:r="http://schemas.openxmlformats.org/officeDocument/2006/relationships" xmlns:m="http://schemas.openxmlformats.org/officeDocument/2006/math" xmlns:v="urn:schemas-microsoft-com:vml" xmlns:wp14="http://schemas.microsoft.com/office/word/2010/wordprocessingDrawing" xmlns:wp="http://schemas.openxmlformats.org/drawingml/2006/wordprocessingDrawing" xmlns:w10="urn:schemas-microsoft-com:office:word" xmlns:w="http://schemas.openxmlformats.org/wordprocessingml/2006/main" xmlns:w14="http://schemas.microsoft.com/office/word/2010/wordml" xmlns:w15="http://schemas.microsoft.com/office/word/2012/wordml" xmlns:w16cex="http://schemas.microsoft.com/office/word/2018/wordml/cex" xmlns:w16cid="http://schemas.microsoft.com/office/word/2016/wordml/cid" xmlns:w16="http://schemas.microsoft.com/office/word/2018/wordml" xmlns:w16sdtdh="http://schemas.microsoft.com/office/word/2020/wordml/sdtdatahash" xmlns:w16se="http://schemas.microsoft.com/office/word/2015/wordml/symex" xmlns:wpg="http://schemas.microsoft.com/office/word/2010/wordprocessingGroup" xmlns:wpi="http://schemas.microsoft.com/office/word/2010/wordprocessingInk" xmlns:wne="http://schemas.microsoft.com/office/word/2006/wordml" xmlns:wps="http://schemas.microsoft.com/office/word/2010/wordprocessingShape" mc:Ignorable="w14 w15 w16se w16cid w16 w16cex w16sdtdh wp14">
-  <w15:commentEx w15:paraId="6C611045" w15:done="0"/>
-</w15:commentsEx>
-</file>
-
-<file path=word/commentsExtensible.xml><?xml version="1.0" encoding="utf-8"?>
-<w16cex:commentsExtensible xmlns:wpc="http://schemas.microsoft.com/office/word/2010/wordprocessingCanvas" xmlns:cx="http://schemas.microsoft.com/office/drawing/2014/chartex" xmlns:cx1="http://schemas.microsoft.com/office/drawing/2015/9/8/chartex" xmlns:cx2="http://schemas.microsoft.com/office/drawing/2015/10/21/chartex" xmlns:cx3="http://schemas.microsoft.com/office/drawing/2016/5/9/chartex" xmlns:cx4="http://schemas.microsoft.com/office/drawing/2016/5/10/chartex" xmlns:cx5="http://schemas.microsoft.com/office/drawing/2016/5/11/chartex" xmlns:cx6="http://schemas.microsoft.com/office/drawing/2016/5/12/chartex" xmlns:cx7="http://schemas.microsoft.com/office/drawing/2016/5/13/chartex" xmlns:cx8="http://schemas.microsoft.com/office/drawing/2016/5/14/chartex" xmlns:mc="http://schemas.openxmlformats.org/markup-compatibility/2006" xmlns:aink="http://schemas.microsoft.com/office/drawing/2016/ink" xmlns:am3d="http://schemas.microsoft.com/office/drawing/2017/model3d" xmlns:o="urn:schemas-microsoft-com:office:office" xmlns:r="http://schemas.openxmlformats.org/officeDocument/2006/relationships" xmlns:m="http://schemas.openxmlformats.org/officeDocument/2006/math" xmlns:v="urn:schemas-microsoft-com:vml" xmlns:wp14="http://schemas.microsoft.com/office/word/2010/wordprocessingDrawing" xmlns:wp="http://schemas.openxmlformats.org/drawingml/2006/wordprocessingDrawing" xmlns:w10="urn:schemas-microsoft-com:office:word" xmlns:w="http://schemas.openxmlformats.org/wordprocessingml/2006/main" xmlns:w14="http://schemas.microsoft.com/office/word/2010/wordml" xmlns:w15="http://schemas.microsoft.com/office/word/2012/wordml" xmlns:w16cex="http://schemas.microsoft.com/office/word/2018/wordml/cex" xmlns:w16cid="http://schemas.microsoft.com/office/word/2016/wordml/cid" xmlns:w16="http://schemas.microsoft.com/office/word/2018/wordml" xmlns:w16sdtdh="http://schemas.microsoft.com/office/word/2020/wordml/sdtdatahash" xmlns:w16se="http://schemas.microsoft.com/office/word/2015/wordml/symex" xmlns:wpg="http://schemas.microsoft.com/office/word/2010/wordprocessingGroup" xmlns:wpi="http://schemas.microsoft.com/office/word/2010/wordprocessingInk" xmlns:wne="http://schemas.microsoft.com/office/word/2006/wordml" xmlns:wps="http://schemas.microsoft.com/office/word/2010/wordprocessingShape" mc:Ignorable="w14 w15 w16se w16cid w16 w16cex w16sdtdh wp14">
-  <w16cex:commentExtensible w16cex:durableId="25EC3491" w16cex:dateUtc="2022-03-28T14:33:00Z"/>
-</w16cex:commentsExtensible>
-</file>
-
-<file path=word/commentsIds.xml><?xml version="1.0" encoding="utf-8"?>
-<w16cid:commentsIds xmlns:wpc="http://schemas.microsoft.com/office/word/2010/wordprocessingCanvas" xmlns:cx="http://schemas.microsoft.com/office/drawing/2014/chartex" xmlns:cx1="http://schemas.microsoft.com/office/drawing/2015/9/8/chartex" xmlns:cx2="http://schemas.microsoft.com/office/drawing/2015/10/21/chartex" xmlns:cx3="http://schemas.microsoft.com/office/drawing/2016/5/9/chartex" xmlns:cx4="http://schemas.microsoft.com/office/drawing/2016/5/10/chartex" xmlns:cx5="http://schemas.microsoft.com/office/drawing/2016/5/11/chartex" xmlns:cx6="http://schemas.microsoft.com/office/drawing/2016/5/12/chartex" xmlns:cx7="http://schemas.microsoft.com/office/drawing/2016/5/13/chartex" xmlns:cx8="http://schemas.microsoft.com/office/drawing/2016/5/14/chartex" xmlns:mc="http://schemas.openxmlformats.org/markup-compatibility/2006" xmlns:aink="http://schemas.microsoft.com/office/drawing/2016/ink" xmlns:am3d="http://schemas.microsoft.com/office/drawing/2017/model3d" xmlns:o="urn:schemas-microsoft-com:office:office" xmlns:r="http://schemas.openxmlformats.org/officeDocument/2006/relationships" xmlns:m="http://schemas.openxmlformats.org/officeDocument/2006/math" xmlns:v="urn:schemas-microsoft-com:vml" xmlns:wp14="http://schemas.microsoft.com/office/word/2010/wordprocessingDrawing" xmlns:wp="http://schemas.openxmlformats.org/drawingml/2006/wordprocessingDrawing" xmlns:w10="urn:schemas-microsoft-com:office:word" xmlns:w="http://schemas.openxmlformats.org/wordprocessingml/2006/main" xmlns:w14="http://schemas.microsoft.com/office/word/2010/wordml" xmlns:w15="http://schemas.microsoft.com/office/word/2012/wordml" xmlns:w16cex="http://schemas.microsoft.com/office/word/2018/wordml/cex" xmlns:w16cid="http://schemas.microsoft.com/office/word/2016/wordml/cid" xmlns:w16="http://schemas.microsoft.com/office/word/2018/wordml" xmlns:w16sdtdh="http://schemas.microsoft.com/office/word/2020/wordml/sdtdatahash" xmlns:w16se="http://schemas.microsoft.com/office/word/2015/wordml/symex" xmlns:wpg="http://schemas.microsoft.com/office/word/2010/wordprocessingGroup" xmlns:wpi="http://schemas.microsoft.com/office/word/2010/wordprocessingInk" xmlns:wne="http://schemas.microsoft.com/office/word/2006/wordml" xmlns:wps="http://schemas.microsoft.com/office/word/2010/wordprocessingShape" mc:Ignorable="w14 w15 w16se w16cid w16 w16cex w16sdtdh wp14">
-  <w16cid:commentId w16cid:paraId="6C611045" w16cid:durableId="25EC3491"/>
-</w16cid:commentsIds>
 </file>
 
 <file path=word/endnotes.xml><?xml version="1.0" encoding="utf-8"?>
@@ -6512,14 +6453,6 @@
     <w:abstractNumId w:val="8"/>
   </w:num>
 </w:numbering>
-</file>
-
-<file path=word/people.xml><?xml version="1.0" encoding="utf-8"?>
-<w15:people xmlns:wpc="http://schemas.microsoft.com/office/word/2010/wordprocessingCanvas" xmlns:cx="http://schemas.microsoft.com/office/drawing/2014/chartex" xmlns:cx1="http://schemas.microsoft.com/office/drawing/2015/9/8/chartex" xmlns:cx2="http://schemas.microsoft.com/office/drawing/2015/10/21/chartex" xmlns:cx3="http://schemas.microsoft.com/office/drawing/2016/5/9/chartex" xmlns:cx4="http://schemas.microsoft.com/office/drawing/2016/5/10/chartex" xmlns:cx5="http://schemas.microsoft.com/office/drawing/2016/5/11/chartex" xmlns:cx6="http://schemas.microsoft.com/office/drawing/2016/5/12/chartex" xmlns:cx7="http://schemas.microsoft.com/office/drawing/2016/5/13/chartex" xmlns:cx8="http://schemas.microsoft.com/office/drawing/2016/5/14/chartex" xmlns:mc="http://schemas.openxmlformats.org/markup-compatibility/2006" xmlns:aink="http://schemas.microsoft.com/office/drawing/2016/ink" xmlns:am3d="http://schemas.microsoft.com/office/drawing/2017/model3d" xmlns:o="urn:schemas-microsoft-com:office:office" xmlns:r="http://schemas.openxmlformats.org/officeDocument/2006/relationships" xmlns:m="http://schemas.openxmlformats.org/officeDocument/2006/math" xmlns:v="urn:schemas-microsoft-com:vml" xmlns:wp14="http://schemas.microsoft.com/office/word/2010/wordprocessingDrawing" xmlns:wp="http://schemas.openxmlformats.org/drawingml/2006/wordprocessingDrawing" xmlns:w10="urn:schemas-microsoft-com:office:word" xmlns:w="http://schemas.openxmlformats.org/wordprocessingml/2006/main" xmlns:w14="http://schemas.microsoft.com/office/word/2010/wordml" xmlns:w15="http://schemas.microsoft.com/office/word/2012/wordml" xmlns:w16cex="http://schemas.microsoft.com/office/word/2018/wordml/cex" xmlns:w16cid="http://schemas.microsoft.com/office/word/2016/wordml/cid" xmlns:w16="http://schemas.microsoft.com/office/word/2018/wordml" xmlns:w16sdtdh="http://schemas.microsoft.com/office/word/2020/wordml/sdtdatahash" xmlns:w16se="http://schemas.microsoft.com/office/word/2015/wordml/symex" xmlns:wpg="http://schemas.microsoft.com/office/word/2010/wordprocessingGroup" xmlns:wpi="http://schemas.microsoft.com/office/word/2010/wordprocessingInk" xmlns:wne="http://schemas.microsoft.com/office/word/2006/wordml" xmlns:wps="http://schemas.microsoft.com/office/word/2010/wordprocessingShape" mc:Ignorable="w14 w15 w16se w16cid w16 w16cex w16sdtdh wp14">
-  <w15:person w15:author="Paul Brockway">
-    <w15:presenceInfo w15:providerId="AD" w15:userId="S-1-5-21-1390067357-1993962763-725345543-553581"/>
-  </w15:person>
-</w15:people>
 </file>
 
 <file path=word/styles.xml><?xml version="1.0" encoding="utf-8"?>

</xml_diff>